<commit_message>
Ejemplo JAXB de escritura de objetos sobre objetos y leerlo (fail) hay que repasar
</commit_message>
<xml_diff>
--- a/ApuntesEVA1 (Autoguardado).docx
+++ b/ApuntesEVA1 (Autoguardado).docx
@@ -241,23 +241,7 @@
                         <w:b/>
                         <w:bCs/>
                       </w:rPr>
-                      <w:t xml:space="preserve">Alexis López </w:t>
-                    </w:r>
-                    <w:proofErr w:type="spellStart"/>
-                    <w:r>
-                      <w:rPr>
-                        <w:b/>
-                        <w:bCs/>
-                      </w:rPr>
-                      <w:t>Briongos</w:t>
-                    </w:r>
-                    <w:proofErr w:type="spellEnd"/>
-                    <w:r>
-                      <w:rPr>
-                        <w:b/>
-                        <w:bCs/>
-                      </w:rPr>
-                      <w:t xml:space="preserve"> Dam2t</w:t>
+                      <w:t>Alexis López Briongos Dam2t</w:t>
                     </w:r>
                   </w:p>
                 </w:tc>
@@ -410,7 +394,7 @@
           <w:r>
             <w:fldChar w:fldCharType="separate"/>
           </w:r>
-          <w:hyperlink w:anchor="_Toc152252612" w:history="1">
+          <w:hyperlink w:anchor="_Toc153462205" w:history="1">
             <w:r>
               <w:rPr>
                 <w:rStyle w:val="Hipervnculo"/>
@@ -437,7 +421,7 @@
                 <w:noProof/>
                 <w:webHidden/>
               </w:rPr>
-              <w:instrText xml:space="preserve"> PAGEREF _Toc152252612 \h </w:instrText>
+              <w:instrText xml:space="preserve"> PAGEREF _Toc153462205 \h </w:instrText>
             </w:r>
             <w:r>
               <w:rPr>
@@ -480,7 +464,7 @@
               <w:lang w:eastAsia="es-ES"/>
             </w:rPr>
           </w:pPr>
-          <w:hyperlink w:anchor="_Toc152252613" w:history="1">
+          <w:hyperlink w:anchor="_Toc153462206" w:history="1">
             <w:r>
               <w:rPr>
                 <w:rStyle w:val="Hipervnculo"/>
@@ -507,7 +491,7 @@
                 <w:noProof/>
                 <w:webHidden/>
               </w:rPr>
-              <w:instrText xml:space="preserve"> PAGEREF _Toc152252613 \h </w:instrText>
+              <w:instrText xml:space="preserve"> PAGEREF _Toc153462206 \h </w:instrText>
             </w:r>
             <w:r>
               <w:rPr>
@@ -550,7 +534,7 @@
               <w:lang w:eastAsia="es-ES"/>
             </w:rPr>
           </w:pPr>
-          <w:hyperlink w:anchor="_Toc152252614" w:history="1">
+          <w:hyperlink w:anchor="_Toc153462207" w:history="1">
             <w:r>
               <w:rPr>
                 <w:rStyle w:val="Hipervnculo"/>
@@ -577,7 +561,7 @@
                 <w:noProof/>
                 <w:webHidden/>
               </w:rPr>
-              <w:instrText xml:space="preserve"> PAGEREF _Toc152252614 \h </w:instrText>
+              <w:instrText xml:space="preserve"> PAGEREF _Toc153462207 \h </w:instrText>
             </w:r>
             <w:r>
               <w:rPr>
@@ -620,7 +604,7 @@
               <w:lang w:eastAsia="es-ES"/>
             </w:rPr>
           </w:pPr>
-          <w:hyperlink w:anchor="_Toc152252615" w:history="1">
+          <w:hyperlink w:anchor="_Toc153462208" w:history="1">
             <w:r>
               <w:rPr>
                 <w:rStyle w:val="Hipervnculo"/>
@@ -647,7 +631,7 @@
                 <w:noProof/>
                 <w:webHidden/>
               </w:rPr>
-              <w:instrText xml:space="preserve"> PAGEREF _Toc152252615 \h </w:instrText>
+              <w:instrText xml:space="preserve"> PAGEREF _Toc153462208 \h </w:instrText>
             </w:r>
             <w:r>
               <w:rPr>
@@ -690,7 +674,7 @@
               <w:lang w:eastAsia="es-ES"/>
             </w:rPr>
           </w:pPr>
-          <w:hyperlink w:anchor="_Toc152252616" w:history="1">
+          <w:hyperlink w:anchor="_Toc153462209" w:history="1">
             <w:r>
               <w:rPr>
                 <w:rStyle w:val="Hipervnculo"/>
@@ -717,7 +701,7 @@
                 <w:noProof/>
                 <w:webHidden/>
               </w:rPr>
-              <w:instrText xml:space="preserve"> PAGEREF _Toc152252616 \h </w:instrText>
+              <w:instrText xml:space="preserve"> PAGEREF _Toc153462209 \h </w:instrText>
             </w:r>
             <w:r>
               <w:rPr>
@@ -760,7 +744,7 @@
               <w:lang w:eastAsia="es-ES"/>
             </w:rPr>
           </w:pPr>
-          <w:hyperlink w:anchor="_Toc152252617" w:history="1">
+          <w:hyperlink w:anchor="_Toc153462210" w:history="1">
             <w:r>
               <w:rPr>
                 <w:rStyle w:val="Hipervnculo"/>
@@ -787,7 +771,7 @@
                 <w:noProof/>
                 <w:webHidden/>
               </w:rPr>
-              <w:instrText xml:space="preserve"> PAGEREF _Toc152252617 \h </w:instrText>
+              <w:instrText xml:space="preserve"> PAGEREF _Toc153462210 \h </w:instrText>
             </w:r>
             <w:r>
               <w:rPr>
@@ -830,7 +814,7 @@
               <w:lang w:eastAsia="es-ES"/>
             </w:rPr>
           </w:pPr>
-          <w:hyperlink w:anchor="_Toc152252618" w:history="1">
+          <w:hyperlink w:anchor="_Toc153462211" w:history="1">
             <w:r>
               <w:rPr>
                 <w:rStyle w:val="Hipervnculo"/>
@@ -857,7 +841,7 @@
                 <w:noProof/>
                 <w:webHidden/>
               </w:rPr>
-              <w:instrText xml:space="preserve"> PAGEREF _Toc152252618 \h </w:instrText>
+              <w:instrText xml:space="preserve"> PAGEREF _Toc153462211 \h </w:instrText>
             </w:r>
             <w:r>
               <w:rPr>
@@ -900,7 +884,7 @@
               <w:lang w:eastAsia="es-ES"/>
             </w:rPr>
           </w:pPr>
-          <w:hyperlink w:anchor="_Toc152252619" w:history="1">
+          <w:hyperlink w:anchor="_Toc153462212" w:history="1">
             <w:r>
               <w:rPr>
                 <w:rStyle w:val="Hipervnculo"/>
@@ -927,7 +911,7 @@
                 <w:noProof/>
                 <w:webHidden/>
               </w:rPr>
-              <w:instrText xml:space="preserve"> PAGEREF _Toc152252619 \h </w:instrText>
+              <w:instrText xml:space="preserve"> PAGEREF _Toc153462212 \h </w:instrText>
             </w:r>
             <w:r>
               <w:rPr>
@@ -970,7 +954,7 @@
               <w:lang w:eastAsia="es-ES"/>
             </w:rPr>
           </w:pPr>
-          <w:hyperlink w:anchor="_Toc152252620" w:history="1">
+          <w:hyperlink w:anchor="_Toc153462213" w:history="1">
             <w:r>
               <w:rPr>
                 <w:rStyle w:val="Hipervnculo"/>
@@ -997,7 +981,7 @@
                 <w:noProof/>
                 <w:webHidden/>
               </w:rPr>
-              <w:instrText xml:space="preserve"> PAGEREF _Toc152252620 \h </w:instrText>
+              <w:instrText xml:space="preserve"> PAGEREF _Toc153462213 \h </w:instrText>
             </w:r>
             <w:r>
               <w:rPr>
@@ -1040,7 +1024,7 @@
               <w:lang w:eastAsia="es-ES"/>
             </w:rPr>
           </w:pPr>
-          <w:hyperlink w:anchor="_Toc152252621" w:history="1">
+          <w:hyperlink w:anchor="_Toc153462214" w:history="1">
             <w:r>
               <w:rPr>
                 <w:rStyle w:val="Hipervnculo"/>
@@ -1067,7 +1051,7 @@
                 <w:noProof/>
                 <w:webHidden/>
               </w:rPr>
-              <w:instrText xml:space="preserve"> PAGEREF _Toc152252621 \h </w:instrText>
+              <w:instrText xml:space="preserve"> PAGEREF _Toc153462214 \h </w:instrText>
             </w:r>
             <w:r>
               <w:rPr>
@@ -1110,7 +1094,7 @@
               <w:lang w:eastAsia="es-ES"/>
             </w:rPr>
           </w:pPr>
-          <w:hyperlink w:anchor="_Toc152252622" w:history="1">
+          <w:hyperlink w:anchor="_Toc153462215" w:history="1">
             <w:r>
               <w:rPr>
                 <w:rStyle w:val="Hipervnculo"/>
@@ -1137,7 +1121,7 @@
                 <w:noProof/>
                 <w:webHidden/>
               </w:rPr>
-              <w:instrText xml:space="preserve"> PAGEREF _Toc152252622 \h </w:instrText>
+              <w:instrText xml:space="preserve"> PAGEREF _Toc153462215 \h </w:instrText>
             </w:r>
             <w:r>
               <w:rPr>
@@ -1180,41 +1164,97 @@
               <w:lang w:eastAsia="es-ES"/>
             </w:rPr>
           </w:pPr>
-          <w:hyperlink w:anchor="_Toc152252623" w:history="1">
+          <w:hyperlink w:anchor="_Toc153462216" w:history="1">
             <w:r>
               <w:rPr>
                 <w:rStyle w:val="Hipervnculo"/>
                 <w:noProof/>
               </w:rPr>
-              <w:t xml:space="preserve">Acceso a los ficheros XML </w:t>
-            </w:r>
+              <w:t>Acceso a los ficheros XML mediante DOM</w:t>
+            </w:r>
+            <w:r>
+              <w:rPr>
+                <w:noProof/>
+                <w:webHidden/>
+              </w:rPr>
+              <w:tab/>
+            </w:r>
+            <w:r>
+              <w:rPr>
+                <w:noProof/>
+                <w:webHidden/>
+              </w:rPr>
+              <w:fldChar w:fldCharType="begin"/>
+            </w:r>
+            <w:r>
+              <w:rPr>
+                <w:noProof/>
+                <w:webHidden/>
+              </w:rPr>
+              <w:instrText xml:space="preserve"> PAGEREF _Toc153462216 \h </w:instrText>
+            </w:r>
+            <w:r>
+              <w:rPr>
+                <w:noProof/>
+                <w:webHidden/>
+              </w:rPr>
+            </w:r>
+            <w:r>
+              <w:rPr>
+                <w:noProof/>
+                <w:webHidden/>
+              </w:rPr>
+              <w:fldChar w:fldCharType="separate"/>
+            </w:r>
+            <w:r>
+              <w:rPr>
+                <w:noProof/>
+                <w:webHidden/>
+              </w:rPr>
+              <w:t>11</w:t>
+            </w:r>
+            <w:r>
+              <w:rPr>
+                <w:noProof/>
+                <w:webHidden/>
+              </w:rPr>
+              <w:fldChar w:fldCharType="end"/>
+            </w:r>
+          </w:hyperlink>
+        </w:p>
+        <w:p>
+          <w:pPr>
+            <w:pStyle w:val="TDC1"/>
+            <w:tabs>
+              <w:tab w:val="right" w:leader="dot" w:pos="8494"/>
+            </w:tabs>
+            <w:rPr>
+              <w:rFonts w:eastAsiaTheme="minorEastAsia"/>
+              <w:noProof/>
+              <w:lang w:eastAsia="es-ES"/>
+            </w:rPr>
+          </w:pPr>
+          <w:hyperlink w:anchor="_Toc153462217" w:history="1">
             <w:r>
               <w:rPr>
                 <w:rStyle w:val="Hipervnculo"/>
                 <w:noProof/>
               </w:rPr>
-              <w:t>m</w:t>
+              <w:t>Acceso ficheros c</w:t>
             </w:r>
             <w:r>
               <w:rPr>
                 <w:rStyle w:val="Hipervnculo"/>
                 <w:noProof/>
               </w:rPr>
-              <w:t>edian</w:t>
+              <w:t>o</w:t>
             </w:r>
             <w:r>
               <w:rPr>
                 <w:rStyle w:val="Hipervnculo"/>
                 <w:noProof/>
               </w:rPr>
-              <w:t>t</w:t>
-            </w:r>
-            <w:r>
-              <w:rPr>
-                <w:rStyle w:val="Hipervnculo"/>
-                <w:noProof/>
-              </w:rPr>
-              <w:t>e DOM</w:t>
+              <w:t>n SAX</w:t>
             </w:r>
             <w:r>
               <w:rPr>
@@ -1235,7 +1275,7 @@
                 <w:noProof/>
                 <w:webHidden/>
               </w:rPr>
-              <w:instrText xml:space="preserve"> PAGEREF _Toc152252623 \h </w:instrText>
+              <w:instrText xml:space="preserve"> PAGEREF _Toc153462217 \h </w:instrText>
             </w:r>
             <w:r>
               <w:rPr>
@@ -1294,7 +1334,7 @@
           <w:sz w:val="36"/>
         </w:rPr>
       </w:pPr>
-      <w:bookmarkStart w:id="0" w:name="_Toc152252612"/>
+      <w:bookmarkStart w:id="0" w:name="_Toc153462205"/>
       <w:r>
         <w:rPr>
           <w:sz w:val="36"/>
@@ -1478,7 +1518,7 @@
           <w:sz w:val="36"/>
         </w:rPr>
       </w:pPr>
-      <w:bookmarkStart w:id="1" w:name="_Toc152252613"/>
+      <w:bookmarkStart w:id="1" w:name="_Toc153462206"/>
       <w:r>
         <w:rPr>
           <w:sz w:val="36"/>
@@ -1524,19 +1564,11 @@
         </w:rPr>
         <w:t xml:space="preserve">¿Qué es </w:t>
       </w:r>
-      <w:proofErr w:type="spellStart"/>
       <w:r>
         <w:rPr>
           <w:sz w:val="24"/>
         </w:rPr>
-        <w:t>File</w:t>
-      </w:r>
-      <w:proofErr w:type="spellEnd"/>
-      <w:r>
-        <w:rPr>
-          <w:sz w:val="24"/>
-        </w:rPr>
-        <w:t>?</w:t>
+        <w:t>File?</w:t>
       </w:r>
     </w:p>
     <w:p>
@@ -1547,14 +1579,12 @@
           <w:numId w:val="4"/>
         </w:numPr>
       </w:pPr>
-      <w:proofErr w:type="spellStart"/>
       <w:r>
         <w:rPr>
           <w:b/>
         </w:rPr>
         <w:t>File</w:t>
       </w:r>
-      <w:proofErr w:type="spellEnd"/>
       <w:r>
         <w:t>: es un</w:t>
       </w:r>
@@ -1573,57 +1603,23 @@
           <w:numId w:val="4"/>
         </w:numPr>
       </w:pPr>
-      <w:proofErr w:type="spellStart"/>
-      <w:proofErr w:type="gramStart"/>
       <w:r>
         <w:rPr>
           <w:b/>
         </w:rPr>
         <w:t>List</w:t>
       </w:r>
-      <w:proofErr w:type="spellEnd"/>
       <w:r>
         <w:rPr>
           <w:b/>
         </w:rPr>
-        <w:t>(</w:t>
-      </w:r>
-      <w:proofErr w:type="gramEnd"/>
-      <w:r>
-        <w:rPr>
-          <w:b/>
-        </w:rPr>
-        <w:t>)</w:t>
+        <w:t>()</w:t>
       </w:r>
       <w:r>
         <w:t>:</w:t>
       </w:r>
       <w:r>
-        <w:t xml:space="preserve"> devuelve un </w:t>
-      </w:r>
-      <w:proofErr w:type="spellStart"/>
-      <w:r>
-        <w:t>array</w:t>
-      </w:r>
-      <w:proofErr w:type="spellEnd"/>
-      <w:r>
-        <w:t xml:space="preserve"> de </w:t>
-      </w:r>
-      <w:proofErr w:type="spellStart"/>
-      <w:r>
-        <w:t>strings</w:t>
-      </w:r>
-      <w:proofErr w:type="spellEnd"/>
-      <w:r>
-        <w:t xml:space="preserve"> con los nombres de los ficheros y directorios de un objeto </w:t>
-      </w:r>
-      <w:proofErr w:type="spellStart"/>
-      <w:r>
-        <w:t>File</w:t>
-      </w:r>
-      <w:proofErr w:type="spellEnd"/>
-      <w:r>
-        <w:t>.</w:t>
+        <w:t xml:space="preserve"> devuelve un array de strings con los nombres de los ficheros y directorios de un objeto File.</w:t>
       </w:r>
     </w:p>
     <w:p>
@@ -1634,41 +1630,17 @@
           <w:numId w:val="4"/>
         </w:numPr>
       </w:pPr>
-      <w:proofErr w:type="spellStart"/>
-      <w:proofErr w:type="gramStart"/>
       <w:r>
         <w:rPr>
           <w:b/>
         </w:rPr>
-        <w:t>ListFiles</w:t>
-      </w:r>
-      <w:proofErr w:type="spellEnd"/>
-      <w:r>
-        <w:rPr>
-          <w:b/>
-        </w:rPr>
-        <w:t>(</w:t>
-      </w:r>
-      <w:proofErr w:type="gramEnd"/>
-      <w:r>
-        <w:rPr>
-          <w:b/>
-        </w:rPr>
-        <w:t xml:space="preserve">) </w:t>
+        <w:t xml:space="preserve">ListFiles() </w:t>
       </w:r>
       <w:r>
         <w:t>:</w:t>
       </w:r>
       <w:r>
-        <w:t xml:space="preserve"> devuelve un </w:t>
-      </w:r>
-      <w:proofErr w:type="spellStart"/>
-      <w:r>
-        <w:t>array</w:t>
-      </w:r>
-      <w:proofErr w:type="spellEnd"/>
-      <w:r>
-        <w:t xml:space="preserve"> de files con los ficheros </w:t>
+        <w:t xml:space="preserve"> devuelve un array de files con los ficheros </w:t>
       </w:r>
       <w:r>
         <w:t xml:space="preserve">y directorios </w:t>
@@ -1685,27 +1657,11 @@
           <w:numId w:val="4"/>
         </w:numPr>
       </w:pPr>
-      <w:proofErr w:type="spellStart"/>
-      <w:proofErr w:type="gramStart"/>
       <w:r>
         <w:rPr>
           <w:b/>
         </w:rPr>
-        <w:t>getName</w:t>
-      </w:r>
-      <w:proofErr w:type="spellEnd"/>
-      <w:r>
-        <w:rPr>
-          <w:b/>
-        </w:rPr>
-        <w:t>(</w:t>
-      </w:r>
-      <w:proofErr w:type="gramEnd"/>
-      <w:r>
-        <w:rPr>
-          <w:b/>
-        </w:rPr>
-        <w:t>)</w:t>
+        <w:t>getName()</w:t>
       </w:r>
       <w:r>
         <w:t>:</w:t>
@@ -1725,27 +1681,11 @@
           <w:numId w:val="4"/>
         </w:numPr>
       </w:pPr>
-      <w:proofErr w:type="spellStart"/>
-      <w:proofErr w:type="gramStart"/>
       <w:r>
         <w:rPr>
           <w:b/>
         </w:rPr>
-        <w:t>getPath</w:t>
-      </w:r>
-      <w:proofErr w:type="spellEnd"/>
-      <w:r>
-        <w:rPr>
-          <w:b/>
-        </w:rPr>
-        <w:t>(</w:t>
-      </w:r>
-      <w:proofErr w:type="gramEnd"/>
-      <w:r>
-        <w:rPr>
-          <w:b/>
-        </w:rPr>
-        <w:t>)</w:t>
+        <w:t>getPath()</w:t>
       </w:r>
       <w:r>
         <w:t>:</w:t>
@@ -1765,27 +1705,11 @@
           <w:numId w:val="4"/>
         </w:numPr>
       </w:pPr>
-      <w:proofErr w:type="spellStart"/>
-      <w:proofErr w:type="gramStart"/>
       <w:r>
         <w:rPr>
           <w:b/>
         </w:rPr>
-        <w:t>getAbsolutePath</w:t>
-      </w:r>
-      <w:proofErr w:type="spellEnd"/>
-      <w:r>
-        <w:rPr>
-          <w:b/>
-        </w:rPr>
-        <w:t>(</w:t>
-      </w:r>
-      <w:proofErr w:type="gramEnd"/>
-      <w:r>
-        <w:rPr>
-          <w:b/>
-        </w:rPr>
-        <w:t>)</w:t>
+        <w:t>getAbsolutePath()</w:t>
       </w:r>
       <w:r>
         <w:t>:</w:t>
@@ -1802,27 +1726,11 @@
           <w:numId w:val="4"/>
         </w:numPr>
       </w:pPr>
-      <w:proofErr w:type="spellStart"/>
-      <w:proofErr w:type="gramStart"/>
       <w:r>
         <w:rPr>
           <w:b/>
         </w:rPr>
-        <w:t>exists</w:t>
-      </w:r>
-      <w:proofErr w:type="spellEnd"/>
-      <w:r>
-        <w:rPr>
-          <w:b/>
-        </w:rPr>
-        <w:t>(</w:t>
-      </w:r>
-      <w:proofErr w:type="gramEnd"/>
-      <w:r>
-        <w:rPr>
-          <w:b/>
-        </w:rPr>
-        <w:t>)</w:t>
+        <w:t>exists()</w:t>
       </w:r>
       <w:r>
         <w:t>:</w:t>
@@ -1839,27 +1747,11 @@
           <w:numId w:val="4"/>
         </w:numPr>
       </w:pPr>
-      <w:proofErr w:type="spellStart"/>
-      <w:proofErr w:type="gramStart"/>
       <w:r>
         <w:rPr>
           <w:b/>
         </w:rPr>
-        <w:t>canWrite</w:t>
-      </w:r>
-      <w:proofErr w:type="spellEnd"/>
-      <w:r>
-        <w:rPr>
-          <w:b/>
-        </w:rPr>
-        <w:t>(</w:t>
-      </w:r>
-      <w:proofErr w:type="gramEnd"/>
-      <w:r>
-        <w:rPr>
-          <w:b/>
-        </w:rPr>
-        <w:t>)</w:t>
+        <w:t>canWrite()</w:t>
       </w:r>
       <w:r>
         <w:t>:</w:t>
@@ -1882,27 +1774,11 @@
           <w:numId w:val="4"/>
         </w:numPr>
       </w:pPr>
-      <w:proofErr w:type="spellStart"/>
-      <w:proofErr w:type="gramStart"/>
       <w:r>
         <w:rPr>
           <w:b/>
         </w:rPr>
-        <w:t>canRead</w:t>
-      </w:r>
-      <w:proofErr w:type="spellEnd"/>
-      <w:r>
-        <w:rPr>
-          <w:b/>
-        </w:rPr>
-        <w:t>(</w:t>
-      </w:r>
-      <w:proofErr w:type="gramEnd"/>
-      <w:r>
-        <w:rPr>
-          <w:b/>
-        </w:rPr>
-        <w:t>)</w:t>
+        <w:t>canRead()</w:t>
       </w:r>
       <w:r>
         <w:t>:</w:t>
@@ -1919,19 +1795,11 @@
           <w:numId w:val="4"/>
         </w:numPr>
       </w:pPr>
-      <w:proofErr w:type="spellStart"/>
       <w:r>
         <w:rPr>
           <w:b/>
         </w:rPr>
-        <w:t>isFile</w:t>
-      </w:r>
-      <w:proofErr w:type="spellEnd"/>
-      <w:r>
-        <w:rPr>
-          <w:b/>
-        </w:rPr>
-        <w:t>()</w:t>
+        <w:t>isFile()</w:t>
       </w:r>
       <w:r>
         <w:t>: devuelve un booleano si es fichero o no</w:t>
@@ -1945,19 +1813,11 @@
           <w:numId w:val="4"/>
         </w:numPr>
       </w:pPr>
-      <w:proofErr w:type="spellStart"/>
       <w:r>
         <w:rPr>
           <w:b/>
         </w:rPr>
-        <w:t>isDirectory</w:t>
-      </w:r>
-      <w:proofErr w:type="spellEnd"/>
-      <w:r>
-        <w:rPr>
-          <w:b/>
-        </w:rPr>
-        <w:t>()</w:t>
+        <w:t>isDirectory()</w:t>
       </w:r>
       <w:r>
         <w:t>: devuelve un booleano si es directorio o no</w:t>
@@ -1971,19 +1831,11 @@
           <w:numId w:val="4"/>
         </w:numPr>
       </w:pPr>
-      <w:proofErr w:type="spellStart"/>
       <w:r>
         <w:rPr>
           <w:b/>
         </w:rPr>
-        <w:t>length</w:t>
-      </w:r>
-      <w:proofErr w:type="spellEnd"/>
-      <w:r>
-        <w:rPr>
-          <w:b/>
-        </w:rPr>
-        <w:t>()</w:t>
+        <w:t>length()</w:t>
       </w:r>
       <w:r>
         <w:t>: devuelve un longitud de un fichero en bytes</w:t>
@@ -1997,19 +1849,11 @@
           <w:numId w:val="4"/>
         </w:numPr>
       </w:pPr>
-      <w:proofErr w:type="spellStart"/>
       <w:r>
         <w:rPr>
           <w:b/>
         </w:rPr>
-        <w:t>mkdir</w:t>
-      </w:r>
-      <w:proofErr w:type="spellEnd"/>
-      <w:r>
-        <w:rPr>
-          <w:b/>
-        </w:rPr>
-        <w:t>()</w:t>
+        <w:t>mkdir()</w:t>
       </w:r>
       <w:r>
         <w:t>:</w:t>
@@ -2026,50 +1870,12 @@
           <w:numId w:val="4"/>
         </w:numPr>
       </w:pPr>
-      <w:proofErr w:type="spellStart"/>
-      <w:proofErr w:type="gramStart"/>
       <w:r>
         <w:rPr>
           <w:b/>
         </w:rPr>
         <w:lastRenderedPageBreak/>
-        <w:t>renameTo</w:t>
-      </w:r>
-      <w:proofErr w:type="spellEnd"/>
-      <w:r>
-        <w:rPr>
-          <w:b/>
-        </w:rPr>
-        <w:t>(</w:t>
-      </w:r>
-      <w:proofErr w:type="spellStart"/>
-      <w:proofErr w:type="gramEnd"/>
-      <w:r>
-        <w:rPr>
-          <w:b/>
-        </w:rPr>
-        <w:t>File</w:t>
-      </w:r>
-      <w:proofErr w:type="spellEnd"/>
-      <w:r>
-        <w:rPr>
-          <w:b/>
-        </w:rPr>
-        <w:t>, “</w:t>
-      </w:r>
-      <w:proofErr w:type="spellStart"/>
-      <w:r>
-        <w:rPr>
-          <w:b/>
-        </w:rPr>
-        <w:t>nuevoNombre</w:t>
-      </w:r>
-      <w:proofErr w:type="spellEnd"/>
-      <w:r>
-        <w:rPr>
-          <w:b/>
-        </w:rPr>
-        <w:t>”)</w:t>
+        <w:t>renameTo(File, “nuevoNombre”)</w:t>
       </w:r>
       <w:r>
         <w:t>:</w:t>
@@ -2089,27 +1895,11 @@
           <w:numId w:val="4"/>
         </w:numPr>
       </w:pPr>
-      <w:proofErr w:type="spellStart"/>
-      <w:proofErr w:type="gramStart"/>
       <w:r>
         <w:rPr>
           <w:b/>
         </w:rPr>
-        <w:t>delete</w:t>
-      </w:r>
-      <w:proofErr w:type="spellEnd"/>
-      <w:r>
-        <w:rPr>
-          <w:b/>
-        </w:rPr>
-        <w:t>(</w:t>
-      </w:r>
-      <w:proofErr w:type="gramEnd"/>
-      <w:r>
-        <w:rPr>
-          <w:b/>
-        </w:rPr>
-        <w:t xml:space="preserve">): </w:t>
+        <w:t xml:space="preserve">delete(): </w:t>
       </w:r>
       <w:r>
         <w:t>elimina el directorio si est</w:t>
@@ -2129,27 +1919,11 @@
           <w:numId w:val="4"/>
         </w:numPr>
       </w:pPr>
-      <w:proofErr w:type="spellStart"/>
-      <w:proofErr w:type="gramStart"/>
       <w:r>
         <w:rPr>
           <w:b/>
         </w:rPr>
-        <w:t>createNewFile</w:t>
-      </w:r>
-      <w:proofErr w:type="spellEnd"/>
-      <w:r>
-        <w:rPr>
-          <w:b/>
-        </w:rPr>
-        <w:t>(</w:t>
-      </w:r>
-      <w:proofErr w:type="gramEnd"/>
-      <w:r>
-        <w:rPr>
-          <w:b/>
-        </w:rPr>
-        <w:t>):</w:t>
+        <w:t>createNewFile():</w:t>
       </w:r>
       <w:r>
         <w:t xml:space="preserve"> crea un fichero vacío</w:t>
@@ -2166,46 +1940,14 @@
           <w:numId w:val="4"/>
         </w:numPr>
       </w:pPr>
-      <w:proofErr w:type="spellStart"/>
-      <w:proofErr w:type="gramStart"/>
       <w:r>
         <w:rPr>
           <w:b/>
         </w:rPr>
-        <w:t>getParent</w:t>
-      </w:r>
-      <w:proofErr w:type="spellEnd"/>
-      <w:r>
-        <w:rPr>
-          <w:b/>
-        </w:rPr>
-        <w:t>(</w:t>
-      </w:r>
-      <w:proofErr w:type="gramEnd"/>
-      <w:r>
-        <w:rPr>
-          <w:b/>
-        </w:rPr>
-        <w:t>):</w:t>
-      </w:r>
-      <w:r>
-        <w:t xml:space="preserve"> devuelve el nombre del directorio padre (</w:t>
-      </w:r>
-      <w:proofErr w:type="spellStart"/>
-      <w:r>
-        <w:t>string</w:t>
-      </w:r>
-      <w:proofErr w:type="spellEnd"/>
-      <w:r>
-        <w:t xml:space="preserve">) si no devuelve </w:t>
-      </w:r>
-      <w:proofErr w:type="spellStart"/>
-      <w:r>
-        <w:t>null</w:t>
-      </w:r>
-      <w:proofErr w:type="spellEnd"/>
-      <w:r>
-        <w:t>.</w:t>
+        <w:t>getParent():</w:t>
+      </w:r>
+      <w:r>
+        <w:t xml:space="preserve"> devuelve el nombre del directorio padre (string) si no devuelve null.</w:t>
       </w:r>
     </w:p>
     <w:p>
@@ -2231,7 +1973,7 @@
         </w:pBdr>
         <w:jc w:val="center"/>
       </w:pPr>
-      <w:bookmarkStart w:id="2" w:name="_Toc152252614"/>
+      <w:bookmarkStart w:id="2" w:name="_Toc153462207"/>
       <w:r>
         <w:lastRenderedPageBreak/>
         <w:t>FLUJO O STREAM</w:t>
@@ -2248,23 +1990,7 @@
         </w:numPr>
       </w:pPr>
       <w:r>
-        <w:t xml:space="preserve">Para manejar la entrada salida entre una fuente y un destino se utiliza los flujos o </w:t>
-      </w:r>
-      <w:proofErr w:type="spellStart"/>
-      <w:r>
-        <w:t>streams</w:t>
-      </w:r>
-      <w:proofErr w:type="spellEnd"/>
-      <w:r>
-        <w:t xml:space="preserve">. Es decir, cualquier programa que necesite obtener información de cualquier fuente necesita abrir un </w:t>
-      </w:r>
-      <w:proofErr w:type="spellStart"/>
-      <w:r>
-        <w:t>stream</w:t>
-      </w:r>
-      <w:proofErr w:type="spellEnd"/>
-      <w:r>
-        <w:t xml:space="preserve"> y viceversa (enviar).</w:t>
+        <w:t>Para manejar la entrada salida entre una fuente y un destino se utiliza los flujos o streams. Es decir, cualquier programa que necesite obtener información de cualquier fuente necesita abrir un stream y viceversa (enviar).</w:t>
       </w:r>
     </w:p>
     <w:p>
@@ -2276,15 +2002,7 @@
         </w:numPr>
       </w:pPr>
       <w:r>
-        <w:t xml:space="preserve">La vinculación entre el </w:t>
-      </w:r>
-      <w:proofErr w:type="spellStart"/>
-      <w:r>
-        <w:t>stream</w:t>
-      </w:r>
-      <w:proofErr w:type="spellEnd"/>
-      <w:r>
-        <w:t xml:space="preserve"> y el dispositivo fuente la realiza el propio sistema de e/s  de java (java.io).</w:t>
+        <w:t>La vinculación entre el stream y el dispositivo fuente la realiza el propio sistema de e/s  de java (java.io).</w:t>
       </w:r>
     </w:p>
     <w:p>
@@ -2296,13 +2014,8 @@
         </w:numPr>
       </w:pPr>
       <w:r>
-        <w:t xml:space="preserve">Tipos de </w:t>
-      </w:r>
-      <w:proofErr w:type="spellStart"/>
-      <w:r>
-        <w:t>streams</w:t>
-      </w:r>
-      <w:proofErr w:type="spellEnd"/>
+        <w:t>Tipos de streams</w:t>
+      </w:r>
     </w:p>
     <w:p>
       <w:pPr>
@@ -2312,13 +2025,8 @@
           <w:numId w:val="5"/>
         </w:numPr>
       </w:pPr>
-      <w:proofErr w:type="spellStart"/>
-      <w:r>
-        <w:t>Streams</w:t>
-      </w:r>
-      <w:proofErr w:type="spellEnd"/>
-      <w:r>
-        <w:t xml:space="preserve"> de bytes (8 bits)</w:t>
+      <w:r>
+        <w:t>Streams de bytes (8 bits)</w:t>
       </w:r>
     </w:p>
     <w:p>
@@ -2342,31 +2050,7 @@
         </w:numPr>
       </w:pPr>
       <w:r>
-        <w:t xml:space="preserve">Todas las clases de </w:t>
-      </w:r>
-      <w:proofErr w:type="spellStart"/>
-      <w:r>
-        <w:t>streams</w:t>
-      </w:r>
-      <w:proofErr w:type="spellEnd"/>
-      <w:r>
-        <w:t xml:space="preserve"> de bytes descienden de las clases </w:t>
-      </w:r>
-      <w:proofErr w:type="spellStart"/>
-      <w:r>
-        <w:t>InputStream</w:t>
-      </w:r>
-      <w:proofErr w:type="spellEnd"/>
-      <w:r>
-        <w:t>/</w:t>
-      </w:r>
-      <w:proofErr w:type="spellStart"/>
-      <w:r>
-        <w:t>OutputStream</w:t>
-      </w:r>
-      <w:proofErr w:type="spellEnd"/>
-      <w:r>
-        <w:t xml:space="preserve"> y cada una de ellas tiene varias subclases dependiendo del dispositivo que se vaya a utilizar.</w:t>
+        <w:t>Todas las clases de streams de bytes descienden de las clases InputStream/OutputStream y cada una de ellas tiene varias subclases dependiendo del dispositivo que se vaya a utilizar.</w:t>
       </w:r>
     </w:p>
     <w:p>
@@ -2377,13 +2061,8 @@
           <w:numId w:val="5"/>
         </w:numPr>
       </w:pPr>
-      <w:proofErr w:type="spellStart"/>
-      <w:r>
-        <w:t>Streams</w:t>
-      </w:r>
-      <w:proofErr w:type="spellEnd"/>
-      <w:r>
-        <w:t xml:space="preserve"> de caracteres (16 bits)</w:t>
+      <w:r>
+        <w:t>Streams de caracteres (16 bits)</w:t>
       </w:r>
     </w:p>
     <w:p>
@@ -2395,15 +2074,7 @@
         </w:numPr>
       </w:pPr>
       <w:r>
-        <w:t xml:space="preserve">Se implementaron porque los </w:t>
-      </w:r>
-      <w:proofErr w:type="spellStart"/>
-      <w:r>
-        <w:t>streams</w:t>
-      </w:r>
-      <w:proofErr w:type="spellEnd"/>
-      <w:r>
-        <w:t xml:space="preserve"> 8 bits se quedaron cortos.</w:t>
+        <w:t>Se implementaron porque los streams 8 bits se quedaron cortos.</w:t>
       </w:r>
     </w:p>
     <w:p>
@@ -2424,15 +2095,7 @@
         <w:sym w:font="Wingdings" w:char="F0E8"/>
       </w:r>
       <w:r>
-        <w:t xml:space="preserve">Manejan </w:t>
-      </w:r>
-      <w:proofErr w:type="spellStart"/>
-      <w:r>
-        <w:t>streams</w:t>
-      </w:r>
-      <w:proofErr w:type="spellEnd"/>
-      <w:r>
-        <w:t xml:space="preserve"> de caracteres UNICODE</w:t>
+        <w:t>Manejan streams de caracteres UNICODE</w:t>
       </w:r>
     </w:p>
     <w:p>
@@ -2455,11 +2118,9 @@
           <w:numId w:val="5"/>
         </w:numPr>
       </w:pPr>
-      <w:proofErr w:type="spellStart"/>
       <w:r>
         <w:t>Writer</w:t>
       </w:r>
-      <w:proofErr w:type="spellEnd"/>
     </w:p>
     <w:p>
       <w:pPr>
@@ -2473,15 +2134,7 @@
         <w:t>Clases</w:t>
       </w:r>
       <w:r>
-        <w:t xml:space="preserve"> de </w:t>
-      </w:r>
-      <w:proofErr w:type="spellStart"/>
-      <w:r>
-        <w:t>streams</w:t>
-      </w:r>
-      <w:proofErr w:type="spellEnd"/>
-      <w:r>
-        <w:t xml:space="preserve"> de bytes</w:t>
+        <w:t xml:space="preserve"> de streams de bytes</w:t>
       </w:r>
       <w:r>
         <w:t>(8 bits)</w:t>
@@ -2504,13 +2157,8 @@
           <w:numId w:val="5"/>
         </w:numPr>
       </w:pPr>
-      <w:proofErr w:type="spellStart"/>
-      <w:r>
-        <w:t>InputStream</w:t>
-      </w:r>
-      <w:proofErr w:type="spellEnd"/>
-      <w:r>
-        <w:t>: clases que producen entradas de distintas fuentes</w:t>
+      <w:r>
+        <w:t>InputStream: clases que producen entradas de distintas fuentes</w:t>
       </w:r>
     </w:p>
     <w:p>
@@ -2521,13 +2169,8 @@
           <w:numId w:val="5"/>
         </w:numPr>
       </w:pPr>
-      <w:proofErr w:type="spellStart"/>
-      <w:r>
-        <w:t>ByteArrayInputStream</w:t>
-      </w:r>
-      <w:proofErr w:type="spellEnd"/>
-      <w:r>
-        <w:t xml:space="preserve"> permite utilizar un espacio de almacenamiento intermedio </w:t>
+      <w:r>
+        <w:t xml:space="preserve">ByteArrayInputStream permite utilizar un espacio de almacenamiento intermedio </w:t>
       </w:r>
       <w:r>
         <w:t xml:space="preserve">(buffer) </w:t>
@@ -2544,27 +2187,9 @@
           <w:numId w:val="5"/>
         </w:numPr>
       </w:pPr>
-      <w:proofErr w:type="spellStart"/>
-      <w:r>
-        <w:t>StringBufferInputStream</w:t>
-      </w:r>
-      <w:proofErr w:type="spellEnd"/>
-      <w:r>
-        <w:t xml:space="preserve">: convierte un </w:t>
-      </w:r>
-      <w:proofErr w:type="spellStart"/>
-      <w:r>
-        <w:t>string</w:t>
-      </w:r>
-      <w:proofErr w:type="spellEnd"/>
-      <w:r>
-        <w:t xml:space="preserve"> en un </w:t>
-      </w:r>
-      <w:proofErr w:type="spellStart"/>
-      <w:r>
-        <w:t>InputStream</w:t>
-      </w:r>
-      <w:proofErr w:type="spellEnd"/>
+      <w:r>
+        <w:t>StringBufferInputStream: convierte un string en un InputStream</w:t>
+      </w:r>
     </w:p>
     <w:p>
       <w:pPr>
@@ -2574,13 +2199,8 @@
           <w:numId w:val="5"/>
         </w:numPr>
       </w:pPr>
-      <w:proofErr w:type="spellStart"/>
-      <w:r>
-        <w:t>PipedInputStream</w:t>
-      </w:r>
-      <w:proofErr w:type="spellEnd"/>
-      <w:r>
-        <w:t>: almacena en tuberías</w:t>
+      <w:r>
+        <w:t>PipedInputStream: almacena en tuberías</w:t>
       </w:r>
     </w:p>
     <w:p>
@@ -2591,19 +2211,9 @@
           <w:numId w:val="5"/>
         </w:numPr>
       </w:pPr>
-      <w:proofErr w:type="spellStart"/>
-      <w:r>
-        <w:t>FilterInputStream</w:t>
-      </w:r>
-      <w:proofErr w:type="spellEnd"/>
-      <w:r>
-        <w:t xml:space="preserve">: da funcionalidades a otras clases de </w:t>
-      </w:r>
-      <w:proofErr w:type="spellStart"/>
-      <w:r>
-        <w:t>InputStream</w:t>
-      </w:r>
-      <w:proofErr w:type="spellEnd"/>
+      <w:r>
+        <w:t>FilterInputStream: da funcionalidades a otras clases de InputStream</w:t>
+      </w:r>
     </w:p>
     <w:p>
       <w:pPr>
@@ -2613,11 +2223,9 @@
           <w:numId w:val="5"/>
         </w:numPr>
       </w:pPr>
-      <w:proofErr w:type="spellStart"/>
       <w:r>
         <w:t>LineNumberInputStream</w:t>
       </w:r>
-      <w:proofErr w:type="spellEnd"/>
     </w:p>
     <w:p>
       <w:pPr>
@@ -2627,11 +2235,9 @@
           <w:numId w:val="5"/>
         </w:numPr>
       </w:pPr>
-      <w:proofErr w:type="spellStart"/>
       <w:r>
         <w:t>DataInputStream</w:t>
       </w:r>
-      <w:proofErr w:type="spellEnd"/>
     </w:p>
     <w:p>
       <w:pPr>
@@ -2641,11 +2247,9 @@
           <w:numId w:val="5"/>
         </w:numPr>
       </w:pPr>
-      <w:proofErr w:type="spellStart"/>
       <w:r>
         <w:t>BufferedInputStream</w:t>
       </w:r>
-      <w:proofErr w:type="spellEnd"/>
     </w:p>
     <w:p>
       <w:pPr>
@@ -2655,11 +2259,9 @@
           <w:numId w:val="5"/>
         </w:numPr>
       </w:pPr>
-      <w:proofErr w:type="spellStart"/>
       <w:r>
         <w:t>PushBackInputStream</w:t>
       </w:r>
-      <w:proofErr w:type="spellEnd"/>
     </w:p>
     <w:p>
       <w:pPr>
@@ -2669,29 +2271,8 @@
           <w:numId w:val="5"/>
         </w:numPr>
       </w:pPr>
-      <w:proofErr w:type="spellStart"/>
-      <w:r>
-        <w:t>SequenceInputStream</w:t>
-      </w:r>
-      <w:proofErr w:type="spellEnd"/>
-      <w:r>
-        <w:t xml:space="preserve">: convierte dos o más objetos </w:t>
-      </w:r>
-      <w:proofErr w:type="spellStart"/>
-      <w:r>
-        <w:t>InputStream</w:t>
-      </w:r>
-      <w:proofErr w:type="spellEnd"/>
-      <w:r>
-        <w:t xml:space="preserve"> en un </w:t>
-      </w:r>
-      <w:proofErr w:type="spellStart"/>
-      <w:r>
-        <w:t>InputStream</w:t>
-      </w:r>
-      <w:proofErr w:type="spellEnd"/>
-      <w:r>
-        <w:t xml:space="preserve"> único.</w:t>
+      <w:r>
+        <w:t>SequenceInputStream: convierte dos o más objetos InputStream en un InputStream único.</w:t>
       </w:r>
     </w:p>
     <w:p>
@@ -2702,11 +2283,9 @@
           <w:numId w:val="5"/>
         </w:numPr>
       </w:pPr>
-      <w:proofErr w:type="spellStart"/>
       <w:r>
         <w:t>FileInputStream</w:t>
       </w:r>
-      <w:proofErr w:type="spellEnd"/>
       <w:r>
         <w:t>: realiza un flujo de entrada desde un fichero.</w:t>
       </w:r>
@@ -2719,13 +2298,8 @@
           <w:numId w:val="5"/>
         </w:numPr>
       </w:pPr>
-      <w:proofErr w:type="spellStart"/>
-      <w:r>
-        <w:t>OutputStream</w:t>
-      </w:r>
-      <w:proofErr w:type="spellEnd"/>
-      <w:r>
-        <w:t>: clases que producen salidas de distintas fuentes.</w:t>
+      <w:r>
+        <w:t>OutputStream: clases que producen salidas de distintas fuentes.</w:t>
       </w:r>
     </w:p>
     <w:p>
@@ -2736,21 +2310,8 @@
           <w:numId w:val="5"/>
         </w:numPr>
       </w:pPr>
-      <w:proofErr w:type="spellStart"/>
-      <w:r>
-        <w:t>ByteArrayOutputStream</w:t>
-      </w:r>
-      <w:proofErr w:type="spellEnd"/>
-      <w:r>
-        <w:t xml:space="preserve">: permite utilizar un espacio de almacenamiento </w:t>
-      </w:r>
-      <w:proofErr w:type="gramStart"/>
-      <w:r>
-        <w:t>intermedio(</w:t>
-      </w:r>
-      <w:proofErr w:type="gramEnd"/>
-      <w:r>
-        <w:t>buffer) en memoria.</w:t>
+      <w:r>
+        <w:t>ByteArrayOutputStream: permite utilizar un espacio de almacenamiento intermedio(buffer) en memoria.</w:t>
       </w:r>
     </w:p>
     <w:p>
@@ -2761,37 +2322,8 @@
           <w:numId w:val="5"/>
         </w:numPr>
       </w:pPr>
-      <w:proofErr w:type="spellStart"/>
-      <w:r>
-        <w:t>PipedOutputStream</w:t>
-      </w:r>
-      <w:proofErr w:type="spellEnd"/>
-      <w:r>
-        <w:t xml:space="preserve">: se asocia al </w:t>
-      </w:r>
-      <w:proofErr w:type="spellStart"/>
-      <w:r>
-        <w:t>PipedInputStream</w:t>
-      </w:r>
-      <w:proofErr w:type="spellEnd"/>
-      <w:r>
-        <w:t xml:space="preserve"> y la información que se graba en el </w:t>
-      </w:r>
-      <w:proofErr w:type="spellStart"/>
-      <w:r>
-        <w:t>PipedOutputStream</w:t>
-      </w:r>
-      <w:proofErr w:type="spellEnd"/>
-      <w:r>
-        <w:t xml:space="preserve"> acaba automáticamente como entrada al </w:t>
-      </w:r>
-      <w:proofErr w:type="spellStart"/>
-      <w:r>
-        <w:t>PipedInputStream</w:t>
-      </w:r>
-      <w:proofErr w:type="spellEnd"/>
-      <w:r>
-        <w:t xml:space="preserve"> asociado.</w:t>
+      <w:r>
+        <w:t>PipedOutputStream: se asocia al PipedInputStream y la información que se graba en el PipedOutputStream acaba automáticamente como entrada al PipedInputStream asociado.</w:t>
       </w:r>
     </w:p>
     <w:p>
@@ -2802,25 +2334,18 @@
           <w:numId w:val="5"/>
         </w:numPr>
       </w:pPr>
-      <w:proofErr w:type="spellStart"/>
-      <w:r>
-        <w:t>FilterOutputStream</w:t>
-      </w:r>
-      <w:proofErr w:type="spellEnd"/>
-      <w:r>
-        <w:t xml:space="preserve">: </w:t>
+      <w:r>
+        <w:t xml:space="preserve">FilterOutputStream: </w:t>
       </w:r>
       <w:r>
         <w:t xml:space="preserve">da funcionalidades a otras clases de </w:t>
       </w:r>
-      <w:proofErr w:type="spellStart"/>
       <w:r>
         <w:t>Output</w:t>
       </w:r>
       <w:r>
         <w:t>Stream</w:t>
       </w:r>
-      <w:proofErr w:type="spellEnd"/>
     </w:p>
     <w:p>
       <w:pPr>
@@ -2830,11 +2355,9 @@
           <w:numId w:val="5"/>
         </w:numPr>
       </w:pPr>
-      <w:proofErr w:type="spellStart"/>
       <w:r>
         <w:t>LineOutputStream</w:t>
       </w:r>
-      <w:proofErr w:type="spellEnd"/>
     </w:p>
     <w:p>
       <w:pPr>
@@ -2844,11 +2367,9 @@
           <w:numId w:val="5"/>
         </w:numPr>
       </w:pPr>
-      <w:proofErr w:type="spellStart"/>
       <w:r>
         <w:t>BufferedOutputStream</w:t>
       </w:r>
-      <w:proofErr w:type="spellEnd"/>
     </w:p>
     <w:p>
       <w:pPr>
@@ -2858,12 +2379,10 @@
           <w:numId w:val="5"/>
         </w:numPr>
       </w:pPr>
-      <w:proofErr w:type="spellStart"/>
       <w:r>
         <w:lastRenderedPageBreak/>
         <w:t>PrintStream</w:t>
       </w:r>
-      <w:proofErr w:type="spellEnd"/>
     </w:p>
     <w:p>
       <w:pPr>
@@ -2873,13 +2392,8 @@
           <w:numId w:val="5"/>
         </w:numPr>
       </w:pPr>
-      <w:proofErr w:type="spellStart"/>
-      <w:r>
-        <w:t>FileOutputStream</w:t>
-      </w:r>
-      <w:proofErr w:type="spellEnd"/>
-      <w:r>
-        <w:t>: realiza un flujo de salida hacia un fichero.</w:t>
+      <w:r>
+        <w:t>FileOutputStream: realiza un flujo de salida hacia un fichero.</w:t>
       </w:r>
     </w:p>
     <w:p>
@@ -2891,15 +2405,7 @@
         </w:numPr>
       </w:pPr>
       <w:r>
-        <w:t xml:space="preserve">Clases de </w:t>
-      </w:r>
-      <w:proofErr w:type="spellStart"/>
-      <w:r>
-        <w:t>streams</w:t>
-      </w:r>
-      <w:proofErr w:type="spellEnd"/>
-      <w:r>
-        <w:t xml:space="preserve"> de 16 bits</w:t>
+        <w:t>Clases de streams de 16 bits</w:t>
       </w:r>
     </w:p>
     <w:p>
@@ -2925,33 +2431,17 @@
           <w:highlight w:val="cyan"/>
         </w:rPr>
       </w:pPr>
-      <w:proofErr w:type="spellStart"/>
       <w:r>
         <w:rPr>
           <w:highlight w:val="cyan"/>
         </w:rPr>
         <w:t>BufferedReader</w:t>
       </w:r>
-      <w:proofErr w:type="spellEnd"/>
       <w:r>
         <w:rPr>
           <w:highlight w:val="cyan"/>
         </w:rPr>
-        <w:t xml:space="preserve"> (</w:t>
-      </w:r>
-      <w:proofErr w:type="spellStart"/>
-      <w:r>
-        <w:rPr>
-          <w:highlight w:val="cyan"/>
-        </w:rPr>
-        <w:t>BufferedInputStream</w:t>
-      </w:r>
-      <w:proofErr w:type="spellEnd"/>
-      <w:r>
-        <w:rPr>
-          <w:highlight w:val="cyan"/>
-        </w:rPr>
-        <w:t>)</w:t>
+        <w:t xml:space="preserve"> (BufferedInputStream)</w:t>
       </w:r>
     </w:p>
     <w:p>
@@ -2962,11 +2452,9 @@
           <w:numId w:val="5"/>
         </w:numPr>
       </w:pPr>
-      <w:proofErr w:type="spellStart"/>
       <w:r>
         <w:t>LineNumberReader</w:t>
       </w:r>
-      <w:proofErr w:type="spellEnd"/>
     </w:p>
     <w:p>
       <w:pPr>
@@ -2979,33 +2467,11 @@
           <w:highlight w:val="green"/>
         </w:rPr>
       </w:pPr>
-      <w:proofErr w:type="spellStart"/>
       <w:r>
         <w:rPr>
           <w:highlight w:val="green"/>
         </w:rPr>
-        <w:t>CharArrayReader</w:t>
-      </w:r>
-      <w:proofErr w:type="spellEnd"/>
-      <w:r>
-        <w:rPr>
-          <w:highlight w:val="green"/>
-        </w:rPr>
-        <w:t xml:space="preserve"> (</w:t>
-      </w:r>
-      <w:proofErr w:type="spellStart"/>
-      <w:r>
-        <w:rPr>
-          <w:highlight w:val="green"/>
-        </w:rPr>
-        <w:t>ByteArrayInputStream</w:t>
-      </w:r>
-      <w:proofErr w:type="spellEnd"/>
-      <w:r>
-        <w:rPr>
-          <w:highlight w:val="green"/>
-        </w:rPr>
-        <w:t>)</w:t>
+        <w:t>CharArrayReader (ByteArrayInputStream)</w:t>
       </w:r>
     </w:p>
     <w:p>
@@ -3016,21 +2482,8 @@
           <w:numId w:val="5"/>
         </w:numPr>
       </w:pPr>
-      <w:proofErr w:type="spellStart"/>
-      <w:r>
-        <w:t>InputStreamReader</w:t>
-      </w:r>
-      <w:proofErr w:type="spellEnd"/>
-      <w:r>
-        <w:t xml:space="preserve">: convierte un </w:t>
-      </w:r>
-      <w:proofErr w:type="spellStart"/>
-      <w:r>
-        <w:t>InputStream</w:t>
-      </w:r>
-      <w:proofErr w:type="spellEnd"/>
-      <w:r>
-        <w:t xml:space="preserve"> en un Reader</w:t>
+      <w:r>
+        <w:t>InputStreamReader: convierte un InputStream en un Reader</w:t>
       </w:r>
     </w:p>
     <w:p>
@@ -3044,33 +2497,11 @@
           <w:highlight w:val="yellow"/>
         </w:rPr>
       </w:pPr>
-      <w:proofErr w:type="spellStart"/>
       <w:r>
         <w:rPr>
           <w:highlight w:val="yellow"/>
         </w:rPr>
-        <w:t>FileReader</w:t>
-      </w:r>
-      <w:proofErr w:type="spellEnd"/>
-      <w:r>
-        <w:rPr>
-          <w:highlight w:val="yellow"/>
-        </w:rPr>
-        <w:t xml:space="preserve"> (</w:t>
-      </w:r>
-      <w:proofErr w:type="spellStart"/>
-      <w:r>
-        <w:rPr>
-          <w:highlight w:val="yellow"/>
-        </w:rPr>
-        <w:t>FileInputStream</w:t>
-      </w:r>
-      <w:proofErr w:type="spellEnd"/>
-      <w:r>
-        <w:rPr>
-          <w:highlight w:val="yellow"/>
-        </w:rPr>
-        <w:t>)</w:t>
+        <w:t>FileReader (FileInputStream)</w:t>
       </w:r>
     </w:p>
     <w:p>
@@ -3081,21 +2512,8 @@
           <w:numId w:val="5"/>
         </w:numPr>
       </w:pPr>
-      <w:proofErr w:type="spellStart"/>
-      <w:r>
-        <w:t>FilterReader</w:t>
-      </w:r>
-      <w:proofErr w:type="spellEnd"/>
-      <w:r>
-        <w:t>(</w:t>
-      </w:r>
-      <w:proofErr w:type="spellStart"/>
-      <w:r>
-        <w:t>FilterInputStream</w:t>
-      </w:r>
-      <w:proofErr w:type="spellEnd"/>
-      <w:r>
-        <w:t>)</w:t>
+      <w:r>
+        <w:t>FilterReader(FilterInputStream)</w:t>
       </w:r>
     </w:p>
     <w:p>
@@ -3106,21 +2524,11 @@
           <w:numId w:val="5"/>
         </w:numPr>
       </w:pPr>
-      <w:proofErr w:type="spellStart"/>
       <w:r>
         <w:t>PushBackReader</w:t>
       </w:r>
-      <w:proofErr w:type="spellEnd"/>
-      <w:r>
-        <w:t xml:space="preserve"> (</w:t>
-      </w:r>
-      <w:proofErr w:type="spellStart"/>
-      <w:r>
-        <w:t>PushBackInputStream</w:t>
-      </w:r>
-      <w:proofErr w:type="spellEnd"/>
-      <w:r>
-        <w:t>)</w:t>
+      <w:r>
+        <w:t xml:space="preserve"> (PushBackInputStream)</w:t>
       </w:r>
     </w:p>
     <w:p>
@@ -3131,21 +2539,8 @@
           <w:numId w:val="5"/>
         </w:numPr>
       </w:pPr>
-      <w:proofErr w:type="spellStart"/>
-      <w:r>
-        <w:t>PipeReader</w:t>
-      </w:r>
-      <w:proofErr w:type="spellEnd"/>
-      <w:r>
-        <w:t xml:space="preserve"> (</w:t>
-      </w:r>
-      <w:proofErr w:type="spellStart"/>
-      <w:r>
-        <w:t>PipedInputStream</w:t>
-      </w:r>
-      <w:proofErr w:type="spellEnd"/>
-      <w:r>
-        <w:t>)</w:t>
+      <w:r>
+        <w:t>PipeReader (PipedInputStream)</w:t>
       </w:r>
     </w:p>
     <w:p>
@@ -3156,21 +2551,8 @@
           <w:numId w:val="5"/>
         </w:numPr>
       </w:pPr>
-      <w:proofErr w:type="spellStart"/>
-      <w:r>
-        <w:t>StringReader</w:t>
-      </w:r>
-      <w:proofErr w:type="spellEnd"/>
-      <w:r>
-        <w:t xml:space="preserve"> (</w:t>
-      </w:r>
-      <w:proofErr w:type="spellStart"/>
-      <w:r>
-        <w:t>StringBufferedInputStream</w:t>
-      </w:r>
-      <w:proofErr w:type="spellEnd"/>
-      <w:r>
-        <w:t>)</w:t>
+      <w:r>
+        <w:t>StringReader (StringBufferedInputStream)</w:t>
       </w:r>
     </w:p>
     <w:p>
@@ -3181,11 +2563,9 @@
           <w:numId w:val="5"/>
         </w:numPr>
       </w:pPr>
-      <w:proofErr w:type="spellStart"/>
       <w:r>
         <w:t>Writer</w:t>
       </w:r>
-      <w:proofErr w:type="spellEnd"/>
     </w:p>
     <w:p>
       <w:pPr>
@@ -3198,33 +2578,11 @@
           <w:highlight w:val="cyan"/>
         </w:rPr>
       </w:pPr>
-      <w:proofErr w:type="spellStart"/>
       <w:r>
         <w:rPr>
           <w:highlight w:val="cyan"/>
         </w:rPr>
-        <w:t>BufferedWriter</w:t>
-      </w:r>
-      <w:proofErr w:type="spellEnd"/>
-      <w:r>
-        <w:rPr>
-          <w:highlight w:val="cyan"/>
-        </w:rPr>
-        <w:t xml:space="preserve"> (</w:t>
-      </w:r>
-      <w:proofErr w:type="spellStart"/>
-      <w:r>
-        <w:rPr>
-          <w:highlight w:val="cyan"/>
-        </w:rPr>
-        <w:t>BufferedOutputStream</w:t>
-      </w:r>
-      <w:proofErr w:type="spellEnd"/>
-      <w:r>
-        <w:rPr>
-          <w:highlight w:val="cyan"/>
-        </w:rPr>
-        <w:t>)</w:t>
+        <w:t>BufferedWriter (BufferedOutputStream)</w:t>
       </w:r>
     </w:p>
     <w:p>
@@ -3238,33 +2596,11 @@
           <w:highlight w:val="green"/>
         </w:rPr>
       </w:pPr>
-      <w:proofErr w:type="spellStart"/>
       <w:r>
         <w:rPr>
           <w:highlight w:val="green"/>
         </w:rPr>
-        <w:t>CharArrayWriter</w:t>
-      </w:r>
-      <w:proofErr w:type="spellEnd"/>
-      <w:r>
-        <w:rPr>
-          <w:highlight w:val="green"/>
-        </w:rPr>
-        <w:t xml:space="preserve"> (</w:t>
-      </w:r>
-      <w:proofErr w:type="spellStart"/>
-      <w:r>
-        <w:rPr>
-          <w:highlight w:val="green"/>
-        </w:rPr>
-        <w:t>ByteArrayOutputStream</w:t>
-      </w:r>
-      <w:proofErr w:type="spellEnd"/>
-      <w:r>
-        <w:rPr>
-          <w:highlight w:val="green"/>
-        </w:rPr>
-        <w:t>)</w:t>
+        <w:t>CharArrayWriter (ByteArrayOutputStream)</w:t>
       </w:r>
     </w:p>
     <w:p>
@@ -3275,11 +2611,9 @@
           <w:numId w:val="5"/>
         </w:numPr>
       </w:pPr>
-      <w:proofErr w:type="spellStart"/>
       <w:r>
         <w:t>OutputStreamWriter</w:t>
       </w:r>
-      <w:proofErr w:type="spellEnd"/>
     </w:p>
     <w:p>
       <w:pPr>
@@ -3292,33 +2626,11 @@
           <w:highlight w:val="yellow"/>
         </w:rPr>
       </w:pPr>
-      <w:proofErr w:type="spellStart"/>
       <w:r>
         <w:rPr>
           <w:highlight w:val="yellow"/>
         </w:rPr>
-        <w:t>FileWriter</w:t>
-      </w:r>
-      <w:proofErr w:type="spellEnd"/>
-      <w:r>
-        <w:rPr>
-          <w:highlight w:val="yellow"/>
-        </w:rPr>
-        <w:t xml:space="preserve"> (</w:t>
-      </w:r>
-      <w:proofErr w:type="spellStart"/>
-      <w:r>
-        <w:rPr>
-          <w:highlight w:val="yellow"/>
-        </w:rPr>
-        <w:t>FileOutputStream</w:t>
-      </w:r>
-      <w:proofErr w:type="spellEnd"/>
-      <w:r>
-        <w:rPr>
-          <w:highlight w:val="yellow"/>
-        </w:rPr>
-        <w:t>)</w:t>
+        <w:t>FileWriter (FileOutputStream)</w:t>
       </w:r>
     </w:p>
     <w:p>
@@ -3329,21 +2641,8 @@
           <w:numId w:val="5"/>
         </w:numPr>
       </w:pPr>
-      <w:proofErr w:type="spellStart"/>
-      <w:r>
-        <w:t>FilterWriter</w:t>
-      </w:r>
-      <w:proofErr w:type="spellEnd"/>
-      <w:r>
-        <w:t xml:space="preserve"> (</w:t>
-      </w:r>
-      <w:proofErr w:type="spellStart"/>
-      <w:r>
-        <w:t>FilterOutputStream</w:t>
-      </w:r>
-      <w:proofErr w:type="spellEnd"/>
-      <w:r>
-        <w:t>)</w:t>
+      <w:r>
+        <w:t>FilterWriter (FilterOutputStream)</w:t>
       </w:r>
     </w:p>
     <w:p>
@@ -3354,21 +2653,8 @@
           <w:numId w:val="5"/>
         </w:numPr>
       </w:pPr>
-      <w:proofErr w:type="spellStart"/>
-      <w:r>
-        <w:t>PipedWriter</w:t>
-      </w:r>
-      <w:proofErr w:type="spellEnd"/>
-      <w:r>
-        <w:t xml:space="preserve"> (</w:t>
-      </w:r>
-      <w:proofErr w:type="spellStart"/>
-      <w:r>
-        <w:t>PipedOutputStream</w:t>
-      </w:r>
-      <w:proofErr w:type="spellEnd"/>
-      <w:r>
-        <w:t>)</w:t>
+      <w:r>
+        <w:t>PipedWriter (PipedOutputStream)</w:t>
       </w:r>
     </w:p>
     <w:p>
@@ -3379,21 +2665,8 @@
           <w:numId w:val="5"/>
         </w:numPr>
       </w:pPr>
-      <w:proofErr w:type="spellStart"/>
-      <w:r>
-        <w:t>StringWriter</w:t>
-      </w:r>
-      <w:proofErr w:type="spellEnd"/>
-      <w:r>
-        <w:t xml:space="preserve"> (</w:t>
-      </w:r>
-      <w:proofErr w:type="spellStart"/>
-      <w:r>
-        <w:t>StringOutputStream</w:t>
-      </w:r>
-      <w:proofErr w:type="spellEnd"/>
-      <w:r>
-        <w:t>)</w:t>
+      <w:r>
+        <w:t>StringWriter (StringOutputStream)</w:t>
       </w:r>
     </w:p>
     <w:p>
@@ -3404,21 +2677,8 @@
           <w:numId w:val="5"/>
         </w:numPr>
       </w:pPr>
-      <w:proofErr w:type="spellStart"/>
-      <w:r>
-        <w:t>PrintWriter</w:t>
-      </w:r>
-      <w:proofErr w:type="spellEnd"/>
-      <w:r>
-        <w:t xml:space="preserve"> (</w:t>
-      </w:r>
-      <w:proofErr w:type="spellStart"/>
-      <w:r>
-        <w:t>PrintOutputStream</w:t>
-      </w:r>
-      <w:proofErr w:type="spellEnd"/>
-      <w:r>
-        <w:t>)</w:t>
+      <w:r>
+        <w:t>PrintWriter (PrintOutputStream)</w:t>
       </w:r>
     </w:p>
     <w:p>
@@ -3435,7 +2695,7 @@
         </w:pBdr>
         <w:jc w:val="center"/>
       </w:pPr>
-      <w:bookmarkStart w:id="3" w:name="_Toc152252615"/>
+      <w:bookmarkStart w:id="3" w:name="_Toc153462208"/>
       <w:r>
         <w:t>ACCESO A FICHEROS</w:t>
       </w:r>
@@ -3484,15 +2744,7 @@
         </w:numPr>
       </w:pPr>
       <w:r>
-        <w:t>Se suelen utilizar en procesos por lotes (</w:t>
-      </w:r>
-      <w:proofErr w:type="spellStart"/>
-      <w:r>
-        <w:t>Batch</w:t>
-      </w:r>
-      <w:proofErr w:type="spellEnd"/>
-      <w:r>
-        <w:t>).</w:t>
+        <w:t>Se suelen utilizar en procesos por lotes (Batch).</w:t>
       </w:r>
     </w:p>
     <w:p>
@@ -3515,11 +2767,9 @@
           <w:numId w:val="6"/>
         </w:numPr>
       </w:pPr>
-      <w:proofErr w:type="spellStart"/>
       <w:r>
         <w:t>FileOutputStream</w:t>
       </w:r>
-      <w:proofErr w:type="spellEnd"/>
     </w:p>
     <w:p>
       <w:pPr>
@@ -3529,11 +2779,9 @@
           <w:numId w:val="6"/>
         </w:numPr>
       </w:pPr>
-      <w:proofErr w:type="spellStart"/>
       <w:r>
         <w:t>FileInputStream</w:t>
       </w:r>
-      <w:proofErr w:type="spellEnd"/>
     </w:p>
     <w:p>
       <w:pPr>
@@ -3543,11 +2791,9 @@
           <w:numId w:val="6"/>
         </w:numPr>
       </w:pPr>
-      <w:proofErr w:type="spellStart"/>
       <w:r>
         <w:t>FileWriter</w:t>
       </w:r>
-      <w:proofErr w:type="spellEnd"/>
     </w:p>
     <w:p>
       <w:pPr>
@@ -3557,11 +2803,9 @@
           <w:numId w:val="6"/>
         </w:numPr>
       </w:pPr>
-      <w:proofErr w:type="spellStart"/>
       <w:r>
         <w:t>FileReader</w:t>
       </w:r>
-      <w:proofErr w:type="spellEnd"/>
     </w:p>
     <w:p>
       <w:pPr>
@@ -3725,11 +2969,9 @@
           <w:numId w:val="6"/>
         </w:numPr>
       </w:pPr>
-      <w:proofErr w:type="spellStart"/>
       <w:r>
         <w:t>RandomAccessFile</w:t>
       </w:r>
-      <w:proofErr w:type="spellEnd"/>
       <w:r>
         <w:t>.</w:t>
       </w:r>
@@ -3820,7 +3062,7 @@
         </w:pBdr>
         <w:jc w:val="center"/>
       </w:pPr>
-      <w:bookmarkStart w:id="4" w:name="_Toc152252616"/>
+      <w:bookmarkStart w:id="4" w:name="_Toc153462209"/>
       <w:r>
         <w:t>OPERACIONES SOBRE FICHEROS</w:t>
       </w:r>
@@ -3963,7 +3205,7 @@
         </w:pBdr>
         <w:jc w:val="center"/>
       </w:pPr>
-      <w:bookmarkStart w:id="5" w:name="_Toc152252617"/>
+      <w:bookmarkStart w:id="5" w:name="_Toc153462210"/>
       <w:r>
         <w:t>OPERACIONES SOBRE REGISTROS DE UN FICHERO</w:t>
       </w:r>
@@ -4292,7 +3534,7 @@
         </w:pBdr>
         <w:jc w:val="center"/>
       </w:pPr>
-      <w:bookmarkStart w:id="6" w:name="_Toc152252618"/>
+      <w:bookmarkStart w:id="6" w:name="_Toc153462211"/>
       <w:r>
         <w:t>CLASES PARA LA GESTIÓN DE STREAM DE DATOS</w:t>
       </w:r>
@@ -4320,23 +3562,7 @@
         </w:numPr>
       </w:pPr>
       <w:r>
-        <w:t xml:space="preserve">En ellos se emplean las clases </w:t>
-      </w:r>
-      <w:proofErr w:type="spellStart"/>
-      <w:r>
-        <w:t>FileReader</w:t>
-      </w:r>
-      <w:proofErr w:type="spellEnd"/>
-      <w:r>
-        <w:t xml:space="preserve"> y </w:t>
-      </w:r>
-      <w:proofErr w:type="spellStart"/>
-      <w:r>
-        <w:t>FileWriter</w:t>
-      </w:r>
-      <w:proofErr w:type="spellEnd"/>
-      <w:r>
-        <w:t>.</w:t>
+        <w:t>En ellos se emplean las clases FileReader y FileWriter.</w:t>
       </w:r>
     </w:p>
     <w:p>
@@ -4366,13 +3592,8 @@
         <w:sym w:font="Wingdings" w:char="F0E8"/>
       </w:r>
       <w:r>
-        <w:t xml:space="preserve"> </w:t>
-      </w:r>
-      <w:proofErr w:type="spellStart"/>
-      <w:r>
-        <w:t>FIleNotFoundException</w:t>
-      </w:r>
-      <w:proofErr w:type="spellEnd"/>
+        <w:t xml:space="preserve"> FIleNotFoundException</w:t>
+      </w:r>
     </w:p>
     <w:p>
       <w:pPr>
@@ -4389,13 +3610,8 @@
         <w:sym w:font="Wingdings" w:char="F0E8"/>
       </w:r>
       <w:r>
-        <w:t xml:space="preserve"> </w:t>
-      </w:r>
-      <w:proofErr w:type="spellStart"/>
-      <w:r>
-        <w:t>IOException</w:t>
-      </w:r>
-      <w:proofErr w:type="spellEnd"/>
+        <w:t xml:space="preserve"> IOException</w:t>
+      </w:r>
     </w:p>
     <w:p>
       <w:pPr>
@@ -4423,21 +3639,8 @@
           <w:numId w:val="9"/>
         </w:numPr>
       </w:pPr>
-      <w:proofErr w:type="spellStart"/>
-      <w:r>
-        <w:t>Int</w:t>
-      </w:r>
-      <w:proofErr w:type="spellEnd"/>
-      <w:r>
-        <w:t xml:space="preserve"> </w:t>
-      </w:r>
-      <w:proofErr w:type="spellStart"/>
-      <w:r>
-        <w:t>Read</w:t>
-      </w:r>
-      <w:proofErr w:type="spellEnd"/>
-      <w:r>
-        <w:t>(): lee un carácter y lo devuelve</w:t>
+      <w:r>
+        <w:t>Int Read(): lee un carácter y lo devuelve</w:t>
       </w:r>
     </w:p>
     <w:p>
@@ -4448,53 +3651,9 @@
           <w:numId w:val="9"/>
         </w:numPr>
       </w:pPr>
-      <w:proofErr w:type="spellStart"/>
-      <w:r>
-        <w:t>Int</w:t>
-      </w:r>
-      <w:proofErr w:type="spellEnd"/>
-      <w:r>
-        <w:t xml:space="preserve"> </w:t>
-      </w:r>
-      <w:proofErr w:type="spellStart"/>
-      <w:proofErr w:type="gramStart"/>
-      <w:r>
-        <w:t>Read</w:t>
-      </w:r>
-      <w:proofErr w:type="spellEnd"/>
-      <w:r>
-        <w:t>(</w:t>
-      </w:r>
-      <w:proofErr w:type="spellStart"/>
-      <w:proofErr w:type="gramEnd"/>
-      <w:r>
-        <w:t>char</w:t>
-      </w:r>
-      <w:proofErr w:type="spellEnd"/>
-      <w:r>
-        <w:t xml:space="preserve">[] </w:t>
-      </w:r>
-      <w:proofErr w:type="spellStart"/>
-      <w:r>
-        <w:t>buf</w:t>
-      </w:r>
-      <w:proofErr w:type="spellEnd"/>
-      <w:r>
-        <w:t xml:space="preserve">): leer hasta </w:t>
-      </w:r>
-      <w:proofErr w:type="spellStart"/>
-      <w:r>
-        <w:t>buf.length</w:t>
-      </w:r>
-      <w:proofErr w:type="spellEnd"/>
-      <w:r>
-        <w:t xml:space="preserve"> caracteres de una matriz de caracteres </w:t>
-      </w:r>
-      <w:proofErr w:type="spellStart"/>
-      <w:r>
-        <w:t>buf</w:t>
-      </w:r>
-      <w:proofErr w:type="spellEnd"/>
+      <w:r>
+        <w:t>Int Read(char[] buf): leer hasta buf.length caracteres de una matriz de caracteres buf</w:t>
+      </w:r>
       <w:r>
         <w:t xml:space="preserve"> desde el principio.</w:t>
       </w:r>
@@ -4507,95 +3666,8 @@
           <w:numId w:val="9"/>
         </w:numPr>
       </w:pPr>
-      <w:proofErr w:type="spellStart"/>
-      <w:r>
-        <w:t>Int</w:t>
-      </w:r>
-      <w:proofErr w:type="spellEnd"/>
-      <w:r>
-        <w:t xml:space="preserve"> </w:t>
-      </w:r>
-      <w:proofErr w:type="spellStart"/>
-      <w:proofErr w:type="gramStart"/>
-      <w:r>
-        <w:t>Read</w:t>
-      </w:r>
-      <w:proofErr w:type="spellEnd"/>
-      <w:r>
-        <w:t>(</w:t>
-      </w:r>
-      <w:proofErr w:type="spellStart"/>
-      <w:proofErr w:type="gramEnd"/>
-      <w:r>
-        <w:t>char</w:t>
-      </w:r>
-      <w:proofErr w:type="spellEnd"/>
-      <w:r>
-        <w:t>[]</w:t>
-      </w:r>
-      <w:proofErr w:type="spellStart"/>
-      <w:r>
-        <w:t>buf</w:t>
-      </w:r>
-      <w:proofErr w:type="spellEnd"/>
-      <w:r>
-        <w:t xml:space="preserve">, </w:t>
-      </w:r>
-      <w:proofErr w:type="spellStart"/>
-      <w:r>
-        <w:t>int</w:t>
-      </w:r>
-      <w:proofErr w:type="spellEnd"/>
-      <w:r>
-        <w:t xml:space="preserve"> </w:t>
-      </w:r>
-      <w:proofErr w:type="spellStart"/>
-      <w:r>
-        <w:t>despl</w:t>
-      </w:r>
-      <w:proofErr w:type="spellEnd"/>
-      <w:r>
-        <w:t xml:space="preserve">, </w:t>
-      </w:r>
-      <w:proofErr w:type="spellStart"/>
-      <w:r>
-        <w:t>int</w:t>
-      </w:r>
-      <w:proofErr w:type="spellEnd"/>
-      <w:r>
-        <w:t xml:space="preserve"> n): lee hasta n caracteres de la matriz </w:t>
-      </w:r>
-      <w:proofErr w:type="spellStart"/>
-      <w:r>
-        <w:t>buf</w:t>
-      </w:r>
-      <w:proofErr w:type="spellEnd"/>
-      <w:r>
-        <w:t xml:space="preserve">, comenzando por </w:t>
-      </w:r>
-      <w:proofErr w:type="spellStart"/>
-      <w:r>
-        <w:t>buf</w:t>
-      </w:r>
-      <w:proofErr w:type="spellEnd"/>
-      <w:r>
-        <w:t>[</w:t>
-      </w:r>
-      <w:proofErr w:type="spellStart"/>
-      <w:r>
-        <w:t>despl</w:t>
-      </w:r>
-      <w:proofErr w:type="spellEnd"/>
-      <w:r>
-        <w:t xml:space="preserve">] indicando el </w:t>
-      </w:r>
-      <w:proofErr w:type="spellStart"/>
-      <w:r>
-        <w:t>despl</w:t>
-      </w:r>
-      <w:proofErr w:type="spellEnd"/>
-      <w:r>
-        <w:t xml:space="preserve"> (desplazamiento) </w:t>
+      <w:r>
+        <w:t xml:space="preserve">Int Read(char[]buf, int despl, int n): lee hasta n caracteres de la matriz buf, comenzando por buf[despl] indicando el despl (desplazamiento) </w:t>
       </w:r>
       <w:r>
         <w:t>.</w:t>
@@ -4622,31 +3694,10 @@
         </w:numPr>
       </w:pPr>
       <w:r>
-        <w:t xml:space="preserve">Creamos fichero, creamos el flujo de entrada con el </w:t>
-      </w:r>
-      <w:proofErr w:type="spellStart"/>
-      <w:r>
-        <w:t>FileReader</w:t>
-      </w:r>
-      <w:proofErr w:type="spellEnd"/>
-      <w:r>
-        <w:t>, realizamos operaciones de lectura, cerramos el fichero</w:t>
-      </w:r>
-      <w:r>
-        <w:t xml:space="preserve"> con el método </w:t>
-      </w:r>
-      <w:proofErr w:type="spellStart"/>
-      <w:proofErr w:type="gramStart"/>
-      <w:r>
-        <w:t>close</w:t>
-      </w:r>
-      <w:proofErr w:type="spellEnd"/>
-      <w:r>
-        <w:t>(</w:t>
-      </w:r>
-      <w:proofErr w:type="gramEnd"/>
-      <w:r>
-        <w:t>).</w:t>
+        <w:t>Creamos fichero, creamos el flujo de entrada con el FileReader, realizamos operaciones de lectura, cerramos el fichero</w:t>
+      </w:r>
+      <w:r>
+        <w:t xml:space="preserve"> con el método close().</w:t>
       </w:r>
     </w:p>
     <w:p>
@@ -4669,35 +3720,9 @@
           <w:numId w:val="9"/>
         </w:numPr>
       </w:pPr>
-      <w:proofErr w:type="spellStart"/>
-      <w:r>
-        <w:t>Void</w:t>
-      </w:r>
-      <w:proofErr w:type="spellEnd"/>
-      <w:r>
-        <w:t xml:space="preserve"> </w:t>
-      </w:r>
-      <w:proofErr w:type="spellStart"/>
-      <w:r>
-        <w:t>write</w:t>
-      </w:r>
-      <w:proofErr w:type="spellEnd"/>
-      <w:r>
-        <w:t>(</w:t>
-      </w:r>
-      <w:proofErr w:type="spellStart"/>
-      <w:r>
-        <w:t>int</w:t>
-      </w:r>
-      <w:proofErr w:type="spellEnd"/>
-      <w:r>
-        <w:t xml:space="preserve"> c): </w:t>
-      </w:r>
-      <w:proofErr w:type="spellStart"/>
-      <w:r>
-        <w:t>escribi</w:t>
-      </w:r>
-      <w:proofErr w:type="spellEnd"/>
+      <w:r>
+        <w:t>Void write(int c): escribi</w:t>
+      </w:r>
     </w:p>
     <w:p>
       <w:pPr>
@@ -4707,37 +3732,8 @@
           <w:numId w:val="9"/>
         </w:numPr>
       </w:pPr>
-      <w:proofErr w:type="spellStart"/>
-      <w:r>
-        <w:t>Void</w:t>
-      </w:r>
-      <w:proofErr w:type="spellEnd"/>
-      <w:r>
-        <w:t xml:space="preserve"> </w:t>
-      </w:r>
-      <w:proofErr w:type="spellStart"/>
-      <w:r>
-        <w:t>write</w:t>
-      </w:r>
-      <w:proofErr w:type="spellEnd"/>
-      <w:r>
-        <w:t>(</w:t>
-      </w:r>
-      <w:proofErr w:type="spellStart"/>
-      <w:r>
-        <w:t>char</w:t>
-      </w:r>
-      <w:proofErr w:type="spellEnd"/>
-      <w:r>
-        <w:t>[]</w:t>
-      </w:r>
-      <w:proofErr w:type="spellStart"/>
-      <w:r>
-        <w:t>buf</w:t>
-      </w:r>
-      <w:proofErr w:type="spellEnd"/>
-      <w:r>
-        <w:t>)</w:t>
+      <w:r>
+        <w:t>Void write(char[]buf)</w:t>
       </w:r>
     </w:p>
     <w:p>
@@ -4748,93 +3744,14 @@
           <w:numId w:val="9"/>
         </w:numPr>
       </w:pPr>
-      <w:proofErr w:type="spellStart"/>
-      <w:r>
-        <w:t>Void</w:t>
-      </w:r>
-      <w:proofErr w:type="spellEnd"/>
-      <w:r>
-        <w:t xml:space="preserve"> </w:t>
-      </w:r>
-      <w:proofErr w:type="spellStart"/>
-      <w:proofErr w:type="gramStart"/>
-      <w:r>
-        <w:t>write</w:t>
-      </w:r>
-      <w:proofErr w:type="spellEnd"/>
-      <w:r>
-        <w:t>(</w:t>
-      </w:r>
-      <w:proofErr w:type="spellStart"/>
-      <w:proofErr w:type="gramEnd"/>
-      <w:r>
-        <w:t>char</w:t>
-      </w:r>
-      <w:proofErr w:type="spellEnd"/>
-      <w:r>
-        <w:t>[]</w:t>
-      </w:r>
-      <w:proofErr w:type="spellStart"/>
-      <w:r>
-        <w:t>buf</w:t>
-      </w:r>
-      <w:proofErr w:type="spellEnd"/>
-      <w:r>
-        <w:t xml:space="preserve">, </w:t>
-      </w:r>
-      <w:proofErr w:type="spellStart"/>
-      <w:r>
-        <w:t>int</w:t>
-      </w:r>
-      <w:proofErr w:type="spellEnd"/>
-      <w:r>
-        <w:t xml:space="preserve"> </w:t>
-      </w:r>
-      <w:proofErr w:type="spellStart"/>
-      <w:r>
-        <w:t>despl</w:t>
-      </w:r>
-      <w:proofErr w:type="spellEnd"/>
-      <w:r>
-        <w:t xml:space="preserve">, </w:t>
-      </w:r>
-      <w:proofErr w:type="spellStart"/>
-      <w:r>
-        <w:t>int</w:t>
-      </w:r>
-      <w:proofErr w:type="spellEnd"/>
-      <w:r>
-        <w:t xml:space="preserve"> n): escrib</w:t>
+      <w:r>
+        <w:t>Void write(char[]buf, int despl, int n): escrib</w:t>
       </w:r>
       <w:r>
         <w:t>ir</w:t>
       </w:r>
       <w:r>
-        <w:t xml:space="preserve"> n caracteres de la matriz </w:t>
-      </w:r>
-      <w:proofErr w:type="spellStart"/>
-      <w:r>
-        <w:t>buf</w:t>
-      </w:r>
-      <w:proofErr w:type="spellEnd"/>
-      <w:r>
-        <w:t xml:space="preserve"> comenzando desde </w:t>
-      </w:r>
-      <w:proofErr w:type="spellStart"/>
-      <w:r>
-        <w:t>int</w:t>
-      </w:r>
-      <w:proofErr w:type="spellEnd"/>
-      <w:r>
-        <w:t xml:space="preserve"> </w:t>
-      </w:r>
-      <w:proofErr w:type="spellStart"/>
-      <w:r>
-        <w:t>despl</w:t>
-      </w:r>
-      <w:proofErr w:type="spellEnd"/>
-      <w:r>
-        <w:t>.</w:t>
+        <w:t xml:space="preserve"> n caracteres de la matriz buf comenzando desde int despl.</w:t>
       </w:r>
     </w:p>
     <w:p>
@@ -4845,38 +3762,9 @@
           <w:numId w:val="9"/>
         </w:numPr>
       </w:pPr>
-      <w:proofErr w:type="spellStart"/>
       <w:r>
         <w:lastRenderedPageBreak/>
-        <w:t>Void</w:t>
-      </w:r>
-      <w:proofErr w:type="spellEnd"/>
-      <w:r>
-        <w:t xml:space="preserve"> </w:t>
-      </w:r>
-      <w:proofErr w:type="spellStart"/>
-      <w:r>
-        <w:t>Write</w:t>
-      </w:r>
-      <w:proofErr w:type="spellEnd"/>
-      <w:r>
-        <w:t>(</w:t>
-      </w:r>
-      <w:proofErr w:type="spellStart"/>
-      <w:r>
-        <w:t>String</w:t>
-      </w:r>
-      <w:proofErr w:type="spellEnd"/>
-      <w:r>
-        <w:t xml:space="preserve"> </w:t>
-      </w:r>
-      <w:proofErr w:type="spellStart"/>
-      <w:r>
-        <w:t>str</w:t>
-      </w:r>
-      <w:proofErr w:type="spellEnd"/>
-      <w:r>
-        <w:t>): escribir una cadena de caracteres</w:t>
+        <w:t>Void Write(String str): escribir una cadena de caracteres</w:t>
       </w:r>
     </w:p>
     <w:p>
@@ -4887,29 +3775,8 @@
           <w:numId w:val="9"/>
         </w:numPr>
       </w:pPr>
-      <w:proofErr w:type="spellStart"/>
-      <w:r>
-        <w:t>Void</w:t>
-      </w:r>
-      <w:proofErr w:type="spellEnd"/>
-      <w:r>
-        <w:t xml:space="preserve"> </w:t>
-      </w:r>
-      <w:proofErr w:type="spellStart"/>
-      <w:r>
-        <w:t>append</w:t>
-      </w:r>
-      <w:proofErr w:type="spellEnd"/>
-      <w:r>
-        <w:t>(</w:t>
-      </w:r>
-      <w:proofErr w:type="spellStart"/>
-      <w:r>
-        <w:t>Char</w:t>
-      </w:r>
-      <w:proofErr w:type="spellEnd"/>
-      <w:r>
-        <w:t xml:space="preserve"> c): añadir el carácter al final del fichero</w:t>
+      <w:r>
+        <w:t>Void append(Char c): añadir el carácter al final del fichero</w:t>
       </w:r>
     </w:p>
     <w:p>
@@ -4921,31 +3788,7 @@
         </w:numPr>
       </w:pPr>
       <w:r>
-        <w:t xml:space="preserve">La clase </w:t>
-      </w:r>
-      <w:proofErr w:type="spellStart"/>
-      <w:r>
-        <w:t>FileReader</w:t>
-      </w:r>
-      <w:proofErr w:type="spellEnd"/>
-      <w:r>
-        <w:t xml:space="preserve"> no tenia métodos para leen líneas completas pero </w:t>
-      </w:r>
-      <w:proofErr w:type="spellStart"/>
-      <w:r>
-        <w:t>BufferedReader</w:t>
-      </w:r>
-      <w:proofErr w:type="spellEnd"/>
-      <w:r>
-        <w:t xml:space="preserve"> si con el método </w:t>
-      </w:r>
-      <w:proofErr w:type="spellStart"/>
-      <w:r>
-        <w:t>readLine</w:t>
-      </w:r>
-      <w:proofErr w:type="spellEnd"/>
-      <w:r>
-        <w:t>();</w:t>
+        <w:t>La clase FileReader no tenia métodos para leen líneas completas pero BufferedReader si con el método readLine();</w:t>
       </w:r>
     </w:p>
     <w:p>
@@ -4968,24 +3811,11 @@
           <w:numId w:val="9"/>
         </w:numPr>
       </w:pPr>
-      <w:proofErr w:type="spellStart"/>
-      <w:r>
-        <w:t>readLine</w:t>
-      </w:r>
-      <w:proofErr w:type="spellEnd"/>
-      <w:r>
-        <w:t>(): lee líneas completas</w:t>
-      </w:r>
-      <w:r>
-        <w:t xml:space="preserve"> o </w:t>
-      </w:r>
-      <w:proofErr w:type="spellStart"/>
-      <w:r>
-        <w:t>null</w:t>
-      </w:r>
-      <w:proofErr w:type="spellEnd"/>
-      <w:r>
-        <w:t xml:space="preserve"> si no hay nada o es fin de fichero</w:t>
+      <w:r>
+        <w:t>readLine(): lee líneas completas</w:t>
+      </w:r>
+      <w:r>
+        <w:t xml:space="preserve"> o null si no hay nada o es fin de fichero</w:t>
       </w:r>
     </w:p>
     <w:p>
@@ -4996,24 +3826,11 @@
           <w:numId w:val="9"/>
         </w:numPr>
       </w:pPr>
-      <w:proofErr w:type="spellStart"/>
-      <w:r>
-        <w:t>read</w:t>
-      </w:r>
-      <w:proofErr w:type="spellEnd"/>
-      <w:r>
-        <w:t>(): lee caracteres</w:t>
-      </w:r>
-      <w:r>
-        <w:t xml:space="preserve"> o </w:t>
-      </w:r>
-      <w:proofErr w:type="spellStart"/>
-      <w:r>
-        <w:t>null</w:t>
-      </w:r>
-      <w:proofErr w:type="spellEnd"/>
-      <w:r>
-        <w:t xml:space="preserve"> si no hay nada o es fin de fichero</w:t>
+      <w:r>
+        <w:t>read(): lee caracteres</w:t>
+      </w:r>
+      <w:r>
+        <w:t xml:space="preserve"> o null si no hay nada o es fin de fichero</w:t>
       </w:r>
     </w:p>
     <w:p>
@@ -5036,13 +3853,8 @@
           <w:numId w:val="9"/>
         </w:numPr>
       </w:pPr>
-      <w:proofErr w:type="spellStart"/>
-      <w:r>
-        <w:t>Write</w:t>
-      </w:r>
-      <w:proofErr w:type="spellEnd"/>
-      <w:r>
-        <w:t xml:space="preserve">(): </w:t>
+      <w:r>
+        <w:t xml:space="preserve">Write(): </w:t>
       </w:r>
     </w:p>
     <w:p>
@@ -5065,21 +3877,8 @@
           <w:numId w:val="10"/>
         </w:numPr>
       </w:pPr>
-      <w:proofErr w:type="spellStart"/>
-      <w:r>
-        <w:t>Print</w:t>
-      </w:r>
-      <w:proofErr w:type="spellEnd"/>
-      <w:r>
-        <w:t>(</w:t>
-      </w:r>
-      <w:proofErr w:type="spellStart"/>
-      <w:r>
-        <w:t>string</w:t>
-      </w:r>
-      <w:proofErr w:type="spellEnd"/>
-      <w:r>
-        <w:t>): imprime la cadena</w:t>
+      <w:r>
+        <w:t>Print(string): imprime la cadena</w:t>
       </w:r>
     </w:p>
     <w:p>
@@ -5090,21 +3889,8 @@
           <w:numId w:val="10"/>
         </w:numPr>
       </w:pPr>
-      <w:proofErr w:type="spellStart"/>
-      <w:r>
-        <w:t>Println</w:t>
-      </w:r>
-      <w:proofErr w:type="spellEnd"/>
-      <w:r>
-        <w:t>(</w:t>
-      </w:r>
-      <w:proofErr w:type="spellStart"/>
-      <w:r>
-        <w:t>string</w:t>
-      </w:r>
-      <w:proofErr w:type="spellEnd"/>
-      <w:r>
-        <w:t>) :imprime la cadena y un salto de línea</w:t>
+      <w:r>
+        <w:t>Println(string) :imprime la cadena y un salto de línea</w:t>
       </w:r>
     </w:p>
     <w:p>
@@ -5120,7 +3906,7 @@
         </w:pBdr>
         <w:jc w:val="center"/>
       </w:pPr>
-      <w:bookmarkStart w:id="7" w:name="_Toc152252619"/>
+      <w:bookmarkStart w:id="7" w:name="_Toc153462212"/>
       <w:r>
         <w:t>FICHEROS BINARIOS</w:t>
       </w:r>
@@ -5206,11 +3992,9 @@
           <w:numId w:val="10"/>
         </w:numPr>
       </w:pPr>
-      <w:proofErr w:type="spellStart"/>
       <w:r>
         <w:t>FileInputStream</w:t>
       </w:r>
-      <w:proofErr w:type="spellEnd"/>
     </w:p>
     <w:p>
       <w:pPr>
@@ -5220,11 +4004,9 @@
           <w:numId w:val="10"/>
         </w:numPr>
       </w:pPr>
-      <w:proofErr w:type="spellStart"/>
       <w:r>
         <w:t>FileOutputStream</w:t>
       </w:r>
-      <w:proofErr w:type="spellEnd"/>
     </w:p>
     <w:p>
       <w:pPr>
@@ -5246,21 +4028,8 @@
           <w:numId w:val="10"/>
         </w:numPr>
       </w:pPr>
-      <w:proofErr w:type="spellStart"/>
-      <w:r>
-        <w:t>Int</w:t>
-      </w:r>
-      <w:proofErr w:type="spellEnd"/>
-      <w:r>
-        <w:t xml:space="preserve"> </w:t>
-      </w:r>
-      <w:proofErr w:type="spellStart"/>
-      <w:r>
-        <w:t>read</w:t>
-      </w:r>
-      <w:proofErr w:type="spellEnd"/>
-      <w:r>
-        <w:t>(): lee un byte(8bits) y lo devuelve</w:t>
+      <w:r>
+        <w:t>Int read(): lee un byte(8bits) y lo devuelve</w:t>
       </w:r>
     </w:p>
     <w:p>
@@ -5271,26 +4040,8 @@
           <w:numId w:val="10"/>
         </w:numPr>
       </w:pPr>
-      <w:proofErr w:type="spellStart"/>
-      <w:r>
-        <w:t>Int</w:t>
-      </w:r>
-      <w:proofErr w:type="spellEnd"/>
-      <w:r>
-        <w:t xml:space="preserve"> </w:t>
-      </w:r>
-      <w:proofErr w:type="spellStart"/>
-      <w:proofErr w:type="gramStart"/>
-      <w:r>
-        <w:t>Read</w:t>
-      </w:r>
-      <w:proofErr w:type="spellEnd"/>
-      <w:r>
-        <w:t>(</w:t>
-      </w:r>
-      <w:proofErr w:type="gramEnd"/>
-      <w:r>
-        <w:t>byte[] b): leer la matriz b hasta su longitud máxima y los devuelve.</w:t>
+      <w:r>
+        <w:t>Int Read(byte[] b): leer la matriz b hasta su longitud máxima y los devuelve.</w:t>
       </w:r>
     </w:p>
     <w:p>
@@ -5301,58 +4052,8 @@
           <w:numId w:val="10"/>
         </w:numPr>
       </w:pPr>
-      <w:proofErr w:type="spellStart"/>
-      <w:r>
-        <w:t>Int</w:t>
-      </w:r>
-      <w:proofErr w:type="spellEnd"/>
-      <w:r>
-        <w:t xml:space="preserve"> </w:t>
-      </w:r>
-      <w:proofErr w:type="spellStart"/>
-      <w:proofErr w:type="gramStart"/>
-      <w:r>
-        <w:t>read</w:t>
-      </w:r>
-      <w:proofErr w:type="spellEnd"/>
-      <w:r>
-        <w:t>[</w:t>
-      </w:r>
-      <w:proofErr w:type="gramEnd"/>
-      <w:r>
-        <w:t xml:space="preserve">byte[] b, </w:t>
-      </w:r>
-      <w:proofErr w:type="spellStart"/>
-      <w:r>
-        <w:t>int</w:t>
-      </w:r>
-      <w:proofErr w:type="spellEnd"/>
-      <w:r>
-        <w:t xml:space="preserve"> </w:t>
-      </w:r>
-      <w:proofErr w:type="spellStart"/>
-      <w:r>
-        <w:t>index</w:t>
-      </w:r>
-      <w:proofErr w:type="spellEnd"/>
-      <w:r>
-        <w:t xml:space="preserve">, </w:t>
-      </w:r>
-      <w:proofErr w:type="spellStart"/>
-      <w:r>
-        <w:t>int</w:t>
-      </w:r>
-      <w:proofErr w:type="spellEnd"/>
-      <w:r>
-        <w:t xml:space="preserve"> n): lee n bytes(8bits) de la matriz b, comenzando por </w:t>
-      </w:r>
-      <w:proofErr w:type="spellStart"/>
-      <w:r>
-        <w:t>index</w:t>
-      </w:r>
-      <w:proofErr w:type="spellEnd"/>
-      <w:r>
-        <w:t>.</w:t>
+      <w:r>
+        <w:t>Int read[byte[] b, int index, int n): lee n bytes(8bits) de la matriz b, comenzando por index.</w:t>
       </w:r>
     </w:p>
     <w:p>
@@ -5375,29 +4076,8 @@
           <w:numId w:val="10"/>
         </w:numPr>
       </w:pPr>
-      <w:proofErr w:type="spellStart"/>
-      <w:r>
-        <w:t>Void</w:t>
-      </w:r>
-      <w:proofErr w:type="spellEnd"/>
-      <w:r>
-        <w:t xml:space="preserve"> </w:t>
-      </w:r>
-      <w:proofErr w:type="spellStart"/>
-      <w:r>
-        <w:t>write</w:t>
-      </w:r>
-      <w:proofErr w:type="spellEnd"/>
-      <w:r>
-        <w:t>(</w:t>
-      </w:r>
-      <w:proofErr w:type="spellStart"/>
-      <w:r>
-        <w:t>int</w:t>
-      </w:r>
-      <w:proofErr w:type="spellEnd"/>
-      <w:r>
-        <w:t xml:space="preserve"> b):</w:t>
+      <w:r>
+        <w:t>Void write(int b):</w:t>
       </w:r>
     </w:p>
     <w:p>
@@ -5408,21 +4088,8 @@
           <w:numId w:val="10"/>
         </w:numPr>
       </w:pPr>
-      <w:proofErr w:type="spellStart"/>
-      <w:r>
-        <w:t>Void</w:t>
-      </w:r>
-      <w:proofErr w:type="spellEnd"/>
-      <w:r>
-        <w:t xml:space="preserve"> </w:t>
-      </w:r>
-      <w:proofErr w:type="spellStart"/>
-      <w:r>
-        <w:t>write</w:t>
-      </w:r>
-      <w:proofErr w:type="spellEnd"/>
-      <w:r>
-        <w:t>(byte[] b)</w:t>
+      <w:r>
+        <w:t>Void write(byte[] b)</w:t>
       </w:r>
     </w:p>
     <w:p>
@@ -5433,50 +4100,8 @@
           <w:numId w:val="10"/>
         </w:numPr>
       </w:pPr>
-      <w:proofErr w:type="spellStart"/>
-      <w:r>
-        <w:t>Void</w:t>
-      </w:r>
-      <w:proofErr w:type="spellEnd"/>
-      <w:r>
-        <w:t xml:space="preserve"> </w:t>
-      </w:r>
-      <w:proofErr w:type="spellStart"/>
-      <w:proofErr w:type="gramStart"/>
-      <w:r>
-        <w:t>write</w:t>
-      </w:r>
-      <w:proofErr w:type="spellEnd"/>
-      <w:r>
-        <w:t>(</w:t>
-      </w:r>
-      <w:proofErr w:type="gramEnd"/>
-      <w:r>
-        <w:t xml:space="preserve">byte [] b, </w:t>
-      </w:r>
-      <w:proofErr w:type="spellStart"/>
-      <w:r>
-        <w:t>int</w:t>
-      </w:r>
-      <w:proofErr w:type="spellEnd"/>
-      <w:r>
-        <w:t xml:space="preserve"> </w:t>
-      </w:r>
-      <w:proofErr w:type="spellStart"/>
-      <w:r>
-        <w:t>index,int</w:t>
-      </w:r>
-      <w:proofErr w:type="spellEnd"/>
-      <w:r>
-        <w:t xml:space="preserve"> n) : escribe n bytes, de la matriz b, comenzando desde el </w:t>
-      </w:r>
-      <w:proofErr w:type="spellStart"/>
-      <w:r>
-        <w:t>index</w:t>
-      </w:r>
-      <w:proofErr w:type="spellEnd"/>
-      <w:r>
-        <w:t>.</w:t>
+      <w:r>
+        <w:t>Void write(byte [] b, int index,int n) : escribe n bytes, de la matriz b, comenzando desde el index.</w:t>
       </w:r>
     </w:p>
     <w:p>
@@ -5488,23 +4113,7 @@
         </w:numPr>
       </w:pPr>
       <w:r>
-        <w:t>Para leer y escribir tipos de datos primitivos, (</w:t>
-      </w:r>
-      <w:proofErr w:type="spellStart"/>
-      <w:r>
-        <w:t>int</w:t>
-      </w:r>
-      <w:proofErr w:type="spellEnd"/>
-      <w:r>
-        <w:t xml:space="preserve">, </w:t>
-      </w:r>
-      <w:proofErr w:type="spellStart"/>
-      <w:r>
-        <w:t>float,etc</w:t>
-      </w:r>
-      <w:proofErr w:type="spellEnd"/>
-      <w:r>
-        <w:t>) se usan los siguientes métodos</w:t>
+        <w:t>Para leer y escribir tipos de datos primitivos, (int, float,etc) se usan los siguientes métodos</w:t>
       </w:r>
     </w:p>
     <w:p>
@@ -5515,13 +4124,8 @@
           <w:numId w:val="10"/>
         </w:numPr>
       </w:pPr>
-      <w:proofErr w:type="spellStart"/>
-      <w:r>
-        <w:t>DataInputStream</w:t>
-      </w:r>
-      <w:proofErr w:type="spellEnd"/>
-      <w:r>
-        <w:t xml:space="preserve"> métodos:</w:t>
+      <w:r>
+        <w:t>DataInputStream métodos:</w:t>
       </w:r>
     </w:p>
     <w:p>
@@ -5532,21 +4136,8 @@
           <w:numId w:val="10"/>
         </w:numPr>
       </w:pPr>
-      <w:proofErr w:type="spellStart"/>
-      <w:r>
-        <w:t>Boolean</w:t>
-      </w:r>
-      <w:proofErr w:type="spellEnd"/>
-      <w:r>
-        <w:t xml:space="preserve"> </w:t>
-      </w:r>
-      <w:proofErr w:type="spellStart"/>
-      <w:r>
-        <w:t>readBoolean</w:t>
-      </w:r>
-      <w:proofErr w:type="spellEnd"/>
-      <w:r>
-        <w:t>();</w:t>
+      <w:r>
+        <w:t>Boolean readBoolean();</w:t>
       </w:r>
     </w:p>
     <w:p>
@@ -5558,15 +4149,7 @@
         </w:numPr>
       </w:pPr>
       <w:r>
-        <w:t xml:space="preserve">Byte </w:t>
-      </w:r>
-      <w:proofErr w:type="spellStart"/>
-      <w:r>
-        <w:t>readByte</w:t>
-      </w:r>
-      <w:proofErr w:type="spellEnd"/>
-      <w:r>
-        <w:t>();</w:t>
+        <w:t>Byte readByte();</w:t>
       </w:r>
     </w:p>
     <w:p>
@@ -5577,21 +4160,8 @@
           <w:numId w:val="10"/>
         </w:numPr>
       </w:pPr>
-      <w:proofErr w:type="spellStart"/>
-      <w:r>
-        <w:t>Int</w:t>
-      </w:r>
-      <w:proofErr w:type="spellEnd"/>
-      <w:r>
-        <w:t xml:space="preserve"> </w:t>
-      </w:r>
-      <w:proofErr w:type="spellStart"/>
-      <w:r>
-        <w:t>readUnsignedByte</w:t>
-      </w:r>
-      <w:proofErr w:type="spellEnd"/>
-      <w:r>
-        <w:t>();</w:t>
+      <w:r>
+        <w:t>Int readUnsignedByte();</w:t>
       </w:r>
     </w:p>
     <w:p>
@@ -5602,21 +4172,8 @@
           <w:numId w:val="10"/>
         </w:numPr>
       </w:pPr>
-      <w:proofErr w:type="spellStart"/>
-      <w:r>
-        <w:t>Int</w:t>
-      </w:r>
-      <w:proofErr w:type="spellEnd"/>
-      <w:r>
-        <w:t xml:space="preserve"> </w:t>
-      </w:r>
-      <w:proofErr w:type="spellStart"/>
-      <w:r>
-        <w:t>readUnsignedShort</w:t>
-      </w:r>
-      <w:proofErr w:type="spellEnd"/>
-      <w:r>
-        <w:t>();</w:t>
+      <w:r>
+        <w:t>Int readUnsignedShort();</w:t>
       </w:r>
     </w:p>
     <w:p>
@@ -5627,21 +4184,8 @@
           <w:numId w:val="10"/>
         </w:numPr>
       </w:pPr>
-      <w:proofErr w:type="spellStart"/>
-      <w:r>
-        <w:t>Shor</w:t>
-      </w:r>
-      <w:proofErr w:type="spellEnd"/>
-      <w:r>
-        <w:t xml:space="preserve"> </w:t>
-      </w:r>
-      <w:proofErr w:type="spellStart"/>
-      <w:r>
-        <w:t>readShort</w:t>
-      </w:r>
-      <w:proofErr w:type="spellEnd"/>
-      <w:r>
-        <w:t>();</w:t>
+      <w:r>
+        <w:t>Shor readShort();</w:t>
       </w:r>
     </w:p>
     <w:p>
@@ -5652,21 +4196,8 @@
           <w:numId w:val="10"/>
         </w:numPr>
       </w:pPr>
-      <w:proofErr w:type="spellStart"/>
-      <w:r>
-        <w:t>Char</w:t>
-      </w:r>
-      <w:proofErr w:type="spellEnd"/>
-      <w:r>
-        <w:t xml:space="preserve"> </w:t>
-      </w:r>
-      <w:proofErr w:type="spellStart"/>
-      <w:r>
-        <w:t>readChar</w:t>
-      </w:r>
-      <w:proofErr w:type="spellEnd"/>
-      <w:r>
-        <w:t>();</w:t>
+      <w:r>
+        <w:t>Char readChar();</w:t>
       </w:r>
     </w:p>
     <w:p>
@@ -5677,21 +4208,8 @@
           <w:numId w:val="10"/>
         </w:numPr>
       </w:pPr>
-      <w:proofErr w:type="spellStart"/>
-      <w:r>
-        <w:t>Int</w:t>
-      </w:r>
-      <w:proofErr w:type="spellEnd"/>
-      <w:r>
-        <w:t xml:space="preserve"> </w:t>
-      </w:r>
-      <w:proofErr w:type="spellStart"/>
-      <w:r>
-        <w:t>readint</w:t>
-      </w:r>
-      <w:proofErr w:type="spellEnd"/>
-      <w:r>
-        <w:t>();</w:t>
+      <w:r>
+        <w:t>Int readint();</w:t>
       </w:r>
     </w:p>
     <w:p>
@@ -5703,15 +4221,7 @@
         </w:numPr>
       </w:pPr>
       <w:r>
-        <w:t xml:space="preserve">Long </w:t>
-      </w:r>
-      <w:proofErr w:type="spellStart"/>
-      <w:r>
-        <w:t>readLong</w:t>
-      </w:r>
-      <w:proofErr w:type="spellEnd"/>
-      <w:r>
-        <w:t>();</w:t>
+        <w:t>Long readLong();</w:t>
       </w:r>
     </w:p>
     <w:p>
@@ -5722,22 +4232,9 @@
           <w:numId w:val="10"/>
         </w:numPr>
       </w:pPr>
-      <w:proofErr w:type="spellStart"/>
       <w:r>
         <w:lastRenderedPageBreak/>
-        <w:t>Float</w:t>
-      </w:r>
-      <w:proofErr w:type="spellEnd"/>
-      <w:r>
-        <w:t xml:space="preserve"> </w:t>
-      </w:r>
-      <w:proofErr w:type="spellStart"/>
-      <w:r>
-        <w:t>readFloat</w:t>
-      </w:r>
-      <w:proofErr w:type="spellEnd"/>
-      <w:r>
-        <w:t>();</w:t>
+        <w:t>Float readFloat();</w:t>
       </w:r>
     </w:p>
     <w:p>
@@ -5748,21 +4245,8 @@
           <w:numId w:val="10"/>
         </w:numPr>
       </w:pPr>
-      <w:proofErr w:type="spellStart"/>
-      <w:r>
-        <w:t>Double</w:t>
-      </w:r>
-      <w:proofErr w:type="spellEnd"/>
-      <w:r>
-        <w:t xml:space="preserve"> </w:t>
-      </w:r>
-      <w:proofErr w:type="spellStart"/>
-      <w:r>
-        <w:t>readDouble</w:t>
-      </w:r>
-      <w:proofErr w:type="spellEnd"/>
-      <w:r>
-        <w:t>();</w:t>
+      <w:r>
+        <w:t>Double readDouble();</w:t>
       </w:r>
     </w:p>
     <w:p>
@@ -5773,22 +4257,12 @@
           <w:numId w:val="10"/>
         </w:numPr>
       </w:pPr>
-      <w:proofErr w:type="spellStart"/>
-      <w:r>
-        <w:t>String</w:t>
-      </w:r>
-      <w:proofErr w:type="spellEnd"/>
-      <w:r>
-        <w:t xml:space="preserve"> </w:t>
-      </w:r>
-      <w:proofErr w:type="spellStart"/>
-      <w:r>
-        <w:t>rea</w:t>
+      <w:r>
+        <w:t>String rea</w:t>
       </w:r>
       <w:r>
         <w:t>dUTF</w:t>
       </w:r>
-      <w:proofErr w:type="spellEnd"/>
       <w:r>
         <w:t>();</w:t>
       </w:r>
@@ -5801,13 +4275,8 @@
           <w:numId w:val="10"/>
         </w:numPr>
       </w:pPr>
-      <w:proofErr w:type="spellStart"/>
-      <w:r>
-        <w:t>DataOutputStream</w:t>
-      </w:r>
-      <w:proofErr w:type="spellEnd"/>
-      <w:r>
-        <w:t xml:space="preserve"> métodos:</w:t>
+      <w:r>
+        <w:t>DataOutputStream métodos:</w:t>
       </w:r>
     </w:p>
     <w:p>
@@ -5818,29 +4287,8 @@
           <w:numId w:val="10"/>
         </w:numPr>
       </w:pPr>
-      <w:proofErr w:type="spellStart"/>
-      <w:r>
-        <w:t>void</w:t>
-      </w:r>
-      <w:proofErr w:type="spellEnd"/>
-      <w:r>
-        <w:t xml:space="preserve"> </w:t>
-      </w:r>
-      <w:proofErr w:type="spellStart"/>
-      <w:r>
-        <w:t>writeBoolean</w:t>
-      </w:r>
-      <w:proofErr w:type="spellEnd"/>
-      <w:r>
-        <w:t>(</w:t>
-      </w:r>
-      <w:proofErr w:type="spellStart"/>
-      <w:r>
-        <w:t>boolean</w:t>
-      </w:r>
-      <w:proofErr w:type="spellEnd"/>
-      <w:r>
-        <w:t xml:space="preserve"> b);</w:t>
+      <w:r>
+        <w:t>void writeBoolean(boolean b);</w:t>
       </w:r>
     </w:p>
     <w:p>
@@ -5851,29 +4299,8 @@
           <w:numId w:val="10"/>
         </w:numPr>
       </w:pPr>
-      <w:proofErr w:type="spellStart"/>
-      <w:r>
-        <w:t>void</w:t>
-      </w:r>
-      <w:proofErr w:type="spellEnd"/>
-      <w:r>
-        <w:t xml:space="preserve"> </w:t>
-      </w:r>
-      <w:proofErr w:type="spellStart"/>
-      <w:r>
-        <w:t>writeByte</w:t>
-      </w:r>
-      <w:proofErr w:type="spellEnd"/>
-      <w:r>
-        <w:t>(</w:t>
-      </w:r>
-      <w:proofErr w:type="spellStart"/>
-      <w:r>
-        <w:t>int</w:t>
-      </w:r>
-      <w:proofErr w:type="spellEnd"/>
-      <w:r>
-        <w:t xml:space="preserve"> v);</w:t>
+      <w:r>
+        <w:t>void writeByte(int v);</w:t>
       </w:r>
     </w:p>
     <w:p>
@@ -5884,29 +4311,8 @@
           <w:numId w:val="10"/>
         </w:numPr>
       </w:pPr>
-      <w:proofErr w:type="spellStart"/>
-      <w:r>
-        <w:t>void</w:t>
-      </w:r>
-      <w:proofErr w:type="spellEnd"/>
-      <w:r>
-        <w:t xml:space="preserve"> </w:t>
-      </w:r>
-      <w:proofErr w:type="spellStart"/>
-      <w:r>
-        <w:t>writeBytes</w:t>
-      </w:r>
-      <w:proofErr w:type="spellEnd"/>
-      <w:r>
-        <w:t>(</w:t>
-      </w:r>
-      <w:proofErr w:type="spellStart"/>
-      <w:r>
-        <w:t>string</w:t>
-      </w:r>
-      <w:proofErr w:type="spellEnd"/>
-      <w:r>
-        <w:t xml:space="preserve"> s)</w:t>
+      <w:r>
+        <w:t>void writeBytes(string s)</w:t>
       </w:r>
     </w:p>
     <w:p>
@@ -5917,29 +4323,8 @@
           <w:numId w:val="10"/>
         </w:numPr>
       </w:pPr>
-      <w:proofErr w:type="spellStart"/>
-      <w:r>
-        <w:t>void</w:t>
-      </w:r>
-      <w:proofErr w:type="spellEnd"/>
-      <w:r>
-        <w:t xml:space="preserve"> </w:t>
-      </w:r>
-      <w:proofErr w:type="spellStart"/>
-      <w:r>
-        <w:t>writeShort</w:t>
-      </w:r>
-      <w:proofErr w:type="spellEnd"/>
-      <w:r>
-        <w:t>(</w:t>
-      </w:r>
-      <w:proofErr w:type="spellStart"/>
-      <w:r>
-        <w:t>int</w:t>
-      </w:r>
-      <w:proofErr w:type="spellEnd"/>
-      <w:r>
-        <w:t xml:space="preserve"> v);</w:t>
+      <w:r>
+        <w:t>void writeShort(int v);</w:t>
       </w:r>
     </w:p>
     <w:p>
@@ -5950,29 +4335,8 @@
           <w:numId w:val="10"/>
         </w:numPr>
       </w:pPr>
-      <w:proofErr w:type="spellStart"/>
-      <w:r>
-        <w:t>void</w:t>
-      </w:r>
-      <w:proofErr w:type="spellEnd"/>
-      <w:r>
-        <w:t xml:space="preserve"> </w:t>
-      </w:r>
-      <w:proofErr w:type="spellStart"/>
-      <w:r>
-        <w:t>writeChar</w:t>
-      </w:r>
-      <w:proofErr w:type="spellEnd"/>
-      <w:r>
-        <w:t>(</w:t>
-      </w:r>
-      <w:proofErr w:type="spellStart"/>
-      <w:r>
-        <w:t>int</w:t>
-      </w:r>
-      <w:proofErr w:type="spellEnd"/>
-      <w:r>
-        <w:t xml:space="preserve"> v);</w:t>
+      <w:r>
+        <w:t>void writeChar(int v);</w:t>
       </w:r>
     </w:p>
     <w:p>
@@ -5983,29 +4347,8 @@
           <w:numId w:val="10"/>
         </w:numPr>
       </w:pPr>
-      <w:proofErr w:type="spellStart"/>
-      <w:r>
-        <w:t>void</w:t>
-      </w:r>
-      <w:proofErr w:type="spellEnd"/>
-      <w:r>
-        <w:t xml:space="preserve"> </w:t>
-      </w:r>
-      <w:proofErr w:type="spellStart"/>
-      <w:r>
-        <w:t>writeChars</w:t>
-      </w:r>
-      <w:proofErr w:type="spellEnd"/>
-      <w:r>
-        <w:t>(</w:t>
-      </w:r>
-      <w:proofErr w:type="spellStart"/>
-      <w:r>
-        <w:t>String</w:t>
-      </w:r>
-      <w:proofErr w:type="spellEnd"/>
-      <w:r>
-        <w:t xml:space="preserve"> s)</w:t>
+      <w:r>
+        <w:t>void writeChars(String s)</w:t>
       </w:r>
     </w:p>
     <w:p>
@@ -6016,29 +4359,8 @@
           <w:numId w:val="10"/>
         </w:numPr>
       </w:pPr>
-      <w:proofErr w:type="spellStart"/>
-      <w:r>
-        <w:t>void</w:t>
-      </w:r>
-      <w:proofErr w:type="spellEnd"/>
-      <w:r>
-        <w:t xml:space="preserve"> </w:t>
-      </w:r>
-      <w:proofErr w:type="spellStart"/>
-      <w:r>
-        <w:t>writeInt</w:t>
-      </w:r>
-      <w:proofErr w:type="spellEnd"/>
-      <w:r>
-        <w:t>(</w:t>
-      </w:r>
-      <w:proofErr w:type="spellStart"/>
-      <w:r>
-        <w:t>int</w:t>
-      </w:r>
-      <w:proofErr w:type="spellEnd"/>
-      <w:r>
-        <w:t xml:space="preserve"> v);</w:t>
+      <w:r>
+        <w:t>void writeInt(int v);</w:t>
       </w:r>
     </w:p>
     <w:p>
@@ -6049,29 +4371,8 @@
           <w:numId w:val="10"/>
         </w:numPr>
       </w:pPr>
-      <w:proofErr w:type="spellStart"/>
-      <w:r>
-        <w:t>void</w:t>
-      </w:r>
-      <w:proofErr w:type="spellEnd"/>
-      <w:r>
-        <w:t xml:space="preserve"> </w:t>
-      </w:r>
-      <w:proofErr w:type="spellStart"/>
-      <w:r>
-        <w:t>writeLong</w:t>
-      </w:r>
-      <w:proofErr w:type="spellEnd"/>
-      <w:r>
-        <w:t>(</w:t>
-      </w:r>
-      <w:proofErr w:type="spellStart"/>
-      <w:r>
-        <w:t>long</w:t>
-      </w:r>
-      <w:proofErr w:type="spellEnd"/>
-      <w:r>
-        <w:t xml:space="preserve"> v);</w:t>
+      <w:r>
+        <w:t>void writeLong(long v);</w:t>
       </w:r>
     </w:p>
     <w:p>
@@ -6082,29 +4383,8 @@
           <w:numId w:val="10"/>
         </w:numPr>
       </w:pPr>
-      <w:proofErr w:type="spellStart"/>
-      <w:r>
-        <w:t>void</w:t>
-      </w:r>
-      <w:proofErr w:type="spellEnd"/>
-      <w:r>
-        <w:t xml:space="preserve"> </w:t>
-      </w:r>
-      <w:proofErr w:type="spellStart"/>
-      <w:r>
-        <w:t>writeFloat</w:t>
-      </w:r>
-      <w:proofErr w:type="spellEnd"/>
-      <w:r>
-        <w:t>(</w:t>
-      </w:r>
-      <w:proofErr w:type="spellStart"/>
-      <w:r>
-        <w:t>float</w:t>
-      </w:r>
-      <w:proofErr w:type="spellEnd"/>
-      <w:r>
-        <w:t xml:space="preserve"> v);</w:t>
+      <w:r>
+        <w:t>void writeFloat(float v);</w:t>
       </w:r>
     </w:p>
     <w:p>
@@ -6115,21 +4395,8 @@
           <w:numId w:val="10"/>
         </w:numPr>
       </w:pPr>
-      <w:proofErr w:type="spellStart"/>
-      <w:r>
-        <w:t>void</w:t>
-      </w:r>
-      <w:proofErr w:type="spellEnd"/>
-      <w:r>
-        <w:t xml:space="preserve"> </w:t>
-      </w:r>
-      <w:proofErr w:type="spellStart"/>
-      <w:r>
-        <w:t>writeDouble</w:t>
-      </w:r>
-      <w:proofErr w:type="spellEnd"/>
-      <w:r>
-        <w:t>(doublé v);</w:t>
+      <w:r>
+        <w:t>void writeDouble(doublé v);</w:t>
       </w:r>
     </w:p>
     <w:p>
@@ -6140,37 +4407,8 @@
           <w:numId w:val="10"/>
         </w:numPr>
       </w:pPr>
-      <w:proofErr w:type="spellStart"/>
-      <w:r>
-        <w:t>void</w:t>
-      </w:r>
-      <w:proofErr w:type="spellEnd"/>
-      <w:r>
-        <w:t xml:space="preserve"> </w:t>
-      </w:r>
-      <w:proofErr w:type="spellStart"/>
-      <w:r>
-        <w:t>writeUTF</w:t>
-      </w:r>
-      <w:proofErr w:type="spellEnd"/>
-      <w:r>
-        <w:t>(</w:t>
-      </w:r>
-      <w:proofErr w:type="spellStart"/>
-      <w:r>
-        <w:t>String</w:t>
-      </w:r>
-      <w:proofErr w:type="spellEnd"/>
-      <w:r>
-        <w:t xml:space="preserve"> </w:t>
-      </w:r>
-      <w:proofErr w:type="spellStart"/>
-      <w:r>
-        <w:t>str</w:t>
-      </w:r>
-      <w:proofErr w:type="spellEnd"/>
-      <w:r>
-        <w:t>);</w:t>
+      <w:r>
+        <w:t>void writeUTF(String str);</w:t>
       </w:r>
     </w:p>
     <w:p>
@@ -6181,7 +4419,7 @@
         </w:pBdr>
         <w:jc w:val="center"/>
       </w:pPr>
-      <w:bookmarkStart w:id="8" w:name="_Toc152252620"/>
+      <w:bookmarkStart w:id="8" w:name="_Toc153462213"/>
       <w:r>
         <w:t>OBJETOS EN FICHEROS BINARIOS</w:t>
       </w:r>
@@ -6195,11 +4433,9 @@
           <w:numId w:val="11"/>
         </w:numPr>
       </w:pPr>
-      <w:proofErr w:type="spellStart"/>
       <w:r>
         <w:t>Serializable</w:t>
       </w:r>
-      <w:proofErr w:type="spellEnd"/>
       <w:r>
         <w:t xml:space="preserve"> tiene métodos para leer y guardar objetos en ficheros binarios.</w:t>
       </w:r>
@@ -6213,21 +4449,8 @@
         </w:numPr>
       </w:pPr>
       <w:r>
-        <w:t xml:space="preserve">La </w:t>
-      </w:r>
-      <w:proofErr w:type="spellStart"/>
-      <w:r>
-        <w:t>serialización</w:t>
-      </w:r>
-      <w:proofErr w:type="spellEnd"/>
-      <w:r>
-        <w:t xml:space="preserve"> de objetos permite tomar cualquier objeto implementado por la interfaz </w:t>
-      </w:r>
-      <w:proofErr w:type="spellStart"/>
-      <w:r>
-        <w:t>serializable</w:t>
-      </w:r>
-      <w:proofErr w:type="spellEnd"/>
+        <w:t>La serialización de objetos permite tomar cualquier objeto implementado por la interfaz serializable</w:t>
+      </w:r>
       <w:r>
         <w:t xml:space="preserve"> y convertirlo en una secuencia de bits</w:t>
       </w:r>
@@ -6244,23 +4467,7 @@
         </w:numPr>
       </w:pPr>
       <w:r>
-        <w:t xml:space="preserve">Utilizaremos las clase </w:t>
-      </w:r>
-      <w:proofErr w:type="spellStart"/>
-      <w:r>
-        <w:t>ObjectOutputStream</w:t>
-      </w:r>
-      <w:proofErr w:type="spellEnd"/>
-      <w:r>
-        <w:t xml:space="preserve"> y </w:t>
-      </w:r>
-      <w:proofErr w:type="spellStart"/>
-      <w:r>
-        <w:t>ObjectInputStream</w:t>
-      </w:r>
-      <w:proofErr w:type="spellEnd"/>
-      <w:r>
-        <w:t>.</w:t>
+        <w:t>Utilizaremos las clase ObjectOutputStream y ObjectInputStream.</w:t>
       </w:r>
     </w:p>
     <w:p>
@@ -6283,21 +4490,8 @@
           <w:numId w:val="11"/>
         </w:numPr>
       </w:pPr>
-      <w:proofErr w:type="spellStart"/>
-      <w:r>
-        <w:t>Object</w:t>
-      </w:r>
-      <w:proofErr w:type="spellEnd"/>
-      <w:r>
-        <w:t xml:space="preserve"> </w:t>
-      </w:r>
-      <w:proofErr w:type="spellStart"/>
-      <w:r>
-        <w:t>readObject</w:t>
-      </w:r>
-      <w:proofErr w:type="spellEnd"/>
-      <w:r>
-        <w:t>();</w:t>
+      <w:r>
+        <w:t>Object readObject();</w:t>
       </w:r>
     </w:p>
     <w:p>
@@ -6320,13 +4514,8 @@
           <w:numId w:val="11"/>
         </w:numPr>
       </w:pPr>
-      <w:proofErr w:type="spellStart"/>
-      <w:r>
-        <w:t>IOException</w:t>
-      </w:r>
-      <w:proofErr w:type="spellEnd"/>
-      <w:r>
-        <w:t>: error de entrada/salida</w:t>
+      <w:r>
+        <w:t>IOException: error de entrada/salida</w:t>
       </w:r>
     </w:p>
     <w:p>
@@ -6337,11 +4526,9 @@
           <w:numId w:val="11"/>
         </w:numPr>
       </w:pPr>
-      <w:proofErr w:type="spellStart"/>
       <w:r>
         <w:t>ClassNotFoundException</w:t>
       </w:r>
-      <w:proofErr w:type="spellEnd"/>
     </w:p>
     <w:p>
       <w:pPr>
@@ -6363,37 +4550,8 @@
           <w:numId w:val="11"/>
         </w:numPr>
       </w:pPr>
-      <w:proofErr w:type="spellStart"/>
-      <w:r>
-        <w:t>void</w:t>
-      </w:r>
-      <w:proofErr w:type="spellEnd"/>
-      <w:r>
-        <w:t xml:space="preserve"> </w:t>
-      </w:r>
-      <w:proofErr w:type="spellStart"/>
-      <w:r>
-        <w:t>writeObject</w:t>
-      </w:r>
-      <w:proofErr w:type="spellEnd"/>
-      <w:r>
-        <w:t>(</w:t>
-      </w:r>
-      <w:proofErr w:type="spellStart"/>
-      <w:r>
-        <w:t>Object</w:t>
-      </w:r>
-      <w:proofErr w:type="spellEnd"/>
-      <w:r>
-        <w:t xml:space="preserve"> </w:t>
-      </w:r>
-      <w:proofErr w:type="spellStart"/>
-      <w:r>
-        <w:t>obj</w:t>
-      </w:r>
-      <w:proofErr w:type="spellEnd"/>
-      <w:r>
-        <w:t>);</w:t>
+      <w:r>
+        <w:t>void writeObject(Object obj);</w:t>
       </w:r>
     </w:p>
     <w:p>
@@ -6416,13 +4574,8 @@
           <w:numId w:val="11"/>
         </w:numPr>
       </w:pPr>
-      <w:proofErr w:type="spellStart"/>
-      <w:r>
-        <w:t>IOException</w:t>
-      </w:r>
-      <w:proofErr w:type="spellEnd"/>
-      <w:r>
-        <w:t>: error de entrada/salida</w:t>
+      <w:r>
+        <w:t>IOException: error de entrada/salida</w:t>
       </w:r>
     </w:p>
     <w:p>
@@ -6433,45 +4586,11 @@
           <w:numId w:val="11"/>
         </w:numPr>
       </w:pPr>
-      <w:proofErr w:type="spellStart"/>
-      <w:r>
-        <w:t>Void</w:t>
-      </w:r>
-      <w:proofErr w:type="spellEnd"/>
-      <w:r>
-        <w:t xml:space="preserve"> </w:t>
-      </w:r>
-      <w:proofErr w:type="spellStart"/>
-      <w:proofErr w:type="gramStart"/>
-      <w:r>
-        <w:t>writeStreamHeader</w:t>
-      </w:r>
-      <w:proofErr w:type="spellEnd"/>
-      <w:r>
-        <w:t>(</w:t>
-      </w:r>
-      <w:proofErr w:type="gramEnd"/>
-      <w:r>
-        <w:t>): este método sirve para escribir la cabecera</w:t>
-      </w:r>
-      <w:r>
-        <w:t xml:space="preserve"> (es importante modificar este método creando una clase que extienda </w:t>
-      </w:r>
-      <w:proofErr w:type="spellStart"/>
-      <w:r>
-        <w:t>ObjectOutputStream</w:t>
-      </w:r>
-      <w:proofErr w:type="spellEnd"/>
-      <w:r>
-        <w:t xml:space="preserve"> para modificarlo y poder </w:t>
-      </w:r>
-      <w:proofErr w:type="spellStart"/>
-      <w:r>
-        <w:t>sobreescribir</w:t>
-      </w:r>
-      <w:proofErr w:type="spellEnd"/>
-      <w:r>
-        <w:t xml:space="preserve"> un fichero.</w:t>
+      <w:r>
+        <w:t>Void writeStreamHeader(): este método sirve para escribir la cabecera</w:t>
+      </w:r>
+      <w:r>
+        <w:t xml:space="preserve"> (es importante modificar este método creando una clase que extienda ObjectOutputStream para modificarlo y poder sobreescribir un fichero.</w:t>
       </w:r>
     </w:p>
     <w:p>
@@ -6482,7 +4601,7 @@
         </w:pBdr>
         <w:jc w:val="center"/>
       </w:pPr>
-      <w:bookmarkStart w:id="9" w:name="_Toc152252621"/>
+      <w:bookmarkStart w:id="9" w:name="_Toc153462214"/>
       <w:r>
         <w:t>ACCESO ALEATORIO FICHEROS</w:t>
       </w:r>
@@ -6508,37 +4627,8 @@
           <w:numId w:val="12"/>
         </w:numPr>
       </w:pPr>
-      <w:proofErr w:type="spellStart"/>
-      <w:r>
-        <w:t>RandomAccessFile</w:t>
-      </w:r>
-      <w:proofErr w:type="spellEnd"/>
-      <w:r>
-        <w:t>(</w:t>
-      </w:r>
-      <w:proofErr w:type="spellStart"/>
-      <w:r>
-        <w:t>String</w:t>
-      </w:r>
-      <w:proofErr w:type="spellEnd"/>
-      <w:r>
-        <w:t xml:space="preserve"> </w:t>
-      </w:r>
-      <w:proofErr w:type="spellStart"/>
-      <w:r>
-        <w:t>nombreFich,String</w:t>
-      </w:r>
-      <w:proofErr w:type="spellEnd"/>
-      <w:r>
-        <w:t xml:space="preserve"> </w:t>
-      </w:r>
-      <w:proofErr w:type="spellStart"/>
-      <w:r>
-        <w:t>modoAcceso</w:t>
-      </w:r>
-      <w:proofErr w:type="spellEnd"/>
-      <w:r>
-        <w:t>)</w:t>
+      <w:r>
+        <w:t>RandomAccessFile(String nombreFich,String modoAcceso)</w:t>
       </w:r>
     </w:p>
     <w:p>
@@ -6549,13 +4639,8 @@
           <w:numId w:val="12"/>
         </w:numPr>
       </w:pPr>
-      <w:proofErr w:type="spellStart"/>
-      <w:r>
-        <w:t>modoAcceso</w:t>
-      </w:r>
-      <w:proofErr w:type="spellEnd"/>
-      <w:r>
-        <w:t>=“-r” se abre en modo lectura y el fichero debe existir</w:t>
+      <w:r>
+        <w:t>modoAcceso=“-r” se abre en modo lectura y el fichero debe existir</w:t>
       </w:r>
     </w:p>
     <w:p>
@@ -6567,21 +4652,8 @@
         </w:numPr>
       </w:pPr>
       <w:r>
-        <w:t xml:space="preserve">Puede dar </w:t>
-      </w:r>
-      <w:proofErr w:type="spellStart"/>
-      <w:r>
-        <w:t>exepción</w:t>
-      </w:r>
-      <w:proofErr w:type="spellEnd"/>
-      <w:r>
-        <w:t xml:space="preserve"> </w:t>
-      </w:r>
-      <w:proofErr w:type="spellStart"/>
-      <w:r>
-        <w:t>IOException</w:t>
-      </w:r>
-      <w:proofErr w:type="spellEnd"/>
+        <w:t>Puede dar exepción IOException</w:t>
+      </w:r>
     </w:p>
     <w:p>
       <w:pPr>
@@ -6591,24 +4663,14 @@
           <w:numId w:val="12"/>
         </w:numPr>
       </w:pPr>
-      <w:proofErr w:type="spellStart"/>
-      <w:r>
-        <w:t>modoAcces</w:t>
-      </w:r>
-      <w:proofErr w:type="spellEnd"/>
-      <w:r>
-        <w:t>=”-</w:t>
-      </w:r>
-      <w:proofErr w:type="spellStart"/>
+      <w:r>
+        <w:t>modoAcces=”-</w:t>
+      </w:r>
       <w:r>
         <w:t>r</w:t>
       </w:r>
       <w:r>
-        <w:t>w</w:t>
-      </w:r>
-      <w:proofErr w:type="spellEnd"/>
-      <w:r>
-        <w:t xml:space="preserve">” se abre en modo </w:t>
+        <w:t xml:space="preserve">w” se abre en modo </w:t>
       </w:r>
       <w:r>
         <w:t>lectura/escritura</w:t>
@@ -6625,45 +4687,8 @@
           <w:numId w:val="12"/>
         </w:numPr>
       </w:pPr>
-      <w:proofErr w:type="spellStart"/>
-      <w:r>
-        <w:t>RandomAccesFile</w:t>
-      </w:r>
-      <w:proofErr w:type="spellEnd"/>
-      <w:r>
-        <w:t>(</w:t>
-      </w:r>
-      <w:proofErr w:type="spellStart"/>
-      <w:r>
-        <w:t>File</w:t>
-      </w:r>
-      <w:proofErr w:type="spellEnd"/>
-      <w:r>
-        <w:t xml:space="preserve"> </w:t>
-      </w:r>
-      <w:proofErr w:type="spellStart"/>
-      <w:r>
-        <w:t>objetofile</w:t>
-      </w:r>
-      <w:proofErr w:type="spellEnd"/>
-      <w:r>
-        <w:t xml:space="preserve">, </w:t>
-      </w:r>
-      <w:proofErr w:type="spellStart"/>
-      <w:r>
-        <w:t>String</w:t>
-      </w:r>
-      <w:proofErr w:type="spellEnd"/>
-      <w:r>
-        <w:t xml:space="preserve"> </w:t>
-      </w:r>
-      <w:proofErr w:type="spellStart"/>
-      <w:r>
-        <w:t>modoAcceso</w:t>
-      </w:r>
-      <w:proofErr w:type="spellEnd"/>
-      <w:r>
-        <w:t>)</w:t>
+      <w:r>
+        <w:t>RandomAccesFile(File objetofile, String modoAcceso)</w:t>
       </w:r>
     </w:p>
     <w:p>
@@ -6675,16 +4700,11 @@
         </w:numPr>
       </w:pPr>
       <w:r>
-        <w:t xml:space="preserve">Pueden lanzar la excepción </w:t>
-      </w:r>
-      <w:proofErr w:type="spellStart"/>
-      <w:r>
-        <w:t>FileNotFound</w:t>
+        <w:t>Pueden lanzar la excepción FileNotFound</w:t>
       </w:r>
       <w:r>
         <w:t>Exception</w:t>
       </w:r>
-      <w:proofErr w:type="spellEnd"/>
     </w:p>
     <w:p>
       <w:pPr>
@@ -6725,13 +4745,8 @@
           <w:numId w:val="12"/>
         </w:numPr>
       </w:pPr>
-      <w:proofErr w:type="spellStart"/>
-      <w:r>
-        <w:t>RandomAccessFile</w:t>
-      </w:r>
-      <w:proofErr w:type="spellEnd"/>
-      <w:r>
-        <w:t xml:space="preserve"> métodos:</w:t>
+      <w:r>
+        <w:t>RandomAccessFile métodos:</w:t>
       </w:r>
     </w:p>
     <w:p>
@@ -6749,21 +4764,8 @@
         <w:t xml:space="preserve"> los métodos de </w:t>
       </w:r>
       <w:r>
-        <w:t xml:space="preserve"> </w:t>
-      </w:r>
-      <w:proofErr w:type="spellStart"/>
-      <w:r>
-        <w:t>DataInputSttream</w:t>
-      </w:r>
-      <w:proofErr w:type="spellEnd"/>
-      <w:r>
-        <w:t xml:space="preserve"> y </w:t>
-      </w:r>
-      <w:proofErr w:type="spellStart"/>
-      <w:r>
-        <w:t>DataOutputStream</w:t>
-      </w:r>
-      <w:proofErr w:type="spellEnd"/>
+        <w:t xml:space="preserve"> DataInputSttream y DataOutputStream</w:t>
+      </w:r>
       <w:r>
         <w:t xml:space="preserve"> para leer y escribir.</w:t>
       </w:r>
@@ -6777,15 +4779,7 @@
         </w:numPr>
       </w:pPr>
       <w:r>
-        <w:t xml:space="preserve">Long </w:t>
-      </w:r>
-      <w:proofErr w:type="spellStart"/>
-      <w:r>
-        <w:t>getFilePointer</w:t>
-      </w:r>
-      <w:proofErr w:type="spellEnd"/>
-      <w:r>
-        <w:t>();</w:t>
+        <w:t>Long getFilePointer();</w:t>
       </w:r>
       <w:r>
         <w:t xml:space="preserve"> devuelve la posición actual del puntero</w:t>
@@ -6799,31 +4793,8 @@
           <w:numId w:val="12"/>
         </w:numPr>
       </w:pPr>
-      <w:proofErr w:type="spellStart"/>
-      <w:r>
-        <w:t>Void</w:t>
-      </w:r>
-      <w:proofErr w:type="spellEnd"/>
-      <w:r>
-        <w:t xml:space="preserve"> </w:t>
-      </w:r>
-      <w:proofErr w:type="spellStart"/>
-      <w:proofErr w:type="gramStart"/>
-      <w:r>
-        <w:t>seek</w:t>
-      </w:r>
-      <w:proofErr w:type="spellEnd"/>
-      <w:r>
-        <w:t>(</w:t>
-      </w:r>
-      <w:proofErr w:type="spellStart"/>
-      <w:proofErr w:type="gramEnd"/>
-      <w:r>
-        <w:t>long</w:t>
-      </w:r>
-      <w:proofErr w:type="spellEnd"/>
-      <w:r>
-        <w:t xml:space="preserve"> posición); coloca el puntero en la posición que le indiquemos</w:t>
+      <w:r>
+        <w:t>Void seek(long posición); coloca el puntero en la posición que le indiquemos</w:t>
       </w:r>
       <w:r>
         <w:t>.</w:t>
@@ -6838,15 +4809,7 @@
         </w:numPr>
       </w:pPr>
       <w:r>
-        <w:t xml:space="preserve">Long </w:t>
-      </w:r>
-      <w:proofErr w:type="spellStart"/>
-      <w:r>
-        <w:t>lenght</w:t>
-      </w:r>
-      <w:proofErr w:type="spellEnd"/>
-      <w:r>
-        <w:t>; devuelve la longitud de fichero en bytes</w:t>
+        <w:t>Long lenght; devuelve la longitud de fichero en bytes</w:t>
       </w:r>
       <w:r>
         <w:t>.</w:t>
@@ -6860,45 +4823,18 @@
           <w:numId w:val="12"/>
         </w:numPr>
       </w:pPr>
-      <w:proofErr w:type="spellStart"/>
-      <w:r>
-        <w:t>Int</w:t>
-      </w:r>
-      <w:proofErr w:type="spellEnd"/>
-      <w:r>
-        <w:t xml:space="preserve"> </w:t>
-      </w:r>
-      <w:proofErr w:type="spellStart"/>
-      <w:proofErr w:type="gramStart"/>
-      <w:r>
-        <w:t>skipBytes</w:t>
-      </w:r>
-      <w:proofErr w:type="spellEnd"/>
-      <w:r>
-        <w:t>(</w:t>
-      </w:r>
-      <w:proofErr w:type="spellStart"/>
-      <w:proofErr w:type="gramEnd"/>
-      <w:r>
-        <w:t>int</w:t>
-      </w:r>
-      <w:proofErr w:type="spellEnd"/>
-      <w:r>
-        <w:t xml:space="preserve"> </w:t>
-      </w:r>
-      <w:proofErr w:type="spellStart"/>
+      <w:r>
+        <w:t xml:space="preserve">Int skipBytes(int </w:t>
+      </w:r>
       <w:r>
         <w:t>despl</w:t>
       </w:r>
-      <w:proofErr w:type="spellEnd"/>
       <w:r>
         <w:t>); desplaza el puntero desde la posición actual  un numero de bytes que le indiquemos (</w:t>
       </w:r>
-      <w:proofErr w:type="spellStart"/>
       <w:r>
         <w:t>despl</w:t>
       </w:r>
-      <w:proofErr w:type="spellEnd"/>
       <w:r>
         <w:t>)</w:t>
       </w:r>
@@ -6917,7 +4853,7 @@
           <w:sz w:val="36"/>
         </w:rPr>
       </w:pPr>
-      <w:bookmarkStart w:id="10" w:name="_Toc152252622"/>
+      <w:bookmarkStart w:id="10" w:name="_Toc153462215"/>
       <w:r>
         <w:rPr>
           <w:sz w:val="36"/>
@@ -7053,34 +4989,10 @@
         </w:rPr>
       </w:pPr>
       <w:r>
-        <w:t xml:space="preserve">Protocolo </w:t>
-      </w:r>
-      <w:proofErr w:type="gramStart"/>
-      <w:r>
-        <w:t>SOAP</w:t>
-      </w:r>
-      <w:r>
-        <w:t>(</w:t>
-      </w:r>
-      <w:proofErr w:type="gramEnd"/>
-      <w:r>
-        <w:t xml:space="preserve">Simple </w:t>
-      </w:r>
-      <w:proofErr w:type="spellStart"/>
-      <w:r>
-        <w:t>Object</w:t>
-      </w:r>
-      <w:proofErr w:type="spellEnd"/>
-      <w:r>
-        <w:t xml:space="preserve"> Access </w:t>
-      </w:r>
-      <w:proofErr w:type="spellStart"/>
-      <w:r>
-        <w:t>Protocol</w:t>
-      </w:r>
-      <w:proofErr w:type="spellEnd"/>
-      <w:r>
-        <w:t>)</w:t>
+        <w:t>Protocolo SOAP</w:t>
+      </w:r>
+      <w:r>
+        <w:t>(Simple Object Access Protocol)</w:t>
       </w:r>
       <w:r>
         <w:t>, sirve para gestionar servidores en modo remoto.</w:t>
@@ -7113,15 +5025,7 @@
         </w:rPr>
       </w:pPr>
       <w:r>
-        <w:t>Procesadores XML (</w:t>
-      </w:r>
-      <w:proofErr w:type="spellStart"/>
-      <w:r>
-        <w:t>Parsers</w:t>
-      </w:r>
-      <w:proofErr w:type="spellEnd"/>
-      <w:r>
-        <w:t>): son independientes al del lenguaje de programación.</w:t>
+        <w:t>Procesadores XML (Parsers): son independientes al del lenguaje de programación.</w:t>
       </w:r>
     </w:p>
     <w:p>
@@ -7139,31 +5043,7 @@
         <w:t>DOM</w:t>
       </w:r>
       <w:r>
-        <w:t xml:space="preserve"> (</w:t>
-      </w:r>
-      <w:proofErr w:type="spellStart"/>
-      <w:r>
-        <w:t>Document</w:t>
-      </w:r>
-      <w:proofErr w:type="spellEnd"/>
-      <w:r>
-        <w:t xml:space="preserve"> </w:t>
-      </w:r>
-      <w:proofErr w:type="spellStart"/>
-      <w:r>
-        <w:t>Object</w:t>
-      </w:r>
-      <w:proofErr w:type="spellEnd"/>
-      <w:r>
-        <w:t xml:space="preserve"> </w:t>
-      </w:r>
-      <w:proofErr w:type="spellStart"/>
-      <w:r>
-        <w:t>Model</w:t>
-      </w:r>
-      <w:proofErr w:type="spellEnd"/>
-      <w:r>
-        <w:t>): se almacena toda la estructura del documento en memoria en forma de árbol</w:t>
+        <w:t xml:space="preserve"> (Document Object Model): se almacena toda la estructura del documento en memoria en forma de árbol</w:t>
       </w:r>
       <w:r>
         <w:t>, es decir, con nodos padre, nodos hijos y nodos finales</w:t>
@@ -7187,15 +5067,7 @@
         </w:rPr>
       </w:pPr>
       <w:r>
-        <w:t xml:space="preserve">SAX(Simple API </w:t>
-      </w:r>
-      <w:proofErr w:type="spellStart"/>
-      <w:r>
-        <w:t>for</w:t>
-      </w:r>
-      <w:proofErr w:type="spellEnd"/>
-      <w:r>
-        <w:t xml:space="preserve"> XML): </w:t>
+        <w:t xml:space="preserve">SAX(Simple API for XML): </w:t>
       </w:r>
       <w:r>
         <w:t>se lee el fichero XML de forma secuencial y se produce una serie de eventos</w:t>
@@ -7301,7 +5173,7 @@
           <w:u w:val="single"/>
         </w:rPr>
       </w:pPr>
-      <w:bookmarkStart w:id="11" w:name="_Toc152252623"/>
+      <w:bookmarkStart w:id="11" w:name="_Toc153462216"/>
       <w:r>
         <w:rPr>
           <w:sz w:val="36"/>
@@ -7365,11 +5237,9 @@
           <w:u w:val="single"/>
         </w:rPr>
       </w:pPr>
-      <w:proofErr w:type="spellStart"/>
       <w:r>
         <w:t>javax.xml.parsers</w:t>
       </w:r>
-      <w:proofErr w:type="spellEnd"/>
     </w:p>
     <w:p>
       <w:pPr>
@@ -7397,11 +5267,9 @@
           <w:u w:val="single"/>
         </w:rPr>
       </w:pPr>
-      <w:proofErr w:type="spellStart"/>
       <w:r>
         <w:t>DocumentBuilderFactory</w:t>
       </w:r>
-      <w:proofErr w:type="spellEnd"/>
       <w:r>
         <w:t>.</w:t>
       </w:r>
@@ -7417,13 +5285,8 @@
           <w:u w:val="single"/>
         </w:rPr>
       </w:pPr>
-      <w:proofErr w:type="spellStart"/>
-      <w:r>
-        <w:t>DocumentBuilder</w:t>
-      </w:r>
-      <w:proofErr w:type="spellEnd"/>
-      <w:r>
-        <w:t>.</w:t>
+      <w:r>
+        <w:t>DocumentBuilder.</w:t>
       </w:r>
     </w:p>
     <w:p>
@@ -7461,13 +5324,8 @@
           <w:u w:val="single"/>
         </w:rPr>
       </w:pPr>
-      <w:proofErr w:type="spellStart"/>
-      <w:r>
-        <w:t>java.xml.transform</w:t>
-      </w:r>
-      <w:proofErr w:type="spellEnd"/>
-      <w:r>
-        <w:t>: Permite especificar una fuente y un resultado</w:t>
+      <w:r>
+        <w:t>java.xml.transform: Permite especificar una fuente y un resultado</w:t>
       </w:r>
       <w:r>
         <w:t>.</w:t>
@@ -7499,21 +5357,8 @@
           <w:u w:val="single"/>
         </w:rPr>
       </w:pPr>
-      <w:proofErr w:type="spellStart"/>
-      <w:r>
-        <w:t>Document</w:t>
-      </w:r>
-      <w:proofErr w:type="spellEnd"/>
-      <w:r>
-        <w:t xml:space="preserve">: es un objeto que equivale a un documento </w:t>
-      </w:r>
-      <w:proofErr w:type="spellStart"/>
-      <w:r>
-        <w:t>xml</w:t>
-      </w:r>
-      <w:proofErr w:type="spellEnd"/>
-      <w:r>
-        <w:t xml:space="preserve"> y que permite crear nuevos nodos.</w:t>
+      <w:r>
+        <w:t>Document: es un objeto que equivale a un documento xml y que permite crear nuevos nodos.</w:t>
       </w:r>
     </w:p>
     <w:p>
@@ -7527,13 +5372,8 @@
           <w:u w:val="single"/>
         </w:rPr>
       </w:pPr>
-      <w:proofErr w:type="spellStart"/>
-      <w:r>
-        <w:t>Element</w:t>
-      </w:r>
-      <w:proofErr w:type="spellEnd"/>
-      <w:r>
-        <w:t>: es cada elemento del documento XML. Esta interfaz tendrá propiedades y mét</w:t>
+      <w:r>
+        <w:t>Element: es cada elemento del documento XML. Esta interfaz tendrá propiedades y mét</w:t>
       </w:r>
       <w:r>
         <w:t>o</w:t>
@@ -7559,13 +5399,8 @@
           <w:u w:val="single"/>
         </w:rPr>
       </w:pPr>
-      <w:proofErr w:type="spellStart"/>
-      <w:r>
-        <w:t>Node</w:t>
-      </w:r>
-      <w:proofErr w:type="spellEnd"/>
-      <w:r>
-        <w:t>:</w:t>
+      <w:r>
+        <w:t>Node:</w:t>
       </w:r>
       <w:r>
         <w:t xml:space="preserve"> cualquier nodo del documento.</w:t>
@@ -7582,13 +5417,8 @@
           <w:u w:val="single"/>
         </w:rPr>
       </w:pPr>
-      <w:proofErr w:type="spellStart"/>
-      <w:r>
-        <w:t>NodeList</w:t>
-      </w:r>
-      <w:proofErr w:type="spellEnd"/>
-      <w:r>
-        <w:t>: que contiene una lista de los nodos hijos de un nodo dado.</w:t>
+      <w:r>
+        <w:t>NodeList: que contiene una lista de los nodos hijos de un nodo dado.</w:t>
       </w:r>
     </w:p>
     <w:p>
@@ -7602,13 +5432,8 @@
           <w:u w:val="single"/>
         </w:rPr>
       </w:pPr>
-      <w:proofErr w:type="spellStart"/>
-      <w:r>
-        <w:t>Attr</w:t>
-      </w:r>
-      <w:proofErr w:type="spellEnd"/>
-      <w:r>
-        <w:t>: permite acceder a los atributos de un nodo.</w:t>
+      <w:r>
+        <w:t>Attr: permite acceder a los atributos de un nodo.</w:t>
       </w:r>
     </w:p>
     <w:p>
@@ -7622,13 +5447,8 @@
           <w:u w:val="single"/>
         </w:rPr>
       </w:pPr>
-      <w:proofErr w:type="spellStart"/>
-      <w:r>
-        <w:t>Text</w:t>
-      </w:r>
-      <w:proofErr w:type="spellEnd"/>
-      <w:r>
-        <w:t>: son los datos de tipo carácter de un elemento</w:t>
+      <w:r>
+        <w:t>Text: son los datos de tipo carácter de un elemento</w:t>
       </w:r>
       <w:r>
         <w:t>.</w:t>
@@ -7645,13 +5465,8 @@
           <w:u w:val="single"/>
         </w:rPr>
       </w:pPr>
-      <w:proofErr w:type="spellStart"/>
-      <w:r>
-        <w:t>CharacterData</w:t>
-      </w:r>
-      <w:proofErr w:type="spellEnd"/>
-      <w:r>
-        <w:t>: son los datos carácter del documento</w:t>
+      <w:r>
+        <w:t>CharacterData: son los datos carácter del documento</w:t>
       </w:r>
       <w:r>
         <w:t xml:space="preserve"> proporcionando atributos y métodos para manipular los datos de caracteres.</w:t>
@@ -7668,13 +5483,8 @@
           <w:u w:val="single"/>
         </w:rPr>
       </w:pPr>
-      <w:proofErr w:type="spellStart"/>
-      <w:r>
-        <w:t>DocumentType</w:t>
-      </w:r>
-      <w:proofErr w:type="spellEnd"/>
-      <w:r>
-        <w:t>: proporciona información contenida en la etiqueta &lt;!DOCTYPE&gt;</w:t>
+      <w:r>
+        <w:t>DocumentType: proporciona información contenida en la etiqueta &lt;!DOCTYPE&gt;</w:t>
       </w:r>
     </w:p>
     <w:p>
@@ -7688,12 +5498,14 @@
           <w:sz w:val="36"/>
         </w:rPr>
       </w:pPr>
+      <w:bookmarkStart w:id="12" w:name="_Toc153462217"/>
       <w:r>
         <w:rPr>
           <w:sz w:val="36"/>
         </w:rPr>
         <w:t>Acceso ficheros con SAX</w:t>
       </w:r>
+      <w:bookmarkEnd w:id="12"/>
     </w:p>
     <w:p>
       <w:pPr>
@@ -7787,18 +5599,8 @@
           <w:tab w:val="left" w:pos="1060"/>
         </w:tabs>
       </w:pPr>
-      <w:proofErr w:type="spellStart"/>
-      <w:proofErr w:type="gramStart"/>
-      <w:r>
-        <w:t>startDocument</w:t>
-      </w:r>
-      <w:proofErr w:type="spellEnd"/>
-      <w:r>
-        <w:t>(</w:t>
-      </w:r>
-      <w:proofErr w:type="gramEnd"/>
-      <w:r>
-        <w:t>): cuando leemos la etiqueta de inicio del documento.</w:t>
+      <w:r>
+        <w:t>startDocument(): cuando leemos la etiqueta de inicio del documento.</w:t>
       </w:r>
     </w:p>
     <w:p>
@@ -7812,18 +5614,8 @@
           <w:tab w:val="left" w:pos="1060"/>
         </w:tabs>
       </w:pPr>
-      <w:proofErr w:type="spellStart"/>
-      <w:proofErr w:type="gramStart"/>
-      <w:r>
-        <w:t>startElement</w:t>
-      </w:r>
-      <w:proofErr w:type="spellEnd"/>
-      <w:r>
-        <w:t>(</w:t>
-      </w:r>
-      <w:proofErr w:type="gramEnd"/>
-      <w:r>
-        <w:t>)</w:t>
+      <w:r>
+        <w:t>startElement()</w:t>
       </w:r>
       <w:r>
         <w:t>: cuando se lee la etiqueta de inicio de un elemento</w:t>
@@ -7843,18 +5635,8 @@
           <w:tab w:val="left" w:pos="1060"/>
         </w:tabs>
       </w:pPr>
-      <w:proofErr w:type="spellStart"/>
-      <w:proofErr w:type="gramStart"/>
-      <w:r>
-        <w:t>characters</w:t>
-      </w:r>
-      <w:proofErr w:type="spellEnd"/>
-      <w:r>
-        <w:t>(</w:t>
-      </w:r>
-      <w:proofErr w:type="gramEnd"/>
-      <w:r>
-        <w:t>)</w:t>
+      <w:r>
+        <w:t>characters()</w:t>
       </w:r>
       <w:r>
         <w:t xml:space="preserve">: </w:t>
@@ -7877,18 +5659,8 @@
           <w:tab w:val="left" w:pos="1060"/>
         </w:tabs>
       </w:pPr>
-      <w:proofErr w:type="spellStart"/>
-      <w:proofErr w:type="gramStart"/>
-      <w:r>
-        <w:t>endElement</w:t>
-      </w:r>
-      <w:proofErr w:type="spellEnd"/>
-      <w:r>
-        <w:t>(</w:t>
-      </w:r>
-      <w:proofErr w:type="gramEnd"/>
-      <w:r>
-        <w:t>)</w:t>
+      <w:r>
+        <w:t>endElement()</w:t>
       </w:r>
       <w:r>
         <w:t>: cuando se lee la etiqueta de final del elemento.</w:t>
@@ -7905,18 +5677,8 @@
           <w:tab w:val="left" w:pos="1060"/>
         </w:tabs>
       </w:pPr>
-      <w:proofErr w:type="spellStart"/>
-      <w:proofErr w:type="gramStart"/>
-      <w:r>
-        <w:t>endDocument</w:t>
-      </w:r>
-      <w:proofErr w:type="spellEnd"/>
-      <w:r>
-        <w:t>(</w:t>
-      </w:r>
-      <w:proofErr w:type="gramEnd"/>
-      <w:r>
-        <w:t>)</w:t>
+      <w:r>
+        <w:t>endDocument()</w:t>
       </w:r>
       <w:r>
         <w:t>: cuando se llega al final del documento.</w:t>
@@ -7965,15 +5727,7 @@
         </w:tabs>
       </w:pPr>
       <w:r>
-        <w:t xml:space="preserve">Crear un objeto procesador de XML. Puede producir </w:t>
-      </w:r>
-      <w:proofErr w:type="spellStart"/>
-      <w:r>
-        <w:t>SAXException</w:t>
-      </w:r>
-      <w:proofErr w:type="spellEnd"/>
-      <w:r>
-        <w:t>.</w:t>
+        <w:t>Crear un objeto procesador de XML. Puede producir SAXException.</w:t>
       </w:r>
     </w:p>
     <w:p>
@@ -7988,15 +5742,7 @@
         </w:tabs>
       </w:pPr>
       <w:r>
-        <w:t xml:space="preserve">Indicar al </w:t>
-      </w:r>
-      <w:proofErr w:type="spellStart"/>
-      <w:r>
-        <w:t>XMLReader</w:t>
-      </w:r>
-      <w:proofErr w:type="spellEnd"/>
-      <w:r>
-        <w:t xml:space="preserve"> que objetos tienen los métodos que tratarán los eventos.</w:t>
+        <w:t>Indicar al XMLReader que objetos tienen los métodos que tratarán los eventos.</w:t>
       </w:r>
     </w:p>
     <w:p>
@@ -8025,11 +5771,9 @@
           <w:tab w:val="left" w:pos="1060"/>
         </w:tabs>
       </w:pPr>
-      <w:proofErr w:type="spellStart"/>
       <w:r>
         <w:t>ContentHandler</w:t>
       </w:r>
-      <w:proofErr w:type="spellEnd"/>
       <w:r>
         <w:t xml:space="preserve">: </w:t>
       </w:r>
@@ -8069,13 +5813,8 @@
           <w:tab w:val="left" w:pos="1060"/>
         </w:tabs>
       </w:pPr>
-      <w:proofErr w:type="spellStart"/>
-      <w:r>
-        <w:t>setContentHandler</w:t>
-      </w:r>
-      <w:proofErr w:type="spellEnd"/>
-      <w:r>
-        <w:t>()</w:t>
+      <w:r>
+        <w:t>setContentHandler()</w:t>
       </w:r>
     </w:p>
     <w:p>
@@ -8089,13 +5828,8 @@
           <w:tab w:val="left" w:pos="1060"/>
         </w:tabs>
       </w:pPr>
-      <w:proofErr w:type="spellStart"/>
-      <w:r>
-        <w:t>DTDHandler</w:t>
-      </w:r>
-      <w:proofErr w:type="spellEnd"/>
-      <w:r>
-        <w:t>: recoge eventos relacionados de DTD.</w:t>
+      <w:r>
+        <w:t>DTDHandler: recoge eventos relacionados de DTD.</w:t>
       </w:r>
     </w:p>
     <w:p>
@@ -8124,13 +5858,8 @@
           <w:tab w:val="left" w:pos="1060"/>
         </w:tabs>
       </w:pPr>
-      <w:proofErr w:type="spellStart"/>
-      <w:r>
-        <w:t>setDTDHandler</w:t>
-      </w:r>
-      <w:proofErr w:type="spellEnd"/>
-      <w:r>
-        <w:t>()</w:t>
+      <w:r>
+        <w:t>setDTDHandler()</w:t>
       </w:r>
     </w:p>
     <w:p>
@@ -8144,13 +5873,8 @@
           <w:tab w:val="left" w:pos="1060"/>
         </w:tabs>
       </w:pPr>
-      <w:proofErr w:type="spellStart"/>
-      <w:r>
-        <w:t>ErrorHandler</w:t>
-      </w:r>
-      <w:proofErr w:type="spellEnd"/>
-      <w:r>
-        <w:t>: define métodos para el tratamiento de errores.</w:t>
+      <w:r>
+        <w:t>ErrorHandler: define métodos para el tratamiento de errores.</w:t>
       </w:r>
     </w:p>
     <w:p>
@@ -8179,13 +5903,8 @@
           <w:tab w:val="left" w:pos="1060"/>
         </w:tabs>
       </w:pPr>
-      <w:proofErr w:type="spellStart"/>
-      <w:r>
-        <w:t>setErrorHandler</w:t>
-      </w:r>
-      <w:proofErr w:type="spellEnd"/>
-      <w:r>
-        <w:t>()</w:t>
+      <w:r>
+        <w:t>setErrorHandler()</w:t>
       </w:r>
     </w:p>
     <w:p>
@@ -8199,13 +5918,8 @@
           <w:tab w:val="left" w:pos="1060"/>
         </w:tabs>
       </w:pPr>
-      <w:proofErr w:type="spellStart"/>
-      <w:r>
-        <w:t>EntityResolver</w:t>
-      </w:r>
-      <w:proofErr w:type="spellEnd"/>
-      <w:r>
-        <w:t>: sus métodos se llaman cada vez que se hace referencia a una entidad</w:t>
+      <w:r>
+        <w:t>EntityResolver: sus métodos se llaman cada vez que se hace referencia a una entidad</w:t>
       </w:r>
       <w:r>
         <w:t>.</w:t>
@@ -8237,13 +5951,8 @@
           <w:tab w:val="left" w:pos="1060"/>
         </w:tabs>
       </w:pPr>
-      <w:proofErr w:type="spellStart"/>
-      <w:r>
-        <w:t>setEntityResolver</w:t>
-      </w:r>
-      <w:proofErr w:type="spellEnd"/>
-      <w:r>
-        <w:t>()</w:t>
+      <w:r>
+        <w:t>setEntityResolver()</w:t>
       </w:r>
     </w:p>
     <w:p>
@@ -8257,13 +5966,8 @@
           <w:tab w:val="left" w:pos="1060"/>
         </w:tabs>
       </w:pPr>
-      <w:proofErr w:type="spellStart"/>
-      <w:r>
-        <w:t>DefaultHandler</w:t>
-      </w:r>
-      <w:proofErr w:type="spellEnd"/>
-      <w:r>
-        <w:t>: definir una implementación por defecto para todos los métodos.</w:t>
+      <w:r>
+        <w:t>DefaultHandler: definir una implementación por defecto para todos los métodos.</w:t>
       </w:r>
     </w:p>
     <w:p>
@@ -8292,13 +5996,8 @@
           <w:tab w:val="left" w:pos="1060"/>
         </w:tabs>
       </w:pPr>
-      <w:proofErr w:type="spellStart"/>
-      <w:r>
-        <w:t>setDefaultHandler</w:t>
-      </w:r>
-      <w:proofErr w:type="spellEnd"/>
-      <w:r>
-        <w:t>()</w:t>
+      <w:r>
+        <w:t>setDefaultHandler()</w:t>
       </w:r>
     </w:p>
     <w:p>
@@ -8369,8 +6068,8 @@
           </w:docPartObj>
         </w:sdtPr>
         <w:sdtContent>
-          <w:bookmarkStart w:id="12" w:name="_GoBack" w:displacedByCustomXml="prev"/>
-          <w:bookmarkEnd w:id="12" w:displacedByCustomXml="prev"/>
+          <w:bookmarkStart w:id="13" w:name="_GoBack" w:displacedByCustomXml="prev"/>
+          <w:bookmarkEnd w:id="13" w:displacedByCustomXml="prev"/>
           <w:p>
             <w:pPr>
               <w:pStyle w:val="Piedepgina"/>
@@ -8520,15 +6219,7 @@
       <w:ptab w:relativeTo="margin" w:alignment="right" w:leader="none"/>
     </w:r>
     <w:r>
-      <w:t xml:space="preserve">Alexis López </w:t>
-    </w:r>
-    <w:proofErr w:type="spellStart"/>
-    <w:r>
-      <w:t>Briongos</w:t>
-    </w:r>
-    <w:proofErr w:type="spellEnd"/>
-    <w:r>
-      <w:t xml:space="preserve"> Dam2t</w:t>
+      <w:t>Alexis López Briongos Dam2t</w:t>
     </w:r>
   </w:p>
 </w:hdr>
@@ -11059,7 +8750,7 @@
 </file>
 
 <file path=customXml/itemProps2.xml><?xml version="1.0" encoding="utf-8"?>
-<ds:datastoreItem xmlns:ds="http://schemas.openxmlformats.org/officeDocument/2006/customXml" ds:itemID="{69C7AD48-278B-4DE1-BC33-C3010E86A6D0}">
+<ds:datastoreItem xmlns:ds="http://schemas.openxmlformats.org/officeDocument/2006/customXml" ds:itemID="{EBC6FD4E-E1EA-44DE-827F-F4A85EB0021C}">
   <ds:schemaRefs>
     <ds:schemaRef ds:uri="http://schemas.openxmlformats.org/officeDocument/2006/bibliography"/>
   </ds:schemaRefs>

</xml_diff>

<commit_message>
Ejercicios persistence anotaciones autoincrement
</commit_message>
<xml_diff>
--- a/ApuntesEVA1 (Autoguardado).docx
+++ b/ApuntesEVA1 (Autoguardado).docx
@@ -241,7 +241,23 @@
                         <w:b/>
                         <w:bCs/>
                       </w:rPr>
-                      <w:t>Alexis López Briongos Dam2t</w:t>
+                      <w:t xml:space="preserve">Alexis López </w:t>
+                    </w:r>
+                    <w:proofErr w:type="spellStart"/>
+                    <w:r>
+                      <w:rPr>
+                        <w:b/>
+                        <w:bCs/>
+                      </w:rPr>
+                      <w:t>Briongos</w:t>
+                    </w:r>
+                    <w:proofErr w:type="spellEnd"/>
+                    <w:r>
+                      <w:rPr>
+                        <w:b/>
+                        <w:bCs/>
+                      </w:rPr>
+                      <w:t xml:space="preserve"> Dam2t</w:t>
                     </w:r>
                   </w:p>
                 </w:tc>
@@ -394,7 +410,7 @@
           <w:r>
             <w:fldChar w:fldCharType="separate"/>
           </w:r>
-          <w:hyperlink w:anchor="_Toc153462205" w:history="1">
+          <w:hyperlink w:anchor="_Toc157696761" w:history="1">
             <w:r>
               <w:rPr>
                 <w:rStyle w:val="Hipervnculo"/>
@@ -421,7 +437,7 @@
                 <w:noProof/>
                 <w:webHidden/>
               </w:rPr>
-              <w:instrText xml:space="preserve"> PAGEREF _Toc153462205 \h </w:instrText>
+              <w:instrText xml:space="preserve"> PAGEREF _Toc157696761 \h </w:instrText>
             </w:r>
             <w:r>
               <w:rPr>
@@ -464,7 +480,7 @@
               <w:lang w:eastAsia="es-ES"/>
             </w:rPr>
           </w:pPr>
-          <w:hyperlink w:anchor="_Toc153462206" w:history="1">
+          <w:hyperlink w:anchor="_Toc157696762" w:history="1">
             <w:r>
               <w:rPr>
                 <w:rStyle w:val="Hipervnculo"/>
@@ -491,7 +507,7 @@
                 <w:noProof/>
                 <w:webHidden/>
               </w:rPr>
-              <w:instrText xml:space="preserve"> PAGEREF _Toc153462206 \h </w:instrText>
+              <w:instrText xml:space="preserve"> PAGEREF _Toc157696762 \h </w:instrText>
             </w:r>
             <w:r>
               <w:rPr>
@@ -534,7 +550,7 @@
               <w:lang w:eastAsia="es-ES"/>
             </w:rPr>
           </w:pPr>
-          <w:hyperlink w:anchor="_Toc153462207" w:history="1">
+          <w:hyperlink w:anchor="_Toc157696763" w:history="1">
             <w:r>
               <w:rPr>
                 <w:rStyle w:val="Hipervnculo"/>
@@ -561,7 +577,7 @@
                 <w:noProof/>
                 <w:webHidden/>
               </w:rPr>
-              <w:instrText xml:space="preserve"> PAGEREF _Toc153462207 \h </w:instrText>
+              <w:instrText xml:space="preserve"> PAGEREF _Toc157696763 \h </w:instrText>
             </w:r>
             <w:r>
               <w:rPr>
@@ -604,7 +620,7 @@
               <w:lang w:eastAsia="es-ES"/>
             </w:rPr>
           </w:pPr>
-          <w:hyperlink w:anchor="_Toc153462208" w:history="1">
+          <w:hyperlink w:anchor="_Toc157696764" w:history="1">
             <w:r>
               <w:rPr>
                 <w:rStyle w:val="Hipervnculo"/>
@@ -631,7 +647,7 @@
                 <w:noProof/>
                 <w:webHidden/>
               </w:rPr>
-              <w:instrText xml:space="preserve"> PAGEREF _Toc153462208 \h </w:instrText>
+              <w:instrText xml:space="preserve"> PAGEREF _Toc157696764 \h </w:instrText>
             </w:r>
             <w:r>
               <w:rPr>
@@ -674,7 +690,7 @@
               <w:lang w:eastAsia="es-ES"/>
             </w:rPr>
           </w:pPr>
-          <w:hyperlink w:anchor="_Toc153462209" w:history="1">
+          <w:hyperlink w:anchor="_Toc157696765" w:history="1">
             <w:r>
               <w:rPr>
                 <w:rStyle w:val="Hipervnculo"/>
@@ -701,7 +717,7 @@
                 <w:noProof/>
                 <w:webHidden/>
               </w:rPr>
-              <w:instrText xml:space="preserve"> PAGEREF _Toc153462209 \h </w:instrText>
+              <w:instrText xml:space="preserve"> PAGEREF _Toc157696765 \h </w:instrText>
             </w:r>
             <w:r>
               <w:rPr>
@@ -744,7 +760,7 @@
               <w:lang w:eastAsia="es-ES"/>
             </w:rPr>
           </w:pPr>
-          <w:hyperlink w:anchor="_Toc153462210" w:history="1">
+          <w:hyperlink w:anchor="_Toc157696766" w:history="1">
             <w:r>
               <w:rPr>
                 <w:rStyle w:val="Hipervnculo"/>
@@ -771,7 +787,7 @@
                 <w:noProof/>
                 <w:webHidden/>
               </w:rPr>
-              <w:instrText xml:space="preserve"> PAGEREF _Toc153462210 \h </w:instrText>
+              <w:instrText xml:space="preserve"> PAGEREF _Toc157696766 \h </w:instrText>
             </w:r>
             <w:r>
               <w:rPr>
@@ -814,7 +830,7 @@
               <w:lang w:eastAsia="es-ES"/>
             </w:rPr>
           </w:pPr>
-          <w:hyperlink w:anchor="_Toc153462211" w:history="1">
+          <w:hyperlink w:anchor="_Toc157696767" w:history="1">
             <w:r>
               <w:rPr>
                 <w:rStyle w:val="Hipervnculo"/>
@@ -841,7 +857,7 @@
                 <w:noProof/>
                 <w:webHidden/>
               </w:rPr>
-              <w:instrText xml:space="preserve"> PAGEREF _Toc153462211 \h </w:instrText>
+              <w:instrText xml:space="preserve"> PAGEREF _Toc157696767 \h </w:instrText>
             </w:r>
             <w:r>
               <w:rPr>
@@ -884,7 +900,7 @@
               <w:lang w:eastAsia="es-ES"/>
             </w:rPr>
           </w:pPr>
-          <w:hyperlink w:anchor="_Toc153462212" w:history="1">
+          <w:hyperlink w:anchor="_Toc157696768" w:history="1">
             <w:r>
               <w:rPr>
                 <w:rStyle w:val="Hipervnculo"/>
@@ -911,7 +927,7 @@
                 <w:noProof/>
                 <w:webHidden/>
               </w:rPr>
-              <w:instrText xml:space="preserve"> PAGEREF _Toc153462212 \h </w:instrText>
+              <w:instrText xml:space="preserve"> PAGEREF _Toc157696768 \h </w:instrText>
             </w:r>
             <w:r>
               <w:rPr>
@@ -954,7 +970,7 @@
               <w:lang w:eastAsia="es-ES"/>
             </w:rPr>
           </w:pPr>
-          <w:hyperlink w:anchor="_Toc153462213" w:history="1">
+          <w:hyperlink w:anchor="_Toc157696769" w:history="1">
             <w:r>
               <w:rPr>
                 <w:rStyle w:val="Hipervnculo"/>
@@ -981,7 +997,7 @@
                 <w:noProof/>
                 <w:webHidden/>
               </w:rPr>
-              <w:instrText xml:space="preserve"> PAGEREF _Toc153462213 \h </w:instrText>
+              <w:instrText xml:space="preserve"> PAGEREF _Toc157696769 \h </w:instrText>
             </w:r>
             <w:r>
               <w:rPr>
@@ -1024,7 +1040,7 @@
               <w:lang w:eastAsia="es-ES"/>
             </w:rPr>
           </w:pPr>
-          <w:hyperlink w:anchor="_Toc153462214" w:history="1">
+          <w:hyperlink w:anchor="_Toc157696770" w:history="1">
             <w:r>
               <w:rPr>
                 <w:rStyle w:val="Hipervnculo"/>
@@ -1051,7 +1067,7 @@
                 <w:noProof/>
                 <w:webHidden/>
               </w:rPr>
-              <w:instrText xml:space="preserve"> PAGEREF _Toc153462214 \h </w:instrText>
+              <w:instrText xml:space="preserve"> PAGEREF _Toc157696770 \h </w:instrText>
             </w:r>
             <w:r>
               <w:rPr>
@@ -1094,7 +1110,7 @@
               <w:lang w:eastAsia="es-ES"/>
             </w:rPr>
           </w:pPr>
-          <w:hyperlink w:anchor="_Toc153462215" w:history="1">
+          <w:hyperlink w:anchor="_Toc157696771" w:history="1">
             <w:r>
               <w:rPr>
                 <w:rStyle w:val="Hipervnculo"/>
@@ -1121,7 +1137,7 @@
                 <w:noProof/>
                 <w:webHidden/>
               </w:rPr>
-              <w:instrText xml:space="preserve"> PAGEREF _Toc153462215 \h </w:instrText>
+              <w:instrText xml:space="preserve"> PAGEREF _Toc157696771 \h </w:instrText>
             </w:r>
             <w:r>
               <w:rPr>
@@ -1164,7 +1180,7 @@
               <w:lang w:eastAsia="es-ES"/>
             </w:rPr>
           </w:pPr>
-          <w:hyperlink w:anchor="_Toc153462216" w:history="1">
+          <w:hyperlink w:anchor="_Toc157696772" w:history="1">
             <w:r>
               <w:rPr>
                 <w:rStyle w:val="Hipervnculo"/>
@@ -1191,7 +1207,7 @@
                 <w:noProof/>
                 <w:webHidden/>
               </w:rPr>
-              <w:instrText xml:space="preserve"> PAGEREF _Toc153462216 \h </w:instrText>
+              <w:instrText xml:space="preserve"> PAGEREF _Toc157696772 \h </w:instrText>
             </w:r>
             <w:r>
               <w:rPr>
@@ -1234,27 +1250,27 @@
               <w:lang w:eastAsia="es-ES"/>
             </w:rPr>
           </w:pPr>
-          <w:hyperlink w:anchor="_Toc153462217" w:history="1">
+          <w:hyperlink w:anchor="_Toc157696773" w:history="1">
             <w:r>
               <w:rPr>
                 <w:rStyle w:val="Hipervnculo"/>
                 <w:noProof/>
               </w:rPr>
-              <w:t>Acceso ficheros c</w:t>
+              <w:t>Acceso fichero</w:t>
             </w:r>
             <w:r>
               <w:rPr>
                 <w:rStyle w:val="Hipervnculo"/>
                 <w:noProof/>
               </w:rPr>
-              <w:t>o</w:t>
+              <w:t>s</w:t>
             </w:r>
             <w:r>
               <w:rPr>
                 <w:rStyle w:val="Hipervnculo"/>
                 <w:noProof/>
               </w:rPr>
-              <w:t>n SAX</w:t>
+              <w:t xml:space="preserve"> con SAX</w:t>
             </w:r>
             <w:r>
               <w:rPr>
@@ -1275,7 +1291,7 @@
                 <w:noProof/>
                 <w:webHidden/>
               </w:rPr>
-              <w:instrText xml:space="preserve"> PAGEREF _Toc153462217 \h </w:instrText>
+              <w:instrText xml:space="preserve"> PAGEREF _Toc157696773 \h </w:instrText>
             </w:r>
             <w:r>
               <w:rPr>
@@ -1334,7 +1350,7 @@
           <w:sz w:val="36"/>
         </w:rPr>
       </w:pPr>
-      <w:bookmarkStart w:id="0" w:name="_Toc153462205"/>
+      <w:bookmarkStart w:id="0" w:name="_Toc157696761"/>
       <w:r>
         <w:rPr>
           <w:sz w:val="36"/>
@@ -1518,7 +1534,7 @@
           <w:sz w:val="36"/>
         </w:rPr>
       </w:pPr>
-      <w:bookmarkStart w:id="1" w:name="_Toc153462206"/>
+      <w:bookmarkStart w:id="1" w:name="_Toc157696762"/>
       <w:r>
         <w:rPr>
           <w:sz w:val="36"/>
@@ -1564,11 +1580,19 @@
         </w:rPr>
         <w:t xml:space="preserve">¿Qué es </w:t>
       </w:r>
+      <w:proofErr w:type="spellStart"/>
       <w:r>
         <w:rPr>
           <w:sz w:val="24"/>
         </w:rPr>
-        <w:t>File?</w:t>
+        <w:t>File</w:t>
+      </w:r>
+      <w:proofErr w:type="spellEnd"/>
+      <w:r>
+        <w:rPr>
+          <w:sz w:val="24"/>
+        </w:rPr>
+        <w:t>?</w:t>
       </w:r>
     </w:p>
     <w:p>
@@ -1579,12 +1603,14 @@
           <w:numId w:val="4"/>
         </w:numPr>
       </w:pPr>
+      <w:proofErr w:type="spellStart"/>
       <w:r>
         <w:rPr>
           <w:b/>
         </w:rPr>
         <w:t>File</w:t>
       </w:r>
+      <w:proofErr w:type="spellEnd"/>
       <w:r>
         <w:t>: es un</w:t>
       </w:r>
@@ -1603,23 +1629,57 @@
           <w:numId w:val="4"/>
         </w:numPr>
       </w:pPr>
+      <w:proofErr w:type="spellStart"/>
+      <w:proofErr w:type="gramStart"/>
       <w:r>
         <w:rPr>
           <w:b/>
         </w:rPr>
         <w:t>List</w:t>
       </w:r>
+      <w:proofErr w:type="spellEnd"/>
       <w:r>
         <w:rPr>
           <w:b/>
         </w:rPr>
-        <w:t>()</w:t>
+        <w:t>(</w:t>
+      </w:r>
+      <w:proofErr w:type="gramEnd"/>
+      <w:r>
+        <w:rPr>
+          <w:b/>
+        </w:rPr>
+        <w:t>)</w:t>
       </w:r>
       <w:r>
         <w:t>:</w:t>
       </w:r>
       <w:r>
-        <w:t xml:space="preserve"> devuelve un array de strings con los nombres de los ficheros y directorios de un objeto File.</w:t>
+        <w:t xml:space="preserve"> devuelve un </w:t>
+      </w:r>
+      <w:proofErr w:type="spellStart"/>
+      <w:r>
+        <w:t>array</w:t>
+      </w:r>
+      <w:proofErr w:type="spellEnd"/>
+      <w:r>
+        <w:t xml:space="preserve"> de </w:t>
+      </w:r>
+      <w:proofErr w:type="spellStart"/>
+      <w:r>
+        <w:t>strings</w:t>
+      </w:r>
+      <w:proofErr w:type="spellEnd"/>
+      <w:r>
+        <w:t xml:space="preserve"> con los nombres de los ficheros y directorios de un objeto </w:t>
+      </w:r>
+      <w:proofErr w:type="spellStart"/>
+      <w:r>
+        <w:t>File</w:t>
+      </w:r>
+      <w:proofErr w:type="spellEnd"/>
+      <w:r>
+        <w:t>.</w:t>
       </w:r>
     </w:p>
     <w:p>
@@ -1630,17 +1690,41 @@
           <w:numId w:val="4"/>
         </w:numPr>
       </w:pPr>
+      <w:proofErr w:type="spellStart"/>
+      <w:proofErr w:type="gramStart"/>
       <w:r>
         <w:rPr>
           <w:b/>
         </w:rPr>
-        <w:t xml:space="preserve">ListFiles() </w:t>
+        <w:t>ListFiles</w:t>
+      </w:r>
+      <w:proofErr w:type="spellEnd"/>
+      <w:r>
+        <w:rPr>
+          <w:b/>
+        </w:rPr>
+        <w:t>(</w:t>
+      </w:r>
+      <w:proofErr w:type="gramEnd"/>
+      <w:r>
+        <w:rPr>
+          <w:b/>
+        </w:rPr>
+        <w:t xml:space="preserve">) </w:t>
       </w:r>
       <w:r>
         <w:t>:</w:t>
       </w:r>
       <w:r>
-        <w:t xml:space="preserve"> devuelve un array de files con los ficheros </w:t>
+        <w:t xml:space="preserve"> devuelve un </w:t>
+      </w:r>
+      <w:proofErr w:type="spellStart"/>
+      <w:r>
+        <w:t>array</w:t>
+      </w:r>
+      <w:proofErr w:type="spellEnd"/>
+      <w:r>
+        <w:t xml:space="preserve"> de files con los ficheros </w:t>
       </w:r>
       <w:r>
         <w:t xml:space="preserve">y directorios </w:t>
@@ -1657,11 +1741,27 @@
           <w:numId w:val="4"/>
         </w:numPr>
       </w:pPr>
+      <w:proofErr w:type="spellStart"/>
+      <w:proofErr w:type="gramStart"/>
       <w:r>
         <w:rPr>
           <w:b/>
         </w:rPr>
-        <w:t>getName()</w:t>
+        <w:t>getName</w:t>
+      </w:r>
+      <w:proofErr w:type="spellEnd"/>
+      <w:r>
+        <w:rPr>
+          <w:b/>
+        </w:rPr>
+        <w:t>(</w:t>
+      </w:r>
+      <w:proofErr w:type="gramEnd"/>
+      <w:r>
+        <w:rPr>
+          <w:b/>
+        </w:rPr>
+        <w:t>)</w:t>
       </w:r>
       <w:r>
         <w:t>:</w:t>
@@ -1681,11 +1781,27 @@
           <w:numId w:val="4"/>
         </w:numPr>
       </w:pPr>
+      <w:proofErr w:type="spellStart"/>
+      <w:proofErr w:type="gramStart"/>
       <w:r>
         <w:rPr>
           <w:b/>
         </w:rPr>
-        <w:t>getPath()</w:t>
+        <w:t>getPath</w:t>
+      </w:r>
+      <w:proofErr w:type="spellEnd"/>
+      <w:r>
+        <w:rPr>
+          <w:b/>
+        </w:rPr>
+        <w:t>(</w:t>
+      </w:r>
+      <w:proofErr w:type="gramEnd"/>
+      <w:r>
+        <w:rPr>
+          <w:b/>
+        </w:rPr>
+        <w:t>)</w:t>
       </w:r>
       <w:r>
         <w:t>:</w:t>
@@ -1705,11 +1821,27 @@
           <w:numId w:val="4"/>
         </w:numPr>
       </w:pPr>
+      <w:proofErr w:type="spellStart"/>
+      <w:proofErr w:type="gramStart"/>
       <w:r>
         <w:rPr>
           <w:b/>
         </w:rPr>
-        <w:t>getAbsolutePath()</w:t>
+        <w:t>getAbsolutePath</w:t>
+      </w:r>
+      <w:proofErr w:type="spellEnd"/>
+      <w:r>
+        <w:rPr>
+          <w:b/>
+        </w:rPr>
+        <w:t>(</w:t>
+      </w:r>
+      <w:proofErr w:type="gramEnd"/>
+      <w:r>
+        <w:rPr>
+          <w:b/>
+        </w:rPr>
+        <w:t>)</w:t>
       </w:r>
       <w:r>
         <w:t>:</w:t>
@@ -1726,11 +1858,27 @@
           <w:numId w:val="4"/>
         </w:numPr>
       </w:pPr>
+      <w:proofErr w:type="spellStart"/>
+      <w:proofErr w:type="gramStart"/>
       <w:r>
         <w:rPr>
           <w:b/>
         </w:rPr>
-        <w:t>exists()</w:t>
+        <w:t>exists</w:t>
+      </w:r>
+      <w:proofErr w:type="spellEnd"/>
+      <w:r>
+        <w:rPr>
+          <w:b/>
+        </w:rPr>
+        <w:t>(</w:t>
+      </w:r>
+      <w:proofErr w:type="gramEnd"/>
+      <w:r>
+        <w:rPr>
+          <w:b/>
+        </w:rPr>
+        <w:t>)</w:t>
       </w:r>
       <w:r>
         <w:t>:</w:t>
@@ -1747,11 +1895,27 @@
           <w:numId w:val="4"/>
         </w:numPr>
       </w:pPr>
+      <w:proofErr w:type="spellStart"/>
+      <w:proofErr w:type="gramStart"/>
       <w:r>
         <w:rPr>
           <w:b/>
         </w:rPr>
-        <w:t>canWrite()</w:t>
+        <w:t>canWrite</w:t>
+      </w:r>
+      <w:proofErr w:type="spellEnd"/>
+      <w:r>
+        <w:rPr>
+          <w:b/>
+        </w:rPr>
+        <w:t>(</w:t>
+      </w:r>
+      <w:proofErr w:type="gramEnd"/>
+      <w:r>
+        <w:rPr>
+          <w:b/>
+        </w:rPr>
+        <w:t>)</w:t>
       </w:r>
       <w:r>
         <w:t>:</w:t>
@@ -1774,11 +1938,27 @@
           <w:numId w:val="4"/>
         </w:numPr>
       </w:pPr>
+      <w:proofErr w:type="spellStart"/>
+      <w:proofErr w:type="gramStart"/>
       <w:r>
         <w:rPr>
           <w:b/>
         </w:rPr>
-        <w:t>canRead()</w:t>
+        <w:t>canRead</w:t>
+      </w:r>
+      <w:proofErr w:type="spellEnd"/>
+      <w:r>
+        <w:rPr>
+          <w:b/>
+        </w:rPr>
+        <w:t>(</w:t>
+      </w:r>
+      <w:proofErr w:type="gramEnd"/>
+      <w:r>
+        <w:rPr>
+          <w:b/>
+        </w:rPr>
+        <w:t>)</w:t>
       </w:r>
       <w:r>
         <w:t>:</w:t>
@@ -1795,11 +1975,19 @@
           <w:numId w:val="4"/>
         </w:numPr>
       </w:pPr>
+      <w:proofErr w:type="spellStart"/>
       <w:r>
         <w:rPr>
           <w:b/>
         </w:rPr>
-        <w:t>isFile()</w:t>
+        <w:t>isFile</w:t>
+      </w:r>
+      <w:proofErr w:type="spellEnd"/>
+      <w:r>
+        <w:rPr>
+          <w:b/>
+        </w:rPr>
+        <w:t>()</w:t>
       </w:r>
       <w:r>
         <w:t>: devuelve un booleano si es fichero o no</w:t>
@@ -1813,11 +2001,19 @@
           <w:numId w:val="4"/>
         </w:numPr>
       </w:pPr>
+      <w:proofErr w:type="spellStart"/>
       <w:r>
         <w:rPr>
           <w:b/>
         </w:rPr>
-        <w:t>isDirectory()</w:t>
+        <w:t>isDirectory</w:t>
+      </w:r>
+      <w:proofErr w:type="spellEnd"/>
+      <w:r>
+        <w:rPr>
+          <w:b/>
+        </w:rPr>
+        <w:t>()</w:t>
       </w:r>
       <w:r>
         <w:t>: devuelve un booleano si es directorio o no</w:t>
@@ -1831,11 +2027,19 @@
           <w:numId w:val="4"/>
         </w:numPr>
       </w:pPr>
+      <w:proofErr w:type="spellStart"/>
       <w:r>
         <w:rPr>
           <w:b/>
         </w:rPr>
-        <w:t>length()</w:t>
+        <w:t>length</w:t>
+      </w:r>
+      <w:proofErr w:type="spellEnd"/>
+      <w:r>
+        <w:rPr>
+          <w:b/>
+        </w:rPr>
+        <w:t>()</w:t>
       </w:r>
       <w:r>
         <w:t>: devuelve un longitud de un fichero en bytes</w:t>
@@ -1849,11 +2053,19 @@
           <w:numId w:val="4"/>
         </w:numPr>
       </w:pPr>
+      <w:proofErr w:type="spellStart"/>
       <w:r>
         <w:rPr>
           <w:b/>
         </w:rPr>
-        <w:t>mkdir()</w:t>
+        <w:t>mkdir</w:t>
+      </w:r>
+      <w:proofErr w:type="spellEnd"/>
+      <w:r>
+        <w:rPr>
+          <w:b/>
+        </w:rPr>
+        <w:t>()</w:t>
       </w:r>
       <w:r>
         <w:t>:</w:t>
@@ -1870,12 +2082,50 @@
           <w:numId w:val="4"/>
         </w:numPr>
       </w:pPr>
+      <w:proofErr w:type="spellStart"/>
+      <w:proofErr w:type="gramStart"/>
       <w:r>
         <w:rPr>
           <w:b/>
         </w:rPr>
         <w:lastRenderedPageBreak/>
-        <w:t>renameTo(File, “nuevoNombre”)</w:t>
+        <w:t>renameTo</w:t>
+      </w:r>
+      <w:proofErr w:type="spellEnd"/>
+      <w:r>
+        <w:rPr>
+          <w:b/>
+        </w:rPr>
+        <w:t>(</w:t>
+      </w:r>
+      <w:proofErr w:type="spellStart"/>
+      <w:proofErr w:type="gramEnd"/>
+      <w:r>
+        <w:rPr>
+          <w:b/>
+        </w:rPr>
+        <w:t>File</w:t>
+      </w:r>
+      <w:proofErr w:type="spellEnd"/>
+      <w:r>
+        <w:rPr>
+          <w:b/>
+        </w:rPr>
+        <w:t>, “</w:t>
+      </w:r>
+      <w:proofErr w:type="spellStart"/>
+      <w:r>
+        <w:rPr>
+          <w:b/>
+        </w:rPr>
+        <w:t>nuevoNombre</w:t>
+      </w:r>
+      <w:proofErr w:type="spellEnd"/>
+      <w:r>
+        <w:rPr>
+          <w:b/>
+        </w:rPr>
+        <w:t>”)</w:t>
       </w:r>
       <w:r>
         <w:t>:</w:t>
@@ -1895,11 +2145,27 @@
           <w:numId w:val="4"/>
         </w:numPr>
       </w:pPr>
+      <w:proofErr w:type="spellStart"/>
+      <w:proofErr w:type="gramStart"/>
       <w:r>
         <w:rPr>
           <w:b/>
         </w:rPr>
-        <w:t xml:space="preserve">delete(): </w:t>
+        <w:t>delete</w:t>
+      </w:r>
+      <w:proofErr w:type="spellEnd"/>
+      <w:r>
+        <w:rPr>
+          <w:b/>
+        </w:rPr>
+        <w:t>(</w:t>
+      </w:r>
+      <w:proofErr w:type="gramEnd"/>
+      <w:r>
+        <w:rPr>
+          <w:b/>
+        </w:rPr>
+        <w:t xml:space="preserve">): </w:t>
       </w:r>
       <w:r>
         <w:t>elimina el directorio si est</w:t>
@@ -1919,11 +2185,27 @@
           <w:numId w:val="4"/>
         </w:numPr>
       </w:pPr>
+      <w:proofErr w:type="spellStart"/>
+      <w:proofErr w:type="gramStart"/>
       <w:r>
         <w:rPr>
           <w:b/>
         </w:rPr>
-        <w:t>createNewFile():</w:t>
+        <w:t>createNewFile</w:t>
+      </w:r>
+      <w:proofErr w:type="spellEnd"/>
+      <w:r>
+        <w:rPr>
+          <w:b/>
+        </w:rPr>
+        <w:t>(</w:t>
+      </w:r>
+      <w:proofErr w:type="gramEnd"/>
+      <w:r>
+        <w:rPr>
+          <w:b/>
+        </w:rPr>
+        <w:t>):</w:t>
       </w:r>
       <w:r>
         <w:t xml:space="preserve"> crea un fichero vacío</w:t>
@@ -1940,14 +2222,46 @@
           <w:numId w:val="4"/>
         </w:numPr>
       </w:pPr>
+      <w:proofErr w:type="spellStart"/>
+      <w:proofErr w:type="gramStart"/>
       <w:r>
         <w:rPr>
           <w:b/>
         </w:rPr>
-        <w:t>getParent():</w:t>
-      </w:r>
-      <w:r>
-        <w:t xml:space="preserve"> devuelve el nombre del directorio padre (string) si no devuelve null.</w:t>
+        <w:t>getParent</w:t>
+      </w:r>
+      <w:proofErr w:type="spellEnd"/>
+      <w:r>
+        <w:rPr>
+          <w:b/>
+        </w:rPr>
+        <w:t>(</w:t>
+      </w:r>
+      <w:proofErr w:type="gramEnd"/>
+      <w:r>
+        <w:rPr>
+          <w:b/>
+        </w:rPr>
+        <w:t>):</w:t>
+      </w:r>
+      <w:r>
+        <w:t xml:space="preserve"> devuelve el nombre del directorio padre (</w:t>
+      </w:r>
+      <w:proofErr w:type="spellStart"/>
+      <w:r>
+        <w:t>string</w:t>
+      </w:r>
+      <w:proofErr w:type="spellEnd"/>
+      <w:r>
+        <w:t xml:space="preserve">) si no devuelve </w:t>
+      </w:r>
+      <w:proofErr w:type="spellStart"/>
+      <w:r>
+        <w:t>null</w:t>
+      </w:r>
+      <w:proofErr w:type="spellEnd"/>
+      <w:r>
+        <w:t>.</w:t>
       </w:r>
     </w:p>
     <w:p>
@@ -1973,7 +2287,7 @@
         </w:pBdr>
         <w:jc w:val="center"/>
       </w:pPr>
-      <w:bookmarkStart w:id="2" w:name="_Toc153462207"/>
+      <w:bookmarkStart w:id="2" w:name="_Toc157696763"/>
       <w:r>
         <w:lastRenderedPageBreak/>
         <w:t>FLUJO O STREAM</w:t>
@@ -1990,7 +2304,23 @@
         </w:numPr>
       </w:pPr>
       <w:r>
-        <w:t>Para manejar la entrada salida entre una fuente y un destino se utiliza los flujos o streams. Es decir, cualquier programa que necesite obtener información de cualquier fuente necesita abrir un stream y viceversa (enviar).</w:t>
+        <w:t xml:space="preserve">Para manejar la entrada salida entre una fuente y un destino se utiliza los flujos o </w:t>
+      </w:r>
+      <w:proofErr w:type="spellStart"/>
+      <w:r>
+        <w:t>streams</w:t>
+      </w:r>
+      <w:proofErr w:type="spellEnd"/>
+      <w:r>
+        <w:t xml:space="preserve">. Es decir, cualquier programa que necesite obtener información de cualquier fuente necesita abrir un </w:t>
+      </w:r>
+      <w:proofErr w:type="spellStart"/>
+      <w:r>
+        <w:t>stream</w:t>
+      </w:r>
+      <w:proofErr w:type="spellEnd"/>
+      <w:r>
+        <w:t xml:space="preserve"> y viceversa (enviar).</w:t>
       </w:r>
     </w:p>
     <w:p>
@@ -2002,7 +2332,15 @@
         </w:numPr>
       </w:pPr>
       <w:r>
-        <w:t>La vinculación entre el stream y el dispositivo fuente la realiza el propio sistema de e/s  de java (java.io).</w:t>
+        <w:t xml:space="preserve">La vinculación entre el </w:t>
+      </w:r>
+      <w:proofErr w:type="spellStart"/>
+      <w:r>
+        <w:t>stream</w:t>
+      </w:r>
+      <w:proofErr w:type="spellEnd"/>
+      <w:r>
+        <w:t xml:space="preserve"> y el dispositivo fuente la realiza el propio sistema de e/s  de java (java.io).</w:t>
       </w:r>
     </w:p>
     <w:p>
@@ -2014,8 +2352,13 @@
         </w:numPr>
       </w:pPr>
       <w:r>
-        <w:t>Tipos de streams</w:t>
-      </w:r>
+        <w:t xml:space="preserve">Tipos de </w:t>
+      </w:r>
+      <w:proofErr w:type="spellStart"/>
+      <w:r>
+        <w:t>streams</w:t>
+      </w:r>
+      <w:proofErr w:type="spellEnd"/>
     </w:p>
     <w:p>
       <w:pPr>
@@ -2025,8 +2368,13 @@
           <w:numId w:val="5"/>
         </w:numPr>
       </w:pPr>
-      <w:r>
-        <w:t>Streams de bytes (8 bits)</w:t>
+      <w:proofErr w:type="spellStart"/>
+      <w:r>
+        <w:t>Streams</w:t>
+      </w:r>
+      <w:proofErr w:type="spellEnd"/>
+      <w:r>
+        <w:t xml:space="preserve"> de bytes (8 bits)</w:t>
       </w:r>
     </w:p>
     <w:p>
@@ -2050,7 +2398,31 @@
         </w:numPr>
       </w:pPr>
       <w:r>
-        <w:t>Todas las clases de streams de bytes descienden de las clases InputStream/OutputStream y cada una de ellas tiene varias subclases dependiendo del dispositivo que se vaya a utilizar.</w:t>
+        <w:t xml:space="preserve">Todas las clases de </w:t>
+      </w:r>
+      <w:proofErr w:type="spellStart"/>
+      <w:r>
+        <w:t>streams</w:t>
+      </w:r>
+      <w:proofErr w:type="spellEnd"/>
+      <w:r>
+        <w:t xml:space="preserve"> de bytes descienden de las clases </w:t>
+      </w:r>
+      <w:proofErr w:type="spellStart"/>
+      <w:r>
+        <w:t>InputStream</w:t>
+      </w:r>
+      <w:proofErr w:type="spellEnd"/>
+      <w:r>
+        <w:t>/</w:t>
+      </w:r>
+      <w:proofErr w:type="spellStart"/>
+      <w:r>
+        <w:t>OutputStream</w:t>
+      </w:r>
+      <w:proofErr w:type="spellEnd"/>
+      <w:r>
+        <w:t xml:space="preserve"> y cada una de ellas tiene varias subclases dependiendo del dispositivo que se vaya a utilizar.</w:t>
       </w:r>
     </w:p>
     <w:p>
@@ -2061,8 +2433,13 @@
           <w:numId w:val="5"/>
         </w:numPr>
       </w:pPr>
-      <w:r>
-        <w:t>Streams de caracteres (16 bits)</w:t>
+      <w:proofErr w:type="spellStart"/>
+      <w:r>
+        <w:t>Streams</w:t>
+      </w:r>
+      <w:proofErr w:type="spellEnd"/>
+      <w:r>
+        <w:t xml:space="preserve"> de caracteres (16 bits)</w:t>
       </w:r>
     </w:p>
     <w:p>
@@ -2074,7 +2451,15 @@
         </w:numPr>
       </w:pPr>
       <w:r>
-        <w:t>Se implementaron porque los streams 8 bits se quedaron cortos.</w:t>
+        <w:t xml:space="preserve">Se implementaron porque los </w:t>
+      </w:r>
+      <w:proofErr w:type="spellStart"/>
+      <w:r>
+        <w:t>streams</w:t>
+      </w:r>
+      <w:proofErr w:type="spellEnd"/>
+      <w:r>
+        <w:t xml:space="preserve"> 8 bits se quedaron cortos.</w:t>
       </w:r>
     </w:p>
     <w:p>
@@ -2095,7 +2480,15 @@
         <w:sym w:font="Wingdings" w:char="F0E8"/>
       </w:r>
       <w:r>
-        <w:t>Manejan streams de caracteres UNICODE</w:t>
+        <w:t xml:space="preserve">Manejan </w:t>
+      </w:r>
+      <w:proofErr w:type="spellStart"/>
+      <w:r>
+        <w:t>streams</w:t>
+      </w:r>
+      <w:proofErr w:type="spellEnd"/>
+      <w:r>
+        <w:t xml:space="preserve"> de caracteres UNICODE</w:t>
       </w:r>
     </w:p>
     <w:p>
@@ -2118,9 +2511,11 @@
           <w:numId w:val="5"/>
         </w:numPr>
       </w:pPr>
+      <w:proofErr w:type="spellStart"/>
       <w:r>
         <w:t>Writer</w:t>
       </w:r>
+      <w:proofErr w:type="spellEnd"/>
     </w:p>
     <w:p>
       <w:pPr>
@@ -2134,7 +2529,15 @@
         <w:t>Clases</w:t>
       </w:r>
       <w:r>
-        <w:t xml:space="preserve"> de streams de bytes</w:t>
+        <w:t xml:space="preserve"> de </w:t>
+      </w:r>
+      <w:proofErr w:type="spellStart"/>
+      <w:r>
+        <w:t>streams</w:t>
+      </w:r>
+      <w:proofErr w:type="spellEnd"/>
+      <w:r>
+        <w:t xml:space="preserve"> de bytes</w:t>
       </w:r>
       <w:r>
         <w:t>(8 bits)</w:t>
@@ -2157,8 +2560,13 @@
           <w:numId w:val="5"/>
         </w:numPr>
       </w:pPr>
-      <w:r>
-        <w:t>InputStream: clases que producen entradas de distintas fuentes</w:t>
+      <w:proofErr w:type="spellStart"/>
+      <w:r>
+        <w:t>InputStream</w:t>
+      </w:r>
+      <w:proofErr w:type="spellEnd"/>
+      <w:r>
+        <w:t>: clases que producen entradas de distintas fuentes</w:t>
       </w:r>
     </w:p>
     <w:p>
@@ -2169,8 +2577,13 @@
           <w:numId w:val="5"/>
         </w:numPr>
       </w:pPr>
-      <w:r>
-        <w:t xml:space="preserve">ByteArrayInputStream permite utilizar un espacio de almacenamiento intermedio </w:t>
+      <w:proofErr w:type="spellStart"/>
+      <w:r>
+        <w:t>ByteArrayInputStream</w:t>
+      </w:r>
+      <w:proofErr w:type="spellEnd"/>
+      <w:r>
+        <w:t xml:space="preserve"> permite utilizar un espacio de almacenamiento intermedio </w:t>
       </w:r>
       <w:r>
         <w:t xml:space="preserve">(buffer) </w:t>
@@ -2187,9 +2600,27 @@
           <w:numId w:val="5"/>
         </w:numPr>
       </w:pPr>
-      <w:r>
-        <w:t>StringBufferInputStream: convierte un string en un InputStream</w:t>
-      </w:r>
+      <w:proofErr w:type="spellStart"/>
+      <w:r>
+        <w:t>StringBufferInputStream</w:t>
+      </w:r>
+      <w:proofErr w:type="spellEnd"/>
+      <w:r>
+        <w:t xml:space="preserve">: convierte un </w:t>
+      </w:r>
+      <w:proofErr w:type="spellStart"/>
+      <w:r>
+        <w:t>string</w:t>
+      </w:r>
+      <w:proofErr w:type="spellEnd"/>
+      <w:r>
+        <w:t xml:space="preserve"> en un </w:t>
+      </w:r>
+      <w:proofErr w:type="spellStart"/>
+      <w:r>
+        <w:t>InputStream</w:t>
+      </w:r>
+      <w:proofErr w:type="spellEnd"/>
     </w:p>
     <w:p>
       <w:pPr>
@@ -2199,8 +2630,13 @@
           <w:numId w:val="5"/>
         </w:numPr>
       </w:pPr>
-      <w:r>
-        <w:t>PipedInputStream: almacena en tuberías</w:t>
+      <w:proofErr w:type="spellStart"/>
+      <w:r>
+        <w:t>PipedInputStream</w:t>
+      </w:r>
+      <w:proofErr w:type="spellEnd"/>
+      <w:r>
+        <w:t>: almacena en tuberías</w:t>
       </w:r>
     </w:p>
     <w:p>
@@ -2211,9 +2647,19 @@
           <w:numId w:val="5"/>
         </w:numPr>
       </w:pPr>
-      <w:r>
-        <w:t>FilterInputStream: da funcionalidades a otras clases de InputStream</w:t>
-      </w:r>
+      <w:proofErr w:type="spellStart"/>
+      <w:r>
+        <w:t>FilterInputStream</w:t>
+      </w:r>
+      <w:proofErr w:type="spellEnd"/>
+      <w:r>
+        <w:t xml:space="preserve">: da funcionalidades a otras clases de </w:t>
+      </w:r>
+      <w:proofErr w:type="spellStart"/>
+      <w:r>
+        <w:t>InputStream</w:t>
+      </w:r>
+      <w:proofErr w:type="spellEnd"/>
     </w:p>
     <w:p>
       <w:pPr>
@@ -2223,9 +2669,11 @@
           <w:numId w:val="5"/>
         </w:numPr>
       </w:pPr>
+      <w:proofErr w:type="spellStart"/>
       <w:r>
         <w:t>LineNumberInputStream</w:t>
       </w:r>
+      <w:proofErr w:type="spellEnd"/>
     </w:p>
     <w:p>
       <w:pPr>
@@ -2235,9 +2683,11 @@
           <w:numId w:val="5"/>
         </w:numPr>
       </w:pPr>
+      <w:proofErr w:type="spellStart"/>
       <w:r>
         <w:t>DataInputStream</w:t>
       </w:r>
+      <w:proofErr w:type="spellEnd"/>
     </w:p>
     <w:p>
       <w:pPr>
@@ -2247,9 +2697,11 @@
           <w:numId w:val="5"/>
         </w:numPr>
       </w:pPr>
+      <w:proofErr w:type="spellStart"/>
       <w:r>
         <w:t>BufferedInputStream</w:t>
       </w:r>
+      <w:proofErr w:type="spellEnd"/>
     </w:p>
     <w:p>
       <w:pPr>
@@ -2259,9 +2711,11 @@
           <w:numId w:val="5"/>
         </w:numPr>
       </w:pPr>
+      <w:proofErr w:type="spellStart"/>
       <w:r>
         <w:t>PushBackInputStream</w:t>
       </w:r>
+      <w:proofErr w:type="spellEnd"/>
     </w:p>
     <w:p>
       <w:pPr>
@@ -2271,8 +2725,29 @@
           <w:numId w:val="5"/>
         </w:numPr>
       </w:pPr>
-      <w:r>
-        <w:t>SequenceInputStream: convierte dos o más objetos InputStream en un InputStream único.</w:t>
+      <w:proofErr w:type="spellStart"/>
+      <w:r>
+        <w:t>SequenceInputStream</w:t>
+      </w:r>
+      <w:proofErr w:type="spellEnd"/>
+      <w:r>
+        <w:t xml:space="preserve">: convierte dos o más objetos </w:t>
+      </w:r>
+      <w:proofErr w:type="spellStart"/>
+      <w:r>
+        <w:t>InputStream</w:t>
+      </w:r>
+      <w:proofErr w:type="spellEnd"/>
+      <w:r>
+        <w:t xml:space="preserve"> en un </w:t>
+      </w:r>
+      <w:proofErr w:type="spellStart"/>
+      <w:r>
+        <w:t>InputStream</w:t>
+      </w:r>
+      <w:proofErr w:type="spellEnd"/>
+      <w:r>
+        <w:t xml:space="preserve"> único.</w:t>
       </w:r>
     </w:p>
     <w:p>
@@ -2283,9 +2758,11 @@
           <w:numId w:val="5"/>
         </w:numPr>
       </w:pPr>
+      <w:proofErr w:type="spellStart"/>
       <w:r>
         <w:t>FileInputStream</w:t>
       </w:r>
+      <w:proofErr w:type="spellEnd"/>
       <w:r>
         <w:t>: realiza un flujo de entrada desde un fichero.</w:t>
       </w:r>
@@ -2298,8 +2775,13 @@
           <w:numId w:val="5"/>
         </w:numPr>
       </w:pPr>
-      <w:r>
-        <w:t>OutputStream: clases que producen salidas de distintas fuentes.</w:t>
+      <w:proofErr w:type="spellStart"/>
+      <w:r>
+        <w:t>OutputStream</w:t>
+      </w:r>
+      <w:proofErr w:type="spellEnd"/>
+      <w:r>
+        <w:t>: clases que producen salidas de distintas fuentes.</w:t>
       </w:r>
     </w:p>
     <w:p>
@@ -2310,8 +2792,21 @@
           <w:numId w:val="5"/>
         </w:numPr>
       </w:pPr>
-      <w:r>
-        <w:t>ByteArrayOutputStream: permite utilizar un espacio de almacenamiento intermedio(buffer) en memoria.</w:t>
+      <w:proofErr w:type="spellStart"/>
+      <w:r>
+        <w:t>ByteArrayOutputStream</w:t>
+      </w:r>
+      <w:proofErr w:type="spellEnd"/>
+      <w:r>
+        <w:t xml:space="preserve">: permite utilizar un espacio de almacenamiento </w:t>
+      </w:r>
+      <w:proofErr w:type="gramStart"/>
+      <w:r>
+        <w:t>intermedio(</w:t>
+      </w:r>
+      <w:proofErr w:type="gramEnd"/>
+      <w:r>
+        <w:t>buffer) en memoria.</w:t>
       </w:r>
     </w:p>
     <w:p>
@@ -2322,8 +2817,37 @@
           <w:numId w:val="5"/>
         </w:numPr>
       </w:pPr>
-      <w:r>
-        <w:t>PipedOutputStream: se asocia al PipedInputStream y la información que se graba en el PipedOutputStream acaba automáticamente como entrada al PipedInputStream asociado.</w:t>
+      <w:proofErr w:type="spellStart"/>
+      <w:r>
+        <w:t>PipedOutputStream</w:t>
+      </w:r>
+      <w:proofErr w:type="spellEnd"/>
+      <w:r>
+        <w:t xml:space="preserve">: se asocia al </w:t>
+      </w:r>
+      <w:proofErr w:type="spellStart"/>
+      <w:r>
+        <w:t>PipedInputStream</w:t>
+      </w:r>
+      <w:proofErr w:type="spellEnd"/>
+      <w:r>
+        <w:t xml:space="preserve"> y la información que se graba en el </w:t>
+      </w:r>
+      <w:proofErr w:type="spellStart"/>
+      <w:r>
+        <w:t>PipedOutputStream</w:t>
+      </w:r>
+      <w:proofErr w:type="spellEnd"/>
+      <w:r>
+        <w:t xml:space="preserve"> acaba automáticamente como entrada al </w:t>
+      </w:r>
+      <w:proofErr w:type="spellStart"/>
+      <w:r>
+        <w:t>PipedInputStream</w:t>
+      </w:r>
+      <w:proofErr w:type="spellEnd"/>
+      <w:r>
+        <w:t xml:space="preserve"> asociado.</w:t>
       </w:r>
     </w:p>
     <w:p>
@@ -2334,18 +2858,25 @@
           <w:numId w:val="5"/>
         </w:numPr>
       </w:pPr>
-      <w:r>
-        <w:t xml:space="preserve">FilterOutputStream: </w:t>
+      <w:proofErr w:type="spellStart"/>
+      <w:r>
+        <w:t>FilterOutputStream</w:t>
+      </w:r>
+      <w:proofErr w:type="spellEnd"/>
+      <w:r>
+        <w:t xml:space="preserve">: </w:t>
       </w:r>
       <w:r>
         <w:t xml:space="preserve">da funcionalidades a otras clases de </w:t>
       </w:r>
+      <w:proofErr w:type="spellStart"/>
       <w:r>
         <w:t>Output</w:t>
       </w:r>
       <w:r>
         <w:t>Stream</w:t>
       </w:r>
+      <w:proofErr w:type="spellEnd"/>
     </w:p>
     <w:p>
       <w:pPr>
@@ -2355,9 +2886,11 @@
           <w:numId w:val="5"/>
         </w:numPr>
       </w:pPr>
+      <w:proofErr w:type="spellStart"/>
       <w:r>
         <w:t>LineOutputStream</w:t>
       </w:r>
+      <w:proofErr w:type="spellEnd"/>
     </w:p>
     <w:p>
       <w:pPr>
@@ -2367,9 +2900,11 @@
           <w:numId w:val="5"/>
         </w:numPr>
       </w:pPr>
+      <w:proofErr w:type="spellStart"/>
       <w:r>
         <w:t>BufferedOutputStream</w:t>
       </w:r>
+      <w:proofErr w:type="spellEnd"/>
     </w:p>
     <w:p>
       <w:pPr>
@@ -2379,10 +2914,12 @@
           <w:numId w:val="5"/>
         </w:numPr>
       </w:pPr>
+      <w:proofErr w:type="spellStart"/>
       <w:r>
         <w:lastRenderedPageBreak/>
         <w:t>PrintStream</w:t>
       </w:r>
+      <w:proofErr w:type="spellEnd"/>
     </w:p>
     <w:p>
       <w:pPr>
@@ -2392,8 +2929,13 @@
           <w:numId w:val="5"/>
         </w:numPr>
       </w:pPr>
-      <w:r>
-        <w:t>FileOutputStream: realiza un flujo de salida hacia un fichero.</w:t>
+      <w:proofErr w:type="spellStart"/>
+      <w:r>
+        <w:t>FileOutputStream</w:t>
+      </w:r>
+      <w:proofErr w:type="spellEnd"/>
+      <w:r>
+        <w:t>: realiza un flujo de salida hacia un fichero.</w:t>
       </w:r>
     </w:p>
     <w:p>
@@ -2405,7 +2947,15 @@
         </w:numPr>
       </w:pPr>
       <w:r>
-        <w:t>Clases de streams de 16 bits</w:t>
+        <w:t xml:space="preserve">Clases de </w:t>
+      </w:r>
+      <w:proofErr w:type="spellStart"/>
+      <w:r>
+        <w:t>streams</w:t>
+      </w:r>
+      <w:proofErr w:type="spellEnd"/>
+      <w:r>
+        <w:t xml:space="preserve"> de 16 bits</w:t>
       </w:r>
     </w:p>
     <w:p>
@@ -2431,17 +2981,33 @@
           <w:highlight w:val="cyan"/>
         </w:rPr>
       </w:pPr>
+      <w:proofErr w:type="spellStart"/>
       <w:r>
         <w:rPr>
           <w:highlight w:val="cyan"/>
         </w:rPr>
         <w:t>BufferedReader</w:t>
       </w:r>
+      <w:proofErr w:type="spellEnd"/>
       <w:r>
         <w:rPr>
           <w:highlight w:val="cyan"/>
         </w:rPr>
-        <w:t xml:space="preserve"> (BufferedInputStream)</w:t>
+        <w:t xml:space="preserve"> (</w:t>
+      </w:r>
+      <w:proofErr w:type="spellStart"/>
+      <w:r>
+        <w:rPr>
+          <w:highlight w:val="cyan"/>
+        </w:rPr>
+        <w:t>BufferedInputStream</w:t>
+      </w:r>
+      <w:proofErr w:type="spellEnd"/>
+      <w:r>
+        <w:rPr>
+          <w:highlight w:val="cyan"/>
+        </w:rPr>
+        <w:t>)</w:t>
       </w:r>
     </w:p>
     <w:p>
@@ -2452,9 +3018,11 @@
           <w:numId w:val="5"/>
         </w:numPr>
       </w:pPr>
+      <w:proofErr w:type="spellStart"/>
       <w:r>
         <w:t>LineNumberReader</w:t>
       </w:r>
+      <w:proofErr w:type="spellEnd"/>
     </w:p>
     <w:p>
       <w:pPr>
@@ -2467,11 +3035,33 @@
           <w:highlight w:val="green"/>
         </w:rPr>
       </w:pPr>
+      <w:proofErr w:type="spellStart"/>
       <w:r>
         <w:rPr>
           <w:highlight w:val="green"/>
         </w:rPr>
-        <w:t>CharArrayReader (ByteArrayInputStream)</w:t>
+        <w:t>CharArrayReader</w:t>
+      </w:r>
+      <w:proofErr w:type="spellEnd"/>
+      <w:r>
+        <w:rPr>
+          <w:highlight w:val="green"/>
+        </w:rPr>
+        <w:t xml:space="preserve"> (</w:t>
+      </w:r>
+      <w:proofErr w:type="spellStart"/>
+      <w:r>
+        <w:rPr>
+          <w:highlight w:val="green"/>
+        </w:rPr>
+        <w:t>ByteArrayInputStream</w:t>
+      </w:r>
+      <w:proofErr w:type="spellEnd"/>
+      <w:r>
+        <w:rPr>
+          <w:highlight w:val="green"/>
+        </w:rPr>
+        <w:t>)</w:t>
       </w:r>
     </w:p>
     <w:p>
@@ -2482,8 +3072,21 @@
           <w:numId w:val="5"/>
         </w:numPr>
       </w:pPr>
-      <w:r>
-        <w:t>InputStreamReader: convierte un InputStream en un Reader</w:t>
+      <w:proofErr w:type="spellStart"/>
+      <w:r>
+        <w:t>InputStreamReader</w:t>
+      </w:r>
+      <w:proofErr w:type="spellEnd"/>
+      <w:r>
+        <w:t xml:space="preserve">: convierte un </w:t>
+      </w:r>
+      <w:proofErr w:type="spellStart"/>
+      <w:r>
+        <w:t>InputStream</w:t>
+      </w:r>
+      <w:proofErr w:type="spellEnd"/>
+      <w:r>
+        <w:t xml:space="preserve"> en un Reader</w:t>
       </w:r>
     </w:p>
     <w:p>
@@ -2497,11 +3100,33 @@
           <w:highlight w:val="yellow"/>
         </w:rPr>
       </w:pPr>
+      <w:proofErr w:type="spellStart"/>
       <w:r>
         <w:rPr>
           <w:highlight w:val="yellow"/>
         </w:rPr>
-        <w:t>FileReader (FileInputStream)</w:t>
+        <w:t>FileReader</w:t>
+      </w:r>
+      <w:proofErr w:type="spellEnd"/>
+      <w:r>
+        <w:rPr>
+          <w:highlight w:val="yellow"/>
+        </w:rPr>
+        <w:t xml:space="preserve"> (</w:t>
+      </w:r>
+      <w:proofErr w:type="spellStart"/>
+      <w:r>
+        <w:rPr>
+          <w:highlight w:val="yellow"/>
+        </w:rPr>
+        <w:t>FileInputStream</w:t>
+      </w:r>
+      <w:proofErr w:type="spellEnd"/>
+      <w:r>
+        <w:rPr>
+          <w:highlight w:val="yellow"/>
+        </w:rPr>
+        <w:t>)</w:t>
       </w:r>
     </w:p>
     <w:p>
@@ -2512,8 +3137,21 @@
           <w:numId w:val="5"/>
         </w:numPr>
       </w:pPr>
-      <w:r>
-        <w:t>FilterReader(FilterInputStream)</w:t>
+      <w:proofErr w:type="spellStart"/>
+      <w:r>
+        <w:t>FilterReader</w:t>
+      </w:r>
+      <w:proofErr w:type="spellEnd"/>
+      <w:r>
+        <w:t>(</w:t>
+      </w:r>
+      <w:proofErr w:type="spellStart"/>
+      <w:r>
+        <w:t>FilterInputStream</w:t>
+      </w:r>
+      <w:proofErr w:type="spellEnd"/>
+      <w:r>
+        <w:t>)</w:t>
       </w:r>
     </w:p>
     <w:p>
@@ -2524,11 +3162,21 @@
           <w:numId w:val="5"/>
         </w:numPr>
       </w:pPr>
+      <w:proofErr w:type="spellStart"/>
       <w:r>
         <w:t>PushBackReader</w:t>
       </w:r>
-      <w:r>
-        <w:t xml:space="preserve"> (PushBackInputStream)</w:t>
+      <w:proofErr w:type="spellEnd"/>
+      <w:r>
+        <w:t xml:space="preserve"> (</w:t>
+      </w:r>
+      <w:proofErr w:type="spellStart"/>
+      <w:r>
+        <w:t>PushBackInputStream</w:t>
+      </w:r>
+      <w:proofErr w:type="spellEnd"/>
+      <w:r>
+        <w:t>)</w:t>
       </w:r>
     </w:p>
     <w:p>
@@ -2539,8 +3187,21 @@
           <w:numId w:val="5"/>
         </w:numPr>
       </w:pPr>
-      <w:r>
-        <w:t>PipeReader (PipedInputStream)</w:t>
+      <w:proofErr w:type="spellStart"/>
+      <w:r>
+        <w:t>PipeReader</w:t>
+      </w:r>
+      <w:proofErr w:type="spellEnd"/>
+      <w:r>
+        <w:t xml:space="preserve"> (</w:t>
+      </w:r>
+      <w:proofErr w:type="spellStart"/>
+      <w:r>
+        <w:t>PipedInputStream</w:t>
+      </w:r>
+      <w:proofErr w:type="spellEnd"/>
+      <w:r>
+        <w:t>)</w:t>
       </w:r>
     </w:p>
     <w:p>
@@ -2551,8 +3212,21 @@
           <w:numId w:val="5"/>
         </w:numPr>
       </w:pPr>
-      <w:r>
-        <w:t>StringReader (StringBufferedInputStream)</w:t>
+      <w:proofErr w:type="spellStart"/>
+      <w:r>
+        <w:t>StringReader</w:t>
+      </w:r>
+      <w:proofErr w:type="spellEnd"/>
+      <w:r>
+        <w:t xml:space="preserve"> (</w:t>
+      </w:r>
+      <w:proofErr w:type="spellStart"/>
+      <w:r>
+        <w:t>StringBufferedInputStream</w:t>
+      </w:r>
+      <w:proofErr w:type="spellEnd"/>
+      <w:r>
+        <w:t>)</w:t>
       </w:r>
     </w:p>
     <w:p>
@@ -2563,9 +3237,11 @@
           <w:numId w:val="5"/>
         </w:numPr>
       </w:pPr>
+      <w:proofErr w:type="spellStart"/>
       <w:r>
         <w:t>Writer</w:t>
       </w:r>
+      <w:proofErr w:type="spellEnd"/>
     </w:p>
     <w:p>
       <w:pPr>
@@ -2578,11 +3254,33 @@
           <w:highlight w:val="cyan"/>
         </w:rPr>
       </w:pPr>
+      <w:proofErr w:type="spellStart"/>
       <w:r>
         <w:rPr>
           <w:highlight w:val="cyan"/>
         </w:rPr>
-        <w:t>BufferedWriter (BufferedOutputStream)</w:t>
+        <w:t>BufferedWriter</w:t>
+      </w:r>
+      <w:proofErr w:type="spellEnd"/>
+      <w:r>
+        <w:rPr>
+          <w:highlight w:val="cyan"/>
+        </w:rPr>
+        <w:t xml:space="preserve"> (</w:t>
+      </w:r>
+      <w:proofErr w:type="spellStart"/>
+      <w:r>
+        <w:rPr>
+          <w:highlight w:val="cyan"/>
+        </w:rPr>
+        <w:t>BufferedOutputStream</w:t>
+      </w:r>
+      <w:proofErr w:type="spellEnd"/>
+      <w:r>
+        <w:rPr>
+          <w:highlight w:val="cyan"/>
+        </w:rPr>
+        <w:t>)</w:t>
       </w:r>
     </w:p>
     <w:p>
@@ -2596,11 +3294,33 @@
           <w:highlight w:val="green"/>
         </w:rPr>
       </w:pPr>
+      <w:proofErr w:type="spellStart"/>
       <w:r>
         <w:rPr>
           <w:highlight w:val="green"/>
         </w:rPr>
-        <w:t>CharArrayWriter (ByteArrayOutputStream)</w:t>
+        <w:t>CharArrayWriter</w:t>
+      </w:r>
+      <w:proofErr w:type="spellEnd"/>
+      <w:r>
+        <w:rPr>
+          <w:highlight w:val="green"/>
+        </w:rPr>
+        <w:t xml:space="preserve"> (</w:t>
+      </w:r>
+      <w:proofErr w:type="spellStart"/>
+      <w:r>
+        <w:rPr>
+          <w:highlight w:val="green"/>
+        </w:rPr>
+        <w:t>ByteArrayOutputStream</w:t>
+      </w:r>
+      <w:proofErr w:type="spellEnd"/>
+      <w:r>
+        <w:rPr>
+          <w:highlight w:val="green"/>
+        </w:rPr>
+        <w:t>)</w:t>
       </w:r>
     </w:p>
     <w:p>
@@ -2611,9 +3331,11 @@
           <w:numId w:val="5"/>
         </w:numPr>
       </w:pPr>
+      <w:proofErr w:type="spellStart"/>
       <w:r>
         <w:t>OutputStreamWriter</w:t>
       </w:r>
+      <w:proofErr w:type="spellEnd"/>
     </w:p>
     <w:p>
       <w:pPr>
@@ -2626,11 +3348,33 @@
           <w:highlight w:val="yellow"/>
         </w:rPr>
       </w:pPr>
+      <w:proofErr w:type="spellStart"/>
       <w:r>
         <w:rPr>
           <w:highlight w:val="yellow"/>
         </w:rPr>
-        <w:t>FileWriter (FileOutputStream)</w:t>
+        <w:t>FileWriter</w:t>
+      </w:r>
+      <w:proofErr w:type="spellEnd"/>
+      <w:r>
+        <w:rPr>
+          <w:highlight w:val="yellow"/>
+        </w:rPr>
+        <w:t xml:space="preserve"> (</w:t>
+      </w:r>
+      <w:proofErr w:type="spellStart"/>
+      <w:r>
+        <w:rPr>
+          <w:highlight w:val="yellow"/>
+        </w:rPr>
+        <w:t>FileOutputStream</w:t>
+      </w:r>
+      <w:proofErr w:type="spellEnd"/>
+      <w:r>
+        <w:rPr>
+          <w:highlight w:val="yellow"/>
+        </w:rPr>
+        <w:t>)</w:t>
       </w:r>
     </w:p>
     <w:p>
@@ -2641,8 +3385,21 @@
           <w:numId w:val="5"/>
         </w:numPr>
       </w:pPr>
-      <w:r>
-        <w:t>FilterWriter (FilterOutputStream)</w:t>
+      <w:proofErr w:type="spellStart"/>
+      <w:r>
+        <w:t>FilterWriter</w:t>
+      </w:r>
+      <w:proofErr w:type="spellEnd"/>
+      <w:r>
+        <w:t xml:space="preserve"> (</w:t>
+      </w:r>
+      <w:proofErr w:type="spellStart"/>
+      <w:r>
+        <w:t>FilterOutputStream</w:t>
+      </w:r>
+      <w:proofErr w:type="spellEnd"/>
+      <w:r>
+        <w:t>)</w:t>
       </w:r>
     </w:p>
     <w:p>
@@ -2653,8 +3410,21 @@
           <w:numId w:val="5"/>
         </w:numPr>
       </w:pPr>
-      <w:r>
-        <w:t>PipedWriter (PipedOutputStream)</w:t>
+      <w:proofErr w:type="spellStart"/>
+      <w:r>
+        <w:t>PipedWriter</w:t>
+      </w:r>
+      <w:proofErr w:type="spellEnd"/>
+      <w:r>
+        <w:t xml:space="preserve"> (</w:t>
+      </w:r>
+      <w:proofErr w:type="spellStart"/>
+      <w:r>
+        <w:t>PipedOutputStream</w:t>
+      </w:r>
+      <w:proofErr w:type="spellEnd"/>
+      <w:r>
+        <w:t>)</w:t>
       </w:r>
     </w:p>
     <w:p>
@@ -2665,8 +3435,21 @@
           <w:numId w:val="5"/>
         </w:numPr>
       </w:pPr>
-      <w:r>
-        <w:t>StringWriter (StringOutputStream)</w:t>
+      <w:proofErr w:type="spellStart"/>
+      <w:r>
+        <w:t>StringWriter</w:t>
+      </w:r>
+      <w:proofErr w:type="spellEnd"/>
+      <w:r>
+        <w:t xml:space="preserve"> (</w:t>
+      </w:r>
+      <w:proofErr w:type="spellStart"/>
+      <w:r>
+        <w:t>StringOutputStream</w:t>
+      </w:r>
+      <w:proofErr w:type="spellEnd"/>
+      <w:r>
+        <w:t>)</w:t>
       </w:r>
     </w:p>
     <w:p>
@@ -2677,8 +3460,21 @@
           <w:numId w:val="5"/>
         </w:numPr>
       </w:pPr>
-      <w:r>
-        <w:t>PrintWriter (PrintOutputStream)</w:t>
+      <w:proofErr w:type="spellStart"/>
+      <w:r>
+        <w:t>PrintWriter</w:t>
+      </w:r>
+      <w:proofErr w:type="spellEnd"/>
+      <w:r>
+        <w:t xml:space="preserve"> (</w:t>
+      </w:r>
+      <w:proofErr w:type="spellStart"/>
+      <w:r>
+        <w:t>PrintOutputStream</w:t>
+      </w:r>
+      <w:proofErr w:type="spellEnd"/>
+      <w:r>
+        <w:t>)</w:t>
       </w:r>
     </w:p>
     <w:p>
@@ -2695,7 +3491,7 @@
         </w:pBdr>
         <w:jc w:val="center"/>
       </w:pPr>
-      <w:bookmarkStart w:id="3" w:name="_Toc153462208"/>
+      <w:bookmarkStart w:id="3" w:name="_Toc157696764"/>
       <w:r>
         <w:t>ACCESO A FICHEROS</w:t>
       </w:r>
@@ -2744,7 +3540,15 @@
         </w:numPr>
       </w:pPr>
       <w:r>
-        <w:t>Se suelen utilizar en procesos por lotes (Batch).</w:t>
+        <w:t>Se suelen utilizar en procesos por lotes (</w:t>
+      </w:r>
+      <w:proofErr w:type="spellStart"/>
+      <w:r>
+        <w:t>Batch</w:t>
+      </w:r>
+      <w:proofErr w:type="spellEnd"/>
+      <w:r>
+        <w:t>).</w:t>
       </w:r>
     </w:p>
     <w:p>
@@ -2767,9 +3571,11 @@
           <w:numId w:val="6"/>
         </w:numPr>
       </w:pPr>
+      <w:proofErr w:type="spellStart"/>
       <w:r>
         <w:t>FileOutputStream</w:t>
       </w:r>
+      <w:proofErr w:type="spellEnd"/>
     </w:p>
     <w:p>
       <w:pPr>
@@ -2779,9 +3585,11 @@
           <w:numId w:val="6"/>
         </w:numPr>
       </w:pPr>
+      <w:proofErr w:type="spellStart"/>
       <w:r>
         <w:t>FileInputStream</w:t>
       </w:r>
+      <w:proofErr w:type="spellEnd"/>
     </w:p>
     <w:p>
       <w:pPr>
@@ -2791,9 +3599,11 @@
           <w:numId w:val="6"/>
         </w:numPr>
       </w:pPr>
+      <w:proofErr w:type="spellStart"/>
       <w:r>
         <w:t>FileWriter</w:t>
       </w:r>
+      <w:proofErr w:type="spellEnd"/>
     </w:p>
     <w:p>
       <w:pPr>
@@ -2803,9 +3613,11 @@
           <w:numId w:val="6"/>
         </w:numPr>
       </w:pPr>
+      <w:proofErr w:type="spellStart"/>
       <w:r>
         <w:t>FileReader</w:t>
       </w:r>
+      <w:proofErr w:type="spellEnd"/>
     </w:p>
     <w:p>
       <w:pPr>
@@ -2969,9 +3781,11 @@
           <w:numId w:val="6"/>
         </w:numPr>
       </w:pPr>
+      <w:proofErr w:type="spellStart"/>
       <w:r>
         <w:t>RandomAccessFile</w:t>
       </w:r>
+      <w:proofErr w:type="spellEnd"/>
       <w:r>
         <w:t>.</w:t>
       </w:r>
@@ -3062,7 +3876,7 @@
         </w:pBdr>
         <w:jc w:val="center"/>
       </w:pPr>
-      <w:bookmarkStart w:id="4" w:name="_Toc153462209"/>
+      <w:bookmarkStart w:id="4" w:name="_Toc157696765"/>
       <w:r>
         <w:t>OPERACIONES SOBRE FICHEROS</w:t>
       </w:r>
@@ -3205,7 +4019,7 @@
         </w:pBdr>
         <w:jc w:val="center"/>
       </w:pPr>
-      <w:bookmarkStart w:id="5" w:name="_Toc153462210"/>
+      <w:bookmarkStart w:id="5" w:name="_Toc157696766"/>
       <w:r>
         <w:t>OPERACIONES SOBRE REGISTROS DE UN FICHERO</w:t>
       </w:r>
@@ -3534,7 +4348,7 @@
         </w:pBdr>
         <w:jc w:val="center"/>
       </w:pPr>
-      <w:bookmarkStart w:id="6" w:name="_Toc153462211"/>
+      <w:bookmarkStart w:id="6" w:name="_Toc157696767"/>
       <w:r>
         <w:t>CLASES PARA LA GESTIÓN DE STREAM DE DATOS</w:t>
       </w:r>
@@ -3562,7 +4376,23 @@
         </w:numPr>
       </w:pPr>
       <w:r>
-        <w:t>En ellos se emplean las clases FileReader y FileWriter.</w:t>
+        <w:t xml:space="preserve">En ellos se emplean las clases </w:t>
+      </w:r>
+      <w:proofErr w:type="spellStart"/>
+      <w:r>
+        <w:t>FileReader</w:t>
+      </w:r>
+      <w:proofErr w:type="spellEnd"/>
+      <w:r>
+        <w:t xml:space="preserve"> y </w:t>
+      </w:r>
+      <w:proofErr w:type="spellStart"/>
+      <w:r>
+        <w:t>FileWriter</w:t>
+      </w:r>
+      <w:proofErr w:type="spellEnd"/>
+      <w:r>
+        <w:t>.</w:t>
       </w:r>
     </w:p>
     <w:p>
@@ -3592,8 +4422,13 @@
         <w:sym w:font="Wingdings" w:char="F0E8"/>
       </w:r>
       <w:r>
-        <w:t xml:space="preserve"> FIleNotFoundException</w:t>
-      </w:r>
+        <w:t xml:space="preserve"> </w:t>
+      </w:r>
+      <w:proofErr w:type="spellStart"/>
+      <w:r>
+        <w:t>FIleNotFoundException</w:t>
+      </w:r>
+      <w:proofErr w:type="spellEnd"/>
     </w:p>
     <w:p>
       <w:pPr>
@@ -3610,8 +4445,13 @@
         <w:sym w:font="Wingdings" w:char="F0E8"/>
       </w:r>
       <w:r>
-        <w:t xml:space="preserve"> IOException</w:t>
-      </w:r>
+        <w:t xml:space="preserve"> </w:t>
+      </w:r>
+      <w:proofErr w:type="spellStart"/>
+      <w:r>
+        <w:t>IOException</w:t>
+      </w:r>
+      <w:proofErr w:type="spellEnd"/>
     </w:p>
     <w:p>
       <w:pPr>
@@ -3639,8 +4479,21 @@
           <w:numId w:val="9"/>
         </w:numPr>
       </w:pPr>
-      <w:r>
-        <w:t>Int Read(): lee un carácter y lo devuelve</w:t>
+      <w:proofErr w:type="spellStart"/>
+      <w:r>
+        <w:t>Int</w:t>
+      </w:r>
+      <w:proofErr w:type="spellEnd"/>
+      <w:r>
+        <w:t xml:space="preserve"> </w:t>
+      </w:r>
+      <w:proofErr w:type="spellStart"/>
+      <w:r>
+        <w:t>Read</w:t>
+      </w:r>
+      <w:proofErr w:type="spellEnd"/>
+      <w:r>
+        <w:t>(): lee un carácter y lo devuelve</w:t>
       </w:r>
     </w:p>
     <w:p>
@@ -3651,9 +4504,53 @@
           <w:numId w:val="9"/>
         </w:numPr>
       </w:pPr>
-      <w:r>
-        <w:t>Int Read(char[] buf): leer hasta buf.length caracteres de una matriz de caracteres buf</w:t>
-      </w:r>
+      <w:proofErr w:type="spellStart"/>
+      <w:r>
+        <w:t>Int</w:t>
+      </w:r>
+      <w:proofErr w:type="spellEnd"/>
+      <w:r>
+        <w:t xml:space="preserve"> </w:t>
+      </w:r>
+      <w:proofErr w:type="spellStart"/>
+      <w:proofErr w:type="gramStart"/>
+      <w:r>
+        <w:t>Read</w:t>
+      </w:r>
+      <w:proofErr w:type="spellEnd"/>
+      <w:r>
+        <w:t>(</w:t>
+      </w:r>
+      <w:proofErr w:type="spellStart"/>
+      <w:proofErr w:type="gramEnd"/>
+      <w:r>
+        <w:t>char</w:t>
+      </w:r>
+      <w:proofErr w:type="spellEnd"/>
+      <w:r>
+        <w:t xml:space="preserve">[] </w:t>
+      </w:r>
+      <w:proofErr w:type="spellStart"/>
+      <w:r>
+        <w:t>buf</w:t>
+      </w:r>
+      <w:proofErr w:type="spellEnd"/>
+      <w:r>
+        <w:t xml:space="preserve">): leer hasta </w:t>
+      </w:r>
+      <w:proofErr w:type="spellStart"/>
+      <w:r>
+        <w:t>buf.length</w:t>
+      </w:r>
+      <w:proofErr w:type="spellEnd"/>
+      <w:r>
+        <w:t xml:space="preserve"> caracteres de una matriz de caracteres </w:t>
+      </w:r>
+      <w:proofErr w:type="spellStart"/>
+      <w:r>
+        <w:t>buf</w:t>
+      </w:r>
+      <w:proofErr w:type="spellEnd"/>
       <w:r>
         <w:t xml:space="preserve"> desde el principio.</w:t>
       </w:r>
@@ -3666,8 +4563,95 @@
           <w:numId w:val="9"/>
         </w:numPr>
       </w:pPr>
-      <w:r>
-        <w:t xml:space="preserve">Int Read(char[]buf, int despl, int n): lee hasta n caracteres de la matriz buf, comenzando por buf[despl] indicando el despl (desplazamiento) </w:t>
+      <w:proofErr w:type="spellStart"/>
+      <w:r>
+        <w:t>Int</w:t>
+      </w:r>
+      <w:proofErr w:type="spellEnd"/>
+      <w:r>
+        <w:t xml:space="preserve"> </w:t>
+      </w:r>
+      <w:proofErr w:type="spellStart"/>
+      <w:proofErr w:type="gramStart"/>
+      <w:r>
+        <w:t>Read</w:t>
+      </w:r>
+      <w:proofErr w:type="spellEnd"/>
+      <w:r>
+        <w:t>(</w:t>
+      </w:r>
+      <w:proofErr w:type="spellStart"/>
+      <w:proofErr w:type="gramEnd"/>
+      <w:r>
+        <w:t>char</w:t>
+      </w:r>
+      <w:proofErr w:type="spellEnd"/>
+      <w:r>
+        <w:t>[]</w:t>
+      </w:r>
+      <w:proofErr w:type="spellStart"/>
+      <w:r>
+        <w:t>buf</w:t>
+      </w:r>
+      <w:proofErr w:type="spellEnd"/>
+      <w:r>
+        <w:t xml:space="preserve">, </w:t>
+      </w:r>
+      <w:proofErr w:type="spellStart"/>
+      <w:r>
+        <w:t>int</w:t>
+      </w:r>
+      <w:proofErr w:type="spellEnd"/>
+      <w:r>
+        <w:t xml:space="preserve"> </w:t>
+      </w:r>
+      <w:proofErr w:type="spellStart"/>
+      <w:r>
+        <w:t>despl</w:t>
+      </w:r>
+      <w:proofErr w:type="spellEnd"/>
+      <w:r>
+        <w:t xml:space="preserve">, </w:t>
+      </w:r>
+      <w:proofErr w:type="spellStart"/>
+      <w:r>
+        <w:t>int</w:t>
+      </w:r>
+      <w:proofErr w:type="spellEnd"/>
+      <w:r>
+        <w:t xml:space="preserve"> n): lee hasta n caracteres de la matriz </w:t>
+      </w:r>
+      <w:proofErr w:type="spellStart"/>
+      <w:r>
+        <w:t>buf</w:t>
+      </w:r>
+      <w:proofErr w:type="spellEnd"/>
+      <w:r>
+        <w:t xml:space="preserve">, comenzando por </w:t>
+      </w:r>
+      <w:proofErr w:type="spellStart"/>
+      <w:r>
+        <w:t>buf</w:t>
+      </w:r>
+      <w:proofErr w:type="spellEnd"/>
+      <w:r>
+        <w:t>[</w:t>
+      </w:r>
+      <w:proofErr w:type="spellStart"/>
+      <w:r>
+        <w:t>despl</w:t>
+      </w:r>
+      <w:proofErr w:type="spellEnd"/>
+      <w:r>
+        <w:t xml:space="preserve">] indicando el </w:t>
+      </w:r>
+      <w:proofErr w:type="spellStart"/>
+      <w:r>
+        <w:t>despl</w:t>
+      </w:r>
+      <w:proofErr w:type="spellEnd"/>
+      <w:r>
+        <w:t xml:space="preserve"> (desplazamiento) </w:t>
       </w:r>
       <w:r>
         <w:t>.</w:t>
@@ -3694,10 +4678,31 @@
         </w:numPr>
       </w:pPr>
       <w:r>
-        <w:t>Creamos fichero, creamos el flujo de entrada con el FileReader, realizamos operaciones de lectura, cerramos el fichero</w:t>
-      </w:r>
-      <w:r>
-        <w:t xml:space="preserve"> con el método close().</w:t>
+        <w:t xml:space="preserve">Creamos fichero, creamos el flujo de entrada con el </w:t>
+      </w:r>
+      <w:proofErr w:type="spellStart"/>
+      <w:r>
+        <w:t>FileReader</w:t>
+      </w:r>
+      <w:proofErr w:type="spellEnd"/>
+      <w:r>
+        <w:t>, realizamos operaciones de lectura, cerramos el fichero</w:t>
+      </w:r>
+      <w:r>
+        <w:t xml:space="preserve"> con el método </w:t>
+      </w:r>
+      <w:proofErr w:type="spellStart"/>
+      <w:proofErr w:type="gramStart"/>
+      <w:r>
+        <w:t>close</w:t>
+      </w:r>
+      <w:proofErr w:type="spellEnd"/>
+      <w:r>
+        <w:t>(</w:t>
+      </w:r>
+      <w:proofErr w:type="gramEnd"/>
+      <w:r>
+        <w:t>).</w:t>
       </w:r>
     </w:p>
     <w:p>
@@ -3720,9 +4725,35 @@
           <w:numId w:val="9"/>
         </w:numPr>
       </w:pPr>
-      <w:r>
-        <w:t>Void write(int c): escribi</w:t>
-      </w:r>
+      <w:proofErr w:type="spellStart"/>
+      <w:r>
+        <w:t>Void</w:t>
+      </w:r>
+      <w:proofErr w:type="spellEnd"/>
+      <w:r>
+        <w:t xml:space="preserve"> </w:t>
+      </w:r>
+      <w:proofErr w:type="spellStart"/>
+      <w:r>
+        <w:t>write</w:t>
+      </w:r>
+      <w:proofErr w:type="spellEnd"/>
+      <w:r>
+        <w:t>(</w:t>
+      </w:r>
+      <w:proofErr w:type="spellStart"/>
+      <w:r>
+        <w:t>int</w:t>
+      </w:r>
+      <w:proofErr w:type="spellEnd"/>
+      <w:r>
+        <w:t xml:space="preserve"> c): </w:t>
+      </w:r>
+      <w:proofErr w:type="spellStart"/>
+      <w:r>
+        <w:t>escribi</w:t>
+      </w:r>
+      <w:proofErr w:type="spellEnd"/>
     </w:p>
     <w:p>
       <w:pPr>
@@ -3732,8 +4763,37 @@
           <w:numId w:val="9"/>
         </w:numPr>
       </w:pPr>
-      <w:r>
-        <w:t>Void write(char[]buf)</w:t>
+      <w:proofErr w:type="spellStart"/>
+      <w:r>
+        <w:t>Void</w:t>
+      </w:r>
+      <w:proofErr w:type="spellEnd"/>
+      <w:r>
+        <w:t xml:space="preserve"> </w:t>
+      </w:r>
+      <w:proofErr w:type="spellStart"/>
+      <w:r>
+        <w:t>write</w:t>
+      </w:r>
+      <w:proofErr w:type="spellEnd"/>
+      <w:r>
+        <w:t>(</w:t>
+      </w:r>
+      <w:proofErr w:type="spellStart"/>
+      <w:r>
+        <w:t>char</w:t>
+      </w:r>
+      <w:proofErr w:type="spellEnd"/>
+      <w:r>
+        <w:t>[]</w:t>
+      </w:r>
+      <w:proofErr w:type="spellStart"/>
+      <w:r>
+        <w:t>buf</w:t>
+      </w:r>
+      <w:proofErr w:type="spellEnd"/>
+      <w:r>
+        <w:t>)</w:t>
       </w:r>
     </w:p>
     <w:p>
@@ -3744,14 +4804,93 @@
           <w:numId w:val="9"/>
         </w:numPr>
       </w:pPr>
-      <w:r>
-        <w:t>Void write(char[]buf, int despl, int n): escrib</w:t>
+      <w:proofErr w:type="spellStart"/>
+      <w:r>
+        <w:t>Void</w:t>
+      </w:r>
+      <w:proofErr w:type="spellEnd"/>
+      <w:r>
+        <w:t xml:space="preserve"> </w:t>
+      </w:r>
+      <w:proofErr w:type="spellStart"/>
+      <w:proofErr w:type="gramStart"/>
+      <w:r>
+        <w:t>write</w:t>
+      </w:r>
+      <w:proofErr w:type="spellEnd"/>
+      <w:r>
+        <w:t>(</w:t>
+      </w:r>
+      <w:proofErr w:type="spellStart"/>
+      <w:proofErr w:type="gramEnd"/>
+      <w:r>
+        <w:t>char</w:t>
+      </w:r>
+      <w:proofErr w:type="spellEnd"/>
+      <w:r>
+        <w:t>[]</w:t>
+      </w:r>
+      <w:proofErr w:type="spellStart"/>
+      <w:r>
+        <w:t>buf</w:t>
+      </w:r>
+      <w:proofErr w:type="spellEnd"/>
+      <w:r>
+        <w:t xml:space="preserve">, </w:t>
+      </w:r>
+      <w:proofErr w:type="spellStart"/>
+      <w:r>
+        <w:t>int</w:t>
+      </w:r>
+      <w:proofErr w:type="spellEnd"/>
+      <w:r>
+        <w:t xml:space="preserve"> </w:t>
+      </w:r>
+      <w:proofErr w:type="spellStart"/>
+      <w:r>
+        <w:t>despl</w:t>
+      </w:r>
+      <w:proofErr w:type="spellEnd"/>
+      <w:r>
+        <w:t xml:space="preserve">, </w:t>
+      </w:r>
+      <w:proofErr w:type="spellStart"/>
+      <w:r>
+        <w:t>int</w:t>
+      </w:r>
+      <w:proofErr w:type="spellEnd"/>
+      <w:r>
+        <w:t xml:space="preserve"> n): escrib</w:t>
       </w:r>
       <w:r>
         <w:t>ir</w:t>
       </w:r>
       <w:r>
-        <w:t xml:space="preserve"> n caracteres de la matriz buf comenzando desde int despl.</w:t>
+        <w:t xml:space="preserve"> n caracteres de la matriz </w:t>
+      </w:r>
+      <w:proofErr w:type="spellStart"/>
+      <w:r>
+        <w:t>buf</w:t>
+      </w:r>
+      <w:proofErr w:type="spellEnd"/>
+      <w:r>
+        <w:t xml:space="preserve"> comenzando desde </w:t>
+      </w:r>
+      <w:proofErr w:type="spellStart"/>
+      <w:r>
+        <w:t>int</w:t>
+      </w:r>
+      <w:proofErr w:type="spellEnd"/>
+      <w:r>
+        <w:t xml:space="preserve"> </w:t>
+      </w:r>
+      <w:proofErr w:type="spellStart"/>
+      <w:r>
+        <w:t>despl</w:t>
+      </w:r>
+      <w:proofErr w:type="spellEnd"/>
+      <w:r>
+        <w:t>.</w:t>
       </w:r>
     </w:p>
     <w:p>
@@ -3762,9 +4901,38 @@
           <w:numId w:val="9"/>
         </w:numPr>
       </w:pPr>
+      <w:proofErr w:type="spellStart"/>
       <w:r>
         <w:lastRenderedPageBreak/>
-        <w:t>Void Write(String str): escribir una cadena de caracteres</w:t>
+        <w:t>Void</w:t>
+      </w:r>
+      <w:proofErr w:type="spellEnd"/>
+      <w:r>
+        <w:t xml:space="preserve"> </w:t>
+      </w:r>
+      <w:proofErr w:type="spellStart"/>
+      <w:r>
+        <w:t>Write</w:t>
+      </w:r>
+      <w:proofErr w:type="spellEnd"/>
+      <w:r>
+        <w:t>(</w:t>
+      </w:r>
+      <w:proofErr w:type="spellStart"/>
+      <w:r>
+        <w:t>String</w:t>
+      </w:r>
+      <w:proofErr w:type="spellEnd"/>
+      <w:r>
+        <w:t xml:space="preserve"> </w:t>
+      </w:r>
+      <w:proofErr w:type="spellStart"/>
+      <w:r>
+        <w:t>str</w:t>
+      </w:r>
+      <w:proofErr w:type="spellEnd"/>
+      <w:r>
+        <w:t>): escribir una cadena de caracteres</w:t>
       </w:r>
     </w:p>
     <w:p>
@@ -3775,8 +4943,29 @@
           <w:numId w:val="9"/>
         </w:numPr>
       </w:pPr>
-      <w:r>
-        <w:t>Void append(Char c): añadir el carácter al final del fichero</w:t>
+      <w:proofErr w:type="spellStart"/>
+      <w:r>
+        <w:t>Void</w:t>
+      </w:r>
+      <w:proofErr w:type="spellEnd"/>
+      <w:r>
+        <w:t xml:space="preserve"> </w:t>
+      </w:r>
+      <w:proofErr w:type="spellStart"/>
+      <w:r>
+        <w:t>append</w:t>
+      </w:r>
+      <w:proofErr w:type="spellEnd"/>
+      <w:r>
+        <w:t>(</w:t>
+      </w:r>
+      <w:proofErr w:type="spellStart"/>
+      <w:r>
+        <w:t>Char</w:t>
+      </w:r>
+      <w:proofErr w:type="spellEnd"/>
+      <w:r>
+        <w:t xml:space="preserve"> c): añadir el carácter al final del fichero</w:t>
       </w:r>
     </w:p>
     <w:p>
@@ -3788,7 +4977,31 @@
         </w:numPr>
       </w:pPr>
       <w:r>
-        <w:t>La clase FileReader no tenia métodos para leen líneas completas pero BufferedReader si con el método readLine();</w:t>
+        <w:t xml:space="preserve">La clase </w:t>
+      </w:r>
+      <w:proofErr w:type="spellStart"/>
+      <w:r>
+        <w:t>FileReader</w:t>
+      </w:r>
+      <w:proofErr w:type="spellEnd"/>
+      <w:r>
+        <w:t xml:space="preserve"> no tenia métodos para leen líneas completas pero </w:t>
+      </w:r>
+      <w:proofErr w:type="spellStart"/>
+      <w:r>
+        <w:t>BufferedReader</w:t>
+      </w:r>
+      <w:proofErr w:type="spellEnd"/>
+      <w:r>
+        <w:t xml:space="preserve"> si con el método </w:t>
+      </w:r>
+      <w:proofErr w:type="spellStart"/>
+      <w:r>
+        <w:t>readLine</w:t>
+      </w:r>
+      <w:proofErr w:type="spellEnd"/>
+      <w:r>
+        <w:t>();</w:t>
       </w:r>
     </w:p>
     <w:p>
@@ -3811,11 +5024,24 @@
           <w:numId w:val="9"/>
         </w:numPr>
       </w:pPr>
-      <w:r>
-        <w:t>readLine(): lee líneas completas</w:t>
-      </w:r>
-      <w:r>
-        <w:t xml:space="preserve"> o null si no hay nada o es fin de fichero</w:t>
+      <w:proofErr w:type="spellStart"/>
+      <w:r>
+        <w:t>readLine</w:t>
+      </w:r>
+      <w:proofErr w:type="spellEnd"/>
+      <w:r>
+        <w:t>(): lee líneas completas</w:t>
+      </w:r>
+      <w:r>
+        <w:t xml:space="preserve"> o </w:t>
+      </w:r>
+      <w:proofErr w:type="spellStart"/>
+      <w:r>
+        <w:t>null</w:t>
+      </w:r>
+      <w:proofErr w:type="spellEnd"/>
+      <w:r>
+        <w:t xml:space="preserve"> si no hay nada o es fin de fichero</w:t>
       </w:r>
     </w:p>
     <w:p>
@@ -3826,11 +5052,24 @@
           <w:numId w:val="9"/>
         </w:numPr>
       </w:pPr>
-      <w:r>
-        <w:t>read(): lee caracteres</w:t>
-      </w:r>
-      <w:r>
-        <w:t xml:space="preserve"> o null si no hay nada o es fin de fichero</w:t>
+      <w:proofErr w:type="spellStart"/>
+      <w:r>
+        <w:t>read</w:t>
+      </w:r>
+      <w:proofErr w:type="spellEnd"/>
+      <w:r>
+        <w:t>(): lee caracteres</w:t>
+      </w:r>
+      <w:r>
+        <w:t xml:space="preserve"> o </w:t>
+      </w:r>
+      <w:proofErr w:type="spellStart"/>
+      <w:r>
+        <w:t>null</w:t>
+      </w:r>
+      <w:proofErr w:type="spellEnd"/>
+      <w:r>
+        <w:t xml:space="preserve"> si no hay nada o es fin de fichero</w:t>
       </w:r>
     </w:p>
     <w:p>
@@ -3853,8 +5092,13 @@
           <w:numId w:val="9"/>
         </w:numPr>
       </w:pPr>
-      <w:r>
-        <w:t xml:space="preserve">Write(): </w:t>
+      <w:proofErr w:type="spellStart"/>
+      <w:r>
+        <w:t>Write</w:t>
+      </w:r>
+      <w:proofErr w:type="spellEnd"/>
+      <w:r>
+        <w:t xml:space="preserve">(): </w:t>
       </w:r>
     </w:p>
     <w:p>
@@ -3877,8 +5121,21 @@
           <w:numId w:val="10"/>
         </w:numPr>
       </w:pPr>
-      <w:r>
-        <w:t>Print(string): imprime la cadena</w:t>
+      <w:proofErr w:type="spellStart"/>
+      <w:r>
+        <w:t>Print</w:t>
+      </w:r>
+      <w:proofErr w:type="spellEnd"/>
+      <w:r>
+        <w:t>(</w:t>
+      </w:r>
+      <w:proofErr w:type="spellStart"/>
+      <w:r>
+        <w:t>string</w:t>
+      </w:r>
+      <w:proofErr w:type="spellEnd"/>
+      <w:r>
+        <w:t>): imprime la cadena</w:t>
       </w:r>
     </w:p>
     <w:p>
@@ -3889,8 +5146,21 @@
           <w:numId w:val="10"/>
         </w:numPr>
       </w:pPr>
-      <w:r>
-        <w:t>Println(string) :imprime la cadena y un salto de línea</w:t>
+      <w:proofErr w:type="spellStart"/>
+      <w:r>
+        <w:t>Println</w:t>
+      </w:r>
+      <w:proofErr w:type="spellEnd"/>
+      <w:r>
+        <w:t>(</w:t>
+      </w:r>
+      <w:proofErr w:type="spellStart"/>
+      <w:r>
+        <w:t>string</w:t>
+      </w:r>
+      <w:proofErr w:type="spellEnd"/>
+      <w:r>
+        <w:t>) :imprime la cadena y un salto de línea</w:t>
       </w:r>
     </w:p>
     <w:p>
@@ -3906,7 +5176,7 @@
         </w:pBdr>
         <w:jc w:val="center"/>
       </w:pPr>
-      <w:bookmarkStart w:id="7" w:name="_Toc153462212"/>
+      <w:bookmarkStart w:id="7" w:name="_Toc157696768"/>
       <w:r>
         <w:t>FICHEROS BINARIOS</w:t>
       </w:r>
@@ -3992,9 +5262,11 @@
           <w:numId w:val="10"/>
         </w:numPr>
       </w:pPr>
+      <w:proofErr w:type="spellStart"/>
       <w:r>
         <w:t>FileInputStream</w:t>
       </w:r>
+      <w:proofErr w:type="spellEnd"/>
     </w:p>
     <w:p>
       <w:pPr>
@@ -4004,9 +5276,11 @@
           <w:numId w:val="10"/>
         </w:numPr>
       </w:pPr>
+      <w:proofErr w:type="spellStart"/>
       <w:r>
         <w:t>FileOutputStream</w:t>
       </w:r>
+      <w:proofErr w:type="spellEnd"/>
     </w:p>
     <w:p>
       <w:pPr>
@@ -4028,8 +5302,21 @@
           <w:numId w:val="10"/>
         </w:numPr>
       </w:pPr>
-      <w:r>
-        <w:t>Int read(): lee un byte(8bits) y lo devuelve</w:t>
+      <w:proofErr w:type="spellStart"/>
+      <w:r>
+        <w:t>Int</w:t>
+      </w:r>
+      <w:proofErr w:type="spellEnd"/>
+      <w:r>
+        <w:t xml:space="preserve"> </w:t>
+      </w:r>
+      <w:proofErr w:type="spellStart"/>
+      <w:r>
+        <w:t>read</w:t>
+      </w:r>
+      <w:proofErr w:type="spellEnd"/>
+      <w:r>
+        <w:t>(): lee un byte(8bits) y lo devuelve</w:t>
       </w:r>
     </w:p>
     <w:p>
@@ -4040,8 +5327,26 @@
           <w:numId w:val="10"/>
         </w:numPr>
       </w:pPr>
-      <w:r>
-        <w:t>Int Read(byte[] b): leer la matriz b hasta su longitud máxima y los devuelve.</w:t>
+      <w:proofErr w:type="spellStart"/>
+      <w:r>
+        <w:t>Int</w:t>
+      </w:r>
+      <w:proofErr w:type="spellEnd"/>
+      <w:r>
+        <w:t xml:space="preserve"> </w:t>
+      </w:r>
+      <w:proofErr w:type="spellStart"/>
+      <w:proofErr w:type="gramStart"/>
+      <w:r>
+        <w:t>Read</w:t>
+      </w:r>
+      <w:proofErr w:type="spellEnd"/>
+      <w:r>
+        <w:t>(</w:t>
+      </w:r>
+      <w:proofErr w:type="gramEnd"/>
+      <w:r>
+        <w:t>byte[] b): leer la matriz b hasta su longitud máxima y los devuelve.</w:t>
       </w:r>
     </w:p>
     <w:p>
@@ -4052,8 +5357,58 @@
           <w:numId w:val="10"/>
         </w:numPr>
       </w:pPr>
-      <w:r>
-        <w:t>Int read[byte[] b, int index, int n): lee n bytes(8bits) de la matriz b, comenzando por index.</w:t>
+      <w:proofErr w:type="spellStart"/>
+      <w:r>
+        <w:t>Int</w:t>
+      </w:r>
+      <w:proofErr w:type="spellEnd"/>
+      <w:r>
+        <w:t xml:space="preserve"> </w:t>
+      </w:r>
+      <w:proofErr w:type="spellStart"/>
+      <w:proofErr w:type="gramStart"/>
+      <w:r>
+        <w:t>read</w:t>
+      </w:r>
+      <w:proofErr w:type="spellEnd"/>
+      <w:r>
+        <w:t>[</w:t>
+      </w:r>
+      <w:proofErr w:type="gramEnd"/>
+      <w:r>
+        <w:t xml:space="preserve">byte[] b, </w:t>
+      </w:r>
+      <w:proofErr w:type="spellStart"/>
+      <w:r>
+        <w:t>int</w:t>
+      </w:r>
+      <w:proofErr w:type="spellEnd"/>
+      <w:r>
+        <w:t xml:space="preserve"> </w:t>
+      </w:r>
+      <w:proofErr w:type="spellStart"/>
+      <w:r>
+        <w:t>index</w:t>
+      </w:r>
+      <w:proofErr w:type="spellEnd"/>
+      <w:r>
+        <w:t xml:space="preserve">, </w:t>
+      </w:r>
+      <w:proofErr w:type="spellStart"/>
+      <w:r>
+        <w:t>int</w:t>
+      </w:r>
+      <w:proofErr w:type="spellEnd"/>
+      <w:r>
+        <w:t xml:space="preserve"> n): lee n bytes(8bits) de la matriz b, comenzando por </w:t>
+      </w:r>
+      <w:proofErr w:type="spellStart"/>
+      <w:r>
+        <w:t>index</w:t>
+      </w:r>
+      <w:proofErr w:type="spellEnd"/>
+      <w:r>
+        <w:t>.</w:t>
       </w:r>
     </w:p>
     <w:p>
@@ -4076,8 +5431,29 @@
           <w:numId w:val="10"/>
         </w:numPr>
       </w:pPr>
-      <w:r>
-        <w:t>Void write(int b):</w:t>
+      <w:proofErr w:type="spellStart"/>
+      <w:r>
+        <w:t>Void</w:t>
+      </w:r>
+      <w:proofErr w:type="spellEnd"/>
+      <w:r>
+        <w:t xml:space="preserve"> </w:t>
+      </w:r>
+      <w:proofErr w:type="spellStart"/>
+      <w:r>
+        <w:t>write</w:t>
+      </w:r>
+      <w:proofErr w:type="spellEnd"/>
+      <w:r>
+        <w:t>(</w:t>
+      </w:r>
+      <w:proofErr w:type="spellStart"/>
+      <w:r>
+        <w:t>int</w:t>
+      </w:r>
+      <w:proofErr w:type="spellEnd"/>
+      <w:r>
+        <w:t xml:space="preserve"> b):</w:t>
       </w:r>
     </w:p>
     <w:p>
@@ -4088,8 +5464,21 @@
           <w:numId w:val="10"/>
         </w:numPr>
       </w:pPr>
-      <w:r>
-        <w:t>Void write(byte[] b)</w:t>
+      <w:proofErr w:type="spellStart"/>
+      <w:r>
+        <w:t>Void</w:t>
+      </w:r>
+      <w:proofErr w:type="spellEnd"/>
+      <w:r>
+        <w:t xml:space="preserve"> </w:t>
+      </w:r>
+      <w:proofErr w:type="spellStart"/>
+      <w:r>
+        <w:t>write</w:t>
+      </w:r>
+      <w:proofErr w:type="spellEnd"/>
+      <w:r>
+        <w:t>(byte[] b)</w:t>
       </w:r>
     </w:p>
     <w:p>
@@ -4100,8 +5489,50 @@
           <w:numId w:val="10"/>
         </w:numPr>
       </w:pPr>
-      <w:r>
-        <w:t>Void write(byte [] b, int index,int n) : escribe n bytes, de la matriz b, comenzando desde el index.</w:t>
+      <w:proofErr w:type="spellStart"/>
+      <w:r>
+        <w:t>Void</w:t>
+      </w:r>
+      <w:proofErr w:type="spellEnd"/>
+      <w:r>
+        <w:t xml:space="preserve"> </w:t>
+      </w:r>
+      <w:proofErr w:type="spellStart"/>
+      <w:proofErr w:type="gramStart"/>
+      <w:r>
+        <w:t>write</w:t>
+      </w:r>
+      <w:proofErr w:type="spellEnd"/>
+      <w:r>
+        <w:t>(</w:t>
+      </w:r>
+      <w:proofErr w:type="gramEnd"/>
+      <w:r>
+        <w:t xml:space="preserve">byte [] b, </w:t>
+      </w:r>
+      <w:proofErr w:type="spellStart"/>
+      <w:r>
+        <w:t>int</w:t>
+      </w:r>
+      <w:proofErr w:type="spellEnd"/>
+      <w:r>
+        <w:t xml:space="preserve"> </w:t>
+      </w:r>
+      <w:proofErr w:type="spellStart"/>
+      <w:r>
+        <w:t>index,int</w:t>
+      </w:r>
+      <w:proofErr w:type="spellEnd"/>
+      <w:r>
+        <w:t xml:space="preserve"> n) : escribe n bytes, de la matriz b, comenzando desde el </w:t>
+      </w:r>
+      <w:proofErr w:type="spellStart"/>
+      <w:r>
+        <w:t>index</w:t>
+      </w:r>
+      <w:proofErr w:type="spellEnd"/>
+      <w:r>
+        <w:t>.</w:t>
       </w:r>
     </w:p>
     <w:p>
@@ -4113,7 +5544,23 @@
         </w:numPr>
       </w:pPr>
       <w:r>
-        <w:t>Para leer y escribir tipos de datos primitivos, (int, float,etc) se usan los siguientes métodos</w:t>
+        <w:t>Para leer y escribir tipos de datos primitivos, (</w:t>
+      </w:r>
+      <w:proofErr w:type="spellStart"/>
+      <w:r>
+        <w:t>int</w:t>
+      </w:r>
+      <w:proofErr w:type="spellEnd"/>
+      <w:r>
+        <w:t xml:space="preserve">, </w:t>
+      </w:r>
+      <w:proofErr w:type="spellStart"/>
+      <w:r>
+        <w:t>float,etc</w:t>
+      </w:r>
+      <w:proofErr w:type="spellEnd"/>
+      <w:r>
+        <w:t>) se usan los siguientes métodos</w:t>
       </w:r>
     </w:p>
     <w:p>
@@ -4124,8 +5571,13 @@
           <w:numId w:val="10"/>
         </w:numPr>
       </w:pPr>
-      <w:r>
-        <w:t>DataInputStream métodos:</w:t>
+      <w:proofErr w:type="spellStart"/>
+      <w:r>
+        <w:t>DataInputStream</w:t>
+      </w:r>
+      <w:proofErr w:type="spellEnd"/>
+      <w:r>
+        <w:t xml:space="preserve"> métodos:</w:t>
       </w:r>
     </w:p>
     <w:p>
@@ -4136,8 +5588,21 @@
           <w:numId w:val="10"/>
         </w:numPr>
       </w:pPr>
-      <w:r>
-        <w:t>Boolean readBoolean();</w:t>
+      <w:proofErr w:type="spellStart"/>
+      <w:r>
+        <w:t>Boolean</w:t>
+      </w:r>
+      <w:proofErr w:type="spellEnd"/>
+      <w:r>
+        <w:t xml:space="preserve"> </w:t>
+      </w:r>
+      <w:proofErr w:type="spellStart"/>
+      <w:r>
+        <w:t>readBoolean</w:t>
+      </w:r>
+      <w:proofErr w:type="spellEnd"/>
+      <w:r>
+        <w:t>();</w:t>
       </w:r>
     </w:p>
     <w:p>
@@ -4149,7 +5614,15 @@
         </w:numPr>
       </w:pPr>
       <w:r>
-        <w:t>Byte readByte();</w:t>
+        <w:t xml:space="preserve">Byte </w:t>
+      </w:r>
+      <w:proofErr w:type="spellStart"/>
+      <w:r>
+        <w:t>readByte</w:t>
+      </w:r>
+      <w:proofErr w:type="spellEnd"/>
+      <w:r>
+        <w:t>();</w:t>
       </w:r>
     </w:p>
     <w:p>
@@ -4160,8 +5633,21 @@
           <w:numId w:val="10"/>
         </w:numPr>
       </w:pPr>
-      <w:r>
-        <w:t>Int readUnsignedByte();</w:t>
+      <w:proofErr w:type="spellStart"/>
+      <w:r>
+        <w:t>Int</w:t>
+      </w:r>
+      <w:proofErr w:type="spellEnd"/>
+      <w:r>
+        <w:t xml:space="preserve"> </w:t>
+      </w:r>
+      <w:proofErr w:type="spellStart"/>
+      <w:r>
+        <w:t>readUnsignedByte</w:t>
+      </w:r>
+      <w:proofErr w:type="spellEnd"/>
+      <w:r>
+        <w:t>();</w:t>
       </w:r>
     </w:p>
     <w:p>
@@ -4172,8 +5658,21 @@
           <w:numId w:val="10"/>
         </w:numPr>
       </w:pPr>
-      <w:r>
-        <w:t>Int readUnsignedShort();</w:t>
+      <w:proofErr w:type="spellStart"/>
+      <w:r>
+        <w:t>Int</w:t>
+      </w:r>
+      <w:proofErr w:type="spellEnd"/>
+      <w:r>
+        <w:t xml:space="preserve"> </w:t>
+      </w:r>
+      <w:proofErr w:type="spellStart"/>
+      <w:r>
+        <w:t>readUnsignedShort</w:t>
+      </w:r>
+      <w:proofErr w:type="spellEnd"/>
+      <w:r>
+        <w:t>();</w:t>
       </w:r>
     </w:p>
     <w:p>
@@ -4184,8 +5683,21 @@
           <w:numId w:val="10"/>
         </w:numPr>
       </w:pPr>
-      <w:r>
-        <w:t>Shor readShort();</w:t>
+      <w:proofErr w:type="spellStart"/>
+      <w:r>
+        <w:t>Shor</w:t>
+      </w:r>
+      <w:proofErr w:type="spellEnd"/>
+      <w:r>
+        <w:t xml:space="preserve"> </w:t>
+      </w:r>
+      <w:proofErr w:type="spellStart"/>
+      <w:r>
+        <w:t>readShort</w:t>
+      </w:r>
+      <w:proofErr w:type="spellEnd"/>
+      <w:r>
+        <w:t>();</w:t>
       </w:r>
     </w:p>
     <w:p>
@@ -4196,8 +5708,21 @@
           <w:numId w:val="10"/>
         </w:numPr>
       </w:pPr>
-      <w:r>
-        <w:t>Char readChar();</w:t>
+      <w:proofErr w:type="spellStart"/>
+      <w:r>
+        <w:t>Char</w:t>
+      </w:r>
+      <w:proofErr w:type="spellEnd"/>
+      <w:r>
+        <w:t xml:space="preserve"> </w:t>
+      </w:r>
+      <w:proofErr w:type="spellStart"/>
+      <w:r>
+        <w:t>readChar</w:t>
+      </w:r>
+      <w:proofErr w:type="spellEnd"/>
+      <w:r>
+        <w:t>();</w:t>
       </w:r>
     </w:p>
     <w:p>
@@ -4208,8 +5733,21 @@
           <w:numId w:val="10"/>
         </w:numPr>
       </w:pPr>
-      <w:r>
-        <w:t>Int readint();</w:t>
+      <w:proofErr w:type="spellStart"/>
+      <w:r>
+        <w:t>Int</w:t>
+      </w:r>
+      <w:proofErr w:type="spellEnd"/>
+      <w:r>
+        <w:t xml:space="preserve"> </w:t>
+      </w:r>
+      <w:proofErr w:type="spellStart"/>
+      <w:r>
+        <w:t>readint</w:t>
+      </w:r>
+      <w:proofErr w:type="spellEnd"/>
+      <w:r>
+        <w:t>();</w:t>
       </w:r>
     </w:p>
     <w:p>
@@ -4221,7 +5759,15 @@
         </w:numPr>
       </w:pPr>
       <w:r>
-        <w:t>Long readLong();</w:t>
+        <w:t xml:space="preserve">Long </w:t>
+      </w:r>
+      <w:proofErr w:type="spellStart"/>
+      <w:r>
+        <w:t>readLong</w:t>
+      </w:r>
+      <w:proofErr w:type="spellEnd"/>
+      <w:r>
+        <w:t>();</w:t>
       </w:r>
     </w:p>
     <w:p>
@@ -4232,9 +5778,22 @@
           <w:numId w:val="10"/>
         </w:numPr>
       </w:pPr>
+      <w:proofErr w:type="spellStart"/>
       <w:r>
         <w:lastRenderedPageBreak/>
-        <w:t>Float readFloat();</w:t>
+        <w:t>Float</w:t>
+      </w:r>
+      <w:proofErr w:type="spellEnd"/>
+      <w:r>
+        <w:t xml:space="preserve"> </w:t>
+      </w:r>
+      <w:proofErr w:type="spellStart"/>
+      <w:r>
+        <w:t>readFloat</w:t>
+      </w:r>
+      <w:proofErr w:type="spellEnd"/>
+      <w:r>
+        <w:t>();</w:t>
       </w:r>
     </w:p>
     <w:p>
@@ -4245,8 +5804,21 @@
           <w:numId w:val="10"/>
         </w:numPr>
       </w:pPr>
-      <w:r>
-        <w:t>Double readDouble();</w:t>
+      <w:proofErr w:type="spellStart"/>
+      <w:r>
+        <w:t>Double</w:t>
+      </w:r>
+      <w:proofErr w:type="spellEnd"/>
+      <w:r>
+        <w:t xml:space="preserve"> </w:t>
+      </w:r>
+      <w:proofErr w:type="spellStart"/>
+      <w:r>
+        <w:t>readDouble</w:t>
+      </w:r>
+      <w:proofErr w:type="spellEnd"/>
+      <w:r>
+        <w:t>();</w:t>
       </w:r>
     </w:p>
     <w:p>
@@ -4257,12 +5829,22 @@
           <w:numId w:val="10"/>
         </w:numPr>
       </w:pPr>
-      <w:r>
-        <w:t>String rea</w:t>
+      <w:proofErr w:type="spellStart"/>
+      <w:r>
+        <w:t>String</w:t>
+      </w:r>
+      <w:proofErr w:type="spellEnd"/>
+      <w:r>
+        <w:t xml:space="preserve"> </w:t>
+      </w:r>
+      <w:proofErr w:type="spellStart"/>
+      <w:r>
+        <w:t>rea</w:t>
       </w:r>
       <w:r>
         <w:t>dUTF</w:t>
       </w:r>
+      <w:proofErr w:type="spellEnd"/>
       <w:r>
         <w:t>();</w:t>
       </w:r>
@@ -4275,8 +5857,13 @@
           <w:numId w:val="10"/>
         </w:numPr>
       </w:pPr>
-      <w:r>
-        <w:t>DataOutputStream métodos:</w:t>
+      <w:proofErr w:type="spellStart"/>
+      <w:r>
+        <w:t>DataOutputStream</w:t>
+      </w:r>
+      <w:proofErr w:type="spellEnd"/>
+      <w:r>
+        <w:t xml:space="preserve"> métodos:</w:t>
       </w:r>
     </w:p>
     <w:p>
@@ -4287,8 +5874,29 @@
           <w:numId w:val="10"/>
         </w:numPr>
       </w:pPr>
-      <w:r>
-        <w:t>void writeBoolean(boolean b);</w:t>
+      <w:proofErr w:type="spellStart"/>
+      <w:r>
+        <w:t>void</w:t>
+      </w:r>
+      <w:proofErr w:type="spellEnd"/>
+      <w:r>
+        <w:t xml:space="preserve"> </w:t>
+      </w:r>
+      <w:proofErr w:type="spellStart"/>
+      <w:r>
+        <w:t>writeBoolean</w:t>
+      </w:r>
+      <w:proofErr w:type="spellEnd"/>
+      <w:r>
+        <w:t>(</w:t>
+      </w:r>
+      <w:proofErr w:type="spellStart"/>
+      <w:r>
+        <w:t>boolean</w:t>
+      </w:r>
+      <w:proofErr w:type="spellEnd"/>
+      <w:r>
+        <w:t xml:space="preserve"> b);</w:t>
       </w:r>
     </w:p>
     <w:p>
@@ -4299,8 +5907,29 @@
           <w:numId w:val="10"/>
         </w:numPr>
       </w:pPr>
-      <w:r>
-        <w:t>void writeByte(int v);</w:t>
+      <w:proofErr w:type="spellStart"/>
+      <w:r>
+        <w:t>void</w:t>
+      </w:r>
+      <w:proofErr w:type="spellEnd"/>
+      <w:r>
+        <w:t xml:space="preserve"> </w:t>
+      </w:r>
+      <w:proofErr w:type="spellStart"/>
+      <w:r>
+        <w:t>writeByte</w:t>
+      </w:r>
+      <w:proofErr w:type="spellEnd"/>
+      <w:r>
+        <w:t>(</w:t>
+      </w:r>
+      <w:proofErr w:type="spellStart"/>
+      <w:r>
+        <w:t>int</w:t>
+      </w:r>
+      <w:proofErr w:type="spellEnd"/>
+      <w:r>
+        <w:t xml:space="preserve"> v);</w:t>
       </w:r>
     </w:p>
     <w:p>
@@ -4311,8 +5940,29 @@
           <w:numId w:val="10"/>
         </w:numPr>
       </w:pPr>
-      <w:r>
-        <w:t>void writeBytes(string s)</w:t>
+      <w:proofErr w:type="spellStart"/>
+      <w:r>
+        <w:t>void</w:t>
+      </w:r>
+      <w:proofErr w:type="spellEnd"/>
+      <w:r>
+        <w:t xml:space="preserve"> </w:t>
+      </w:r>
+      <w:proofErr w:type="spellStart"/>
+      <w:r>
+        <w:t>writeBytes</w:t>
+      </w:r>
+      <w:proofErr w:type="spellEnd"/>
+      <w:r>
+        <w:t>(</w:t>
+      </w:r>
+      <w:proofErr w:type="spellStart"/>
+      <w:r>
+        <w:t>string</w:t>
+      </w:r>
+      <w:proofErr w:type="spellEnd"/>
+      <w:r>
+        <w:t xml:space="preserve"> s)</w:t>
       </w:r>
     </w:p>
     <w:p>
@@ -4323,8 +5973,29 @@
           <w:numId w:val="10"/>
         </w:numPr>
       </w:pPr>
-      <w:r>
-        <w:t>void writeShort(int v);</w:t>
+      <w:proofErr w:type="spellStart"/>
+      <w:r>
+        <w:t>void</w:t>
+      </w:r>
+      <w:proofErr w:type="spellEnd"/>
+      <w:r>
+        <w:t xml:space="preserve"> </w:t>
+      </w:r>
+      <w:proofErr w:type="spellStart"/>
+      <w:r>
+        <w:t>writeShort</w:t>
+      </w:r>
+      <w:proofErr w:type="spellEnd"/>
+      <w:r>
+        <w:t>(</w:t>
+      </w:r>
+      <w:proofErr w:type="spellStart"/>
+      <w:r>
+        <w:t>int</w:t>
+      </w:r>
+      <w:proofErr w:type="spellEnd"/>
+      <w:r>
+        <w:t xml:space="preserve"> v);</w:t>
       </w:r>
     </w:p>
     <w:p>
@@ -4335,8 +6006,29 @@
           <w:numId w:val="10"/>
         </w:numPr>
       </w:pPr>
-      <w:r>
-        <w:t>void writeChar(int v);</w:t>
+      <w:proofErr w:type="spellStart"/>
+      <w:r>
+        <w:t>void</w:t>
+      </w:r>
+      <w:proofErr w:type="spellEnd"/>
+      <w:r>
+        <w:t xml:space="preserve"> </w:t>
+      </w:r>
+      <w:proofErr w:type="spellStart"/>
+      <w:r>
+        <w:t>writeChar</w:t>
+      </w:r>
+      <w:proofErr w:type="spellEnd"/>
+      <w:r>
+        <w:t>(</w:t>
+      </w:r>
+      <w:proofErr w:type="spellStart"/>
+      <w:r>
+        <w:t>int</w:t>
+      </w:r>
+      <w:proofErr w:type="spellEnd"/>
+      <w:r>
+        <w:t xml:space="preserve"> v);</w:t>
       </w:r>
     </w:p>
     <w:p>
@@ -4347,8 +6039,29 @@
           <w:numId w:val="10"/>
         </w:numPr>
       </w:pPr>
-      <w:r>
-        <w:t>void writeChars(String s)</w:t>
+      <w:proofErr w:type="spellStart"/>
+      <w:r>
+        <w:t>void</w:t>
+      </w:r>
+      <w:proofErr w:type="spellEnd"/>
+      <w:r>
+        <w:t xml:space="preserve"> </w:t>
+      </w:r>
+      <w:proofErr w:type="spellStart"/>
+      <w:r>
+        <w:t>writeChars</w:t>
+      </w:r>
+      <w:proofErr w:type="spellEnd"/>
+      <w:r>
+        <w:t>(</w:t>
+      </w:r>
+      <w:proofErr w:type="spellStart"/>
+      <w:r>
+        <w:t>String</w:t>
+      </w:r>
+      <w:proofErr w:type="spellEnd"/>
+      <w:r>
+        <w:t xml:space="preserve"> s)</w:t>
       </w:r>
     </w:p>
     <w:p>
@@ -4359,8 +6072,29 @@
           <w:numId w:val="10"/>
         </w:numPr>
       </w:pPr>
-      <w:r>
-        <w:t>void writeInt(int v);</w:t>
+      <w:proofErr w:type="spellStart"/>
+      <w:r>
+        <w:t>void</w:t>
+      </w:r>
+      <w:proofErr w:type="spellEnd"/>
+      <w:r>
+        <w:t xml:space="preserve"> </w:t>
+      </w:r>
+      <w:proofErr w:type="spellStart"/>
+      <w:r>
+        <w:t>writeInt</w:t>
+      </w:r>
+      <w:proofErr w:type="spellEnd"/>
+      <w:r>
+        <w:t>(</w:t>
+      </w:r>
+      <w:proofErr w:type="spellStart"/>
+      <w:r>
+        <w:t>int</w:t>
+      </w:r>
+      <w:proofErr w:type="spellEnd"/>
+      <w:r>
+        <w:t xml:space="preserve"> v);</w:t>
       </w:r>
     </w:p>
     <w:p>
@@ -4371,8 +6105,29 @@
           <w:numId w:val="10"/>
         </w:numPr>
       </w:pPr>
-      <w:r>
-        <w:t>void writeLong(long v);</w:t>
+      <w:proofErr w:type="spellStart"/>
+      <w:r>
+        <w:t>void</w:t>
+      </w:r>
+      <w:proofErr w:type="spellEnd"/>
+      <w:r>
+        <w:t xml:space="preserve"> </w:t>
+      </w:r>
+      <w:proofErr w:type="spellStart"/>
+      <w:r>
+        <w:t>writeLong</w:t>
+      </w:r>
+      <w:proofErr w:type="spellEnd"/>
+      <w:r>
+        <w:t>(</w:t>
+      </w:r>
+      <w:proofErr w:type="spellStart"/>
+      <w:r>
+        <w:t>long</w:t>
+      </w:r>
+      <w:proofErr w:type="spellEnd"/>
+      <w:r>
+        <w:t xml:space="preserve"> v);</w:t>
       </w:r>
     </w:p>
     <w:p>
@@ -4383,8 +6138,29 @@
           <w:numId w:val="10"/>
         </w:numPr>
       </w:pPr>
-      <w:r>
-        <w:t>void writeFloat(float v);</w:t>
+      <w:proofErr w:type="spellStart"/>
+      <w:r>
+        <w:t>void</w:t>
+      </w:r>
+      <w:proofErr w:type="spellEnd"/>
+      <w:r>
+        <w:t xml:space="preserve"> </w:t>
+      </w:r>
+      <w:proofErr w:type="spellStart"/>
+      <w:r>
+        <w:t>writeFloat</w:t>
+      </w:r>
+      <w:proofErr w:type="spellEnd"/>
+      <w:r>
+        <w:t>(</w:t>
+      </w:r>
+      <w:proofErr w:type="spellStart"/>
+      <w:r>
+        <w:t>float</w:t>
+      </w:r>
+      <w:proofErr w:type="spellEnd"/>
+      <w:r>
+        <w:t xml:space="preserve"> v);</w:t>
       </w:r>
     </w:p>
     <w:p>
@@ -4395,8 +6171,21 @@
           <w:numId w:val="10"/>
         </w:numPr>
       </w:pPr>
-      <w:r>
-        <w:t>void writeDouble(doublé v);</w:t>
+      <w:proofErr w:type="spellStart"/>
+      <w:r>
+        <w:t>void</w:t>
+      </w:r>
+      <w:proofErr w:type="spellEnd"/>
+      <w:r>
+        <w:t xml:space="preserve"> </w:t>
+      </w:r>
+      <w:proofErr w:type="spellStart"/>
+      <w:r>
+        <w:t>writeDouble</w:t>
+      </w:r>
+      <w:proofErr w:type="spellEnd"/>
+      <w:r>
+        <w:t>(doublé v);</w:t>
       </w:r>
     </w:p>
     <w:p>
@@ -4407,8 +6196,37 @@
           <w:numId w:val="10"/>
         </w:numPr>
       </w:pPr>
-      <w:r>
-        <w:t>void writeUTF(String str);</w:t>
+      <w:proofErr w:type="spellStart"/>
+      <w:r>
+        <w:t>void</w:t>
+      </w:r>
+      <w:proofErr w:type="spellEnd"/>
+      <w:r>
+        <w:t xml:space="preserve"> </w:t>
+      </w:r>
+      <w:proofErr w:type="spellStart"/>
+      <w:r>
+        <w:t>writeUTF</w:t>
+      </w:r>
+      <w:proofErr w:type="spellEnd"/>
+      <w:r>
+        <w:t>(</w:t>
+      </w:r>
+      <w:proofErr w:type="spellStart"/>
+      <w:r>
+        <w:t>String</w:t>
+      </w:r>
+      <w:proofErr w:type="spellEnd"/>
+      <w:r>
+        <w:t xml:space="preserve"> </w:t>
+      </w:r>
+      <w:proofErr w:type="spellStart"/>
+      <w:r>
+        <w:t>str</w:t>
+      </w:r>
+      <w:proofErr w:type="spellEnd"/>
+      <w:r>
+        <w:t>);</w:t>
       </w:r>
     </w:p>
     <w:p>
@@ -4419,7 +6237,7 @@
         </w:pBdr>
         <w:jc w:val="center"/>
       </w:pPr>
-      <w:bookmarkStart w:id="8" w:name="_Toc153462213"/>
+      <w:bookmarkStart w:id="8" w:name="_Toc157696769"/>
       <w:r>
         <w:t>OBJETOS EN FICHEROS BINARIOS</w:t>
       </w:r>
@@ -4433,9 +6251,11 @@
           <w:numId w:val="11"/>
         </w:numPr>
       </w:pPr>
+      <w:proofErr w:type="spellStart"/>
       <w:r>
         <w:t>Serializable</w:t>
       </w:r>
+      <w:proofErr w:type="spellEnd"/>
       <w:r>
         <w:t xml:space="preserve"> tiene métodos para leer y guardar objetos en ficheros binarios.</w:t>
       </w:r>
@@ -4449,8 +6269,21 @@
         </w:numPr>
       </w:pPr>
       <w:r>
-        <w:t>La serialización de objetos permite tomar cualquier objeto implementado por la interfaz serializable</w:t>
-      </w:r>
+        <w:t xml:space="preserve">La </w:t>
+      </w:r>
+      <w:proofErr w:type="spellStart"/>
+      <w:r>
+        <w:t>serialización</w:t>
+      </w:r>
+      <w:proofErr w:type="spellEnd"/>
+      <w:r>
+        <w:t xml:space="preserve"> de objetos permite tomar cualquier objeto implementado por la interfaz </w:t>
+      </w:r>
+      <w:proofErr w:type="spellStart"/>
+      <w:r>
+        <w:t>serializable</w:t>
+      </w:r>
+      <w:proofErr w:type="spellEnd"/>
       <w:r>
         <w:t xml:space="preserve"> y convertirlo en una secuencia de bits</w:t>
       </w:r>
@@ -4467,7 +6300,31 @@
         </w:numPr>
       </w:pPr>
       <w:r>
-        <w:t>Utilizaremos las clase ObjectOutputStream y ObjectInputStream.</w:t>
+        <w:t xml:space="preserve">Utilizaremos </w:t>
+      </w:r>
+      <w:proofErr w:type="gramStart"/>
+      <w:r>
+        <w:t>las clase</w:t>
+      </w:r>
+      <w:proofErr w:type="gramEnd"/>
+      <w:r>
+        <w:t xml:space="preserve"> </w:t>
+      </w:r>
+      <w:proofErr w:type="spellStart"/>
+      <w:r>
+        <w:t>ObjectOutputStream</w:t>
+      </w:r>
+      <w:proofErr w:type="spellEnd"/>
+      <w:r>
+        <w:t xml:space="preserve"> y </w:t>
+      </w:r>
+      <w:proofErr w:type="spellStart"/>
+      <w:r>
+        <w:t>ObjectInputStream</w:t>
+      </w:r>
+      <w:proofErr w:type="spellEnd"/>
+      <w:r>
+        <w:t>.</w:t>
       </w:r>
     </w:p>
     <w:p>
@@ -4490,8 +6347,21 @@
           <w:numId w:val="11"/>
         </w:numPr>
       </w:pPr>
-      <w:r>
-        <w:t>Object readObject();</w:t>
+      <w:proofErr w:type="spellStart"/>
+      <w:r>
+        <w:t>Object</w:t>
+      </w:r>
+      <w:proofErr w:type="spellEnd"/>
+      <w:r>
+        <w:t xml:space="preserve"> </w:t>
+      </w:r>
+      <w:proofErr w:type="spellStart"/>
+      <w:r>
+        <w:t>readObject</w:t>
+      </w:r>
+      <w:proofErr w:type="spellEnd"/>
+      <w:r>
+        <w:t>();</w:t>
       </w:r>
     </w:p>
     <w:p>
@@ -4514,8 +6384,13 @@
           <w:numId w:val="11"/>
         </w:numPr>
       </w:pPr>
-      <w:r>
-        <w:t>IOException: error de entrada/salida</w:t>
+      <w:proofErr w:type="spellStart"/>
+      <w:r>
+        <w:t>IOException</w:t>
+      </w:r>
+      <w:proofErr w:type="spellEnd"/>
+      <w:r>
+        <w:t>: error de entrada/salida</w:t>
       </w:r>
     </w:p>
     <w:p>
@@ -4526,9 +6401,11 @@
           <w:numId w:val="11"/>
         </w:numPr>
       </w:pPr>
+      <w:proofErr w:type="spellStart"/>
       <w:r>
         <w:t>ClassNotFoundException</w:t>
       </w:r>
+      <w:proofErr w:type="spellEnd"/>
     </w:p>
     <w:p>
       <w:pPr>
@@ -4550,8 +6427,37 @@
           <w:numId w:val="11"/>
         </w:numPr>
       </w:pPr>
-      <w:r>
-        <w:t>void writeObject(Object obj);</w:t>
+      <w:proofErr w:type="spellStart"/>
+      <w:r>
+        <w:t>void</w:t>
+      </w:r>
+      <w:proofErr w:type="spellEnd"/>
+      <w:r>
+        <w:t xml:space="preserve"> </w:t>
+      </w:r>
+      <w:proofErr w:type="spellStart"/>
+      <w:r>
+        <w:t>writeObject</w:t>
+      </w:r>
+      <w:proofErr w:type="spellEnd"/>
+      <w:r>
+        <w:t>(</w:t>
+      </w:r>
+      <w:proofErr w:type="spellStart"/>
+      <w:r>
+        <w:t>Object</w:t>
+      </w:r>
+      <w:proofErr w:type="spellEnd"/>
+      <w:r>
+        <w:t xml:space="preserve"> </w:t>
+      </w:r>
+      <w:proofErr w:type="spellStart"/>
+      <w:r>
+        <w:t>obj</w:t>
+      </w:r>
+      <w:proofErr w:type="spellEnd"/>
+      <w:r>
+        <w:t>);</w:t>
       </w:r>
     </w:p>
     <w:p>
@@ -4574,8 +6480,13 @@
           <w:numId w:val="11"/>
         </w:numPr>
       </w:pPr>
-      <w:r>
-        <w:t>IOException: error de entrada/salida</w:t>
+      <w:proofErr w:type="spellStart"/>
+      <w:r>
+        <w:t>IOException</w:t>
+      </w:r>
+      <w:proofErr w:type="spellEnd"/>
+      <w:r>
+        <w:t>: error de entrada/salida</w:t>
       </w:r>
     </w:p>
     <w:p>
@@ -4586,11 +6497,45 @@
           <w:numId w:val="11"/>
         </w:numPr>
       </w:pPr>
-      <w:r>
-        <w:t>Void writeStreamHeader(): este método sirve para escribir la cabecera</w:t>
-      </w:r>
-      <w:r>
-        <w:t xml:space="preserve"> (es importante modificar este método creando una clase que extienda ObjectOutputStream para modificarlo y poder sobreescribir un fichero.</w:t>
+      <w:proofErr w:type="spellStart"/>
+      <w:r>
+        <w:t>Void</w:t>
+      </w:r>
+      <w:proofErr w:type="spellEnd"/>
+      <w:r>
+        <w:t xml:space="preserve"> </w:t>
+      </w:r>
+      <w:proofErr w:type="spellStart"/>
+      <w:proofErr w:type="gramStart"/>
+      <w:r>
+        <w:t>writeStreamHeader</w:t>
+      </w:r>
+      <w:proofErr w:type="spellEnd"/>
+      <w:r>
+        <w:t>(</w:t>
+      </w:r>
+      <w:proofErr w:type="gramEnd"/>
+      <w:r>
+        <w:t>): este método sirve para escribir la cabecera</w:t>
+      </w:r>
+      <w:r>
+        <w:t xml:space="preserve"> (es importante modificar este método creando una clase que extienda </w:t>
+      </w:r>
+      <w:proofErr w:type="spellStart"/>
+      <w:r>
+        <w:t>ObjectOutputStream</w:t>
+      </w:r>
+      <w:proofErr w:type="spellEnd"/>
+      <w:r>
+        <w:t xml:space="preserve"> para modificarlo y poder </w:t>
+      </w:r>
+      <w:proofErr w:type="spellStart"/>
+      <w:r>
+        <w:t>sobreescribir</w:t>
+      </w:r>
+      <w:proofErr w:type="spellEnd"/>
+      <w:r>
+        <w:t xml:space="preserve"> un fichero.</w:t>
       </w:r>
     </w:p>
     <w:p>
@@ -4601,7 +6546,7 @@
         </w:pBdr>
         <w:jc w:val="center"/>
       </w:pPr>
-      <w:bookmarkStart w:id="9" w:name="_Toc153462214"/>
+      <w:bookmarkStart w:id="9" w:name="_Toc157696770"/>
       <w:r>
         <w:t>ACCESO ALEATORIO FICHEROS</w:t>
       </w:r>
@@ -4627,8 +6572,37 @@
           <w:numId w:val="12"/>
         </w:numPr>
       </w:pPr>
-      <w:r>
-        <w:t>RandomAccessFile(String nombreFich,String modoAcceso)</w:t>
+      <w:proofErr w:type="spellStart"/>
+      <w:r>
+        <w:t>RandomAccessFile</w:t>
+      </w:r>
+      <w:proofErr w:type="spellEnd"/>
+      <w:r>
+        <w:t>(</w:t>
+      </w:r>
+      <w:proofErr w:type="spellStart"/>
+      <w:r>
+        <w:t>String</w:t>
+      </w:r>
+      <w:proofErr w:type="spellEnd"/>
+      <w:r>
+        <w:t xml:space="preserve"> </w:t>
+      </w:r>
+      <w:proofErr w:type="spellStart"/>
+      <w:r>
+        <w:t>nombreFich,String</w:t>
+      </w:r>
+      <w:proofErr w:type="spellEnd"/>
+      <w:r>
+        <w:t xml:space="preserve"> </w:t>
+      </w:r>
+      <w:proofErr w:type="spellStart"/>
+      <w:r>
+        <w:t>modoAcceso</w:t>
+      </w:r>
+      <w:proofErr w:type="spellEnd"/>
+      <w:r>
+        <w:t>)</w:t>
       </w:r>
     </w:p>
     <w:p>
@@ -4639,8 +6613,13 @@
           <w:numId w:val="12"/>
         </w:numPr>
       </w:pPr>
-      <w:r>
-        <w:t>modoAcceso=“-r” se abre en modo lectura y el fichero debe existir</w:t>
+      <w:proofErr w:type="spellStart"/>
+      <w:r>
+        <w:t>modoAcceso</w:t>
+      </w:r>
+      <w:proofErr w:type="spellEnd"/>
+      <w:r>
+        <w:t>=“-r” se abre en modo lectura y el fichero debe existir</w:t>
       </w:r>
     </w:p>
     <w:p>
@@ -4652,8 +6631,21 @@
         </w:numPr>
       </w:pPr>
       <w:r>
-        <w:t>Puede dar exepción IOException</w:t>
-      </w:r>
+        <w:t xml:space="preserve">Puede dar </w:t>
+      </w:r>
+      <w:proofErr w:type="spellStart"/>
+      <w:r>
+        <w:t>exepción</w:t>
+      </w:r>
+      <w:proofErr w:type="spellEnd"/>
+      <w:r>
+        <w:t xml:space="preserve"> </w:t>
+      </w:r>
+      <w:proofErr w:type="spellStart"/>
+      <w:r>
+        <w:t>IOException</w:t>
+      </w:r>
+      <w:proofErr w:type="spellEnd"/>
     </w:p>
     <w:p>
       <w:pPr>
@@ -4663,14 +6655,24 @@
           <w:numId w:val="12"/>
         </w:numPr>
       </w:pPr>
-      <w:r>
-        <w:t>modoAcces=”-</w:t>
-      </w:r>
+      <w:proofErr w:type="spellStart"/>
+      <w:r>
+        <w:t>modoAcces</w:t>
+      </w:r>
+      <w:proofErr w:type="spellEnd"/>
+      <w:r>
+        <w:t>=”-</w:t>
+      </w:r>
+      <w:proofErr w:type="spellStart"/>
       <w:r>
         <w:t>r</w:t>
       </w:r>
       <w:r>
-        <w:t xml:space="preserve">w” se abre en modo </w:t>
+        <w:t>w</w:t>
+      </w:r>
+      <w:proofErr w:type="spellEnd"/>
+      <w:r>
+        <w:t xml:space="preserve">” se abre en modo </w:t>
       </w:r>
       <w:r>
         <w:t>lectura/escritura</w:t>
@@ -4687,8 +6689,45 @@
           <w:numId w:val="12"/>
         </w:numPr>
       </w:pPr>
-      <w:r>
-        <w:t>RandomAccesFile(File objetofile, String modoAcceso)</w:t>
+      <w:proofErr w:type="spellStart"/>
+      <w:r>
+        <w:t>RandomAccesFile</w:t>
+      </w:r>
+      <w:proofErr w:type="spellEnd"/>
+      <w:r>
+        <w:t>(</w:t>
+      </w:r>
+      <w:proofErr w:type="spellStart"/>
+      <w:r>
+        <w:t>File</w:t>
+      </w:r>
+      <w:proofErr w:type="spellEnd"/>
+      <w:r>
+        <w:t xml:space="preserve"> </w:t>
+      </w:r>
+      <w:proofErr w:type="spellStart"/>
+      <w:r>
+        <w:t>objetofile</w:t>
+      </w:r>
+      <w:proofErr w:type="spellEnd"/>
+      <w:r>
+        <w:t xml:space="preserve">, </w:t>
+      </w:r>
+      <w:proofErr w:type="spellStart"/>
+      <w:r>
+        <w:t>String</w:t>
+      </w:r>
+      <w:proofErr w:type="spellEnd"/>
+      <w:r>
+        <w:t xml:space="preserve"> </w:t>
+      </w:r>
+      <w:proofErr w:type="spellStart"/>
+      <w:r>
+        <w:t>modoAcceso</w:t>
+      </w:r>
+      <w:proofErr w:type="spellEnd"/>
+      <w:r>
+        <w:t>)</w:t>
       </w:r>
     </w:p>
     <w:p>
@@ -4700,11 +6739,16 @@
         </w:numPr>
       </w:pPr>
       <w:r>
-        <w:t>Pueden lanzar la excepción FileNotFound</w:t>
+        <w:t xml:space="preserve">Pueden lanzar la excepción </w:t>
+      </w:r>
+      <w:proofErr w:type="spellStart"/>
+      <w:r>
+        <w:t>FileNotFound</w:t>
       </w:r>
       <w:r>
         <w:t>Exception</w:t>
       </w:r>
+      <w:proofErr w:type="spellEnd"/>
     </w:p>
     <w:p>
       <w:pPr>
@@ -4745,8 +6789,13 @@
           <w:numId w:val="12"/>
         </w:numPr>
       </w:pPr>
-      <w:r>
-        <w:t>RandomAccessFile métodos:</w:t>
+      <w:proofErr w:type="spellStart"/>
+      <w:r>
+        <w:t>RandomAccessFile</w:t>
+      </w:r>
+      <w:proofErr w:type="spellEnd"/>
+      <w:r>
+        <w:t xml:space="preserve"> métodos:</w:t>
       </w:r>
     </w:p>
     <w:p>
@@ -4764,8 +6813,21 @@
         <w:t xml:space="preserve"> los métodos de </w:t>
       </w:r>
       <w:r>
-        <w:t xml:space="preserve"> DataInputSttream y DataOutputStream</w:t>
-      </w:r>
+        <w:t xml:space="preserve"> </w:t>
+      </w:r>
+      <w:proofErr w:type="spellStart"/>
+      <w:r>
+        <w:t>DataInputSttream</w:t>
+      </w:r>
+      <w:proofErr w:type="spellEnd"/>
+      <w:r>
+        <w:t xml:space="preserve"> y </w:t>
+      </w:r>
+      <w:proofErr w:type="spellStart"/>
+      <w:r>
+        <w:t>DataOutputStream</w:t>
+      </w:r>
+      <w:proofErr w:type="spellEnd"/>
       <w:r>
         <w:t xml:space="preserve"> para leer y escribir.</w:t>
       </w:r>
@@ -4779,7 +6841,15 @@
         </w:numPr>
       </w:pPr>
       <w:r>
-        <w:t>Long getFilePointer();</w:t>
+        <w:t xml:space="preserve">Long </w:t>
+      </w:r>
+      <w:proofErr w:type="spellStart"/>
+      <w:r>
+        <w:t>getFilePointer</w:t>
+      </w:r>
+      <w:proofErr w:type="spellEnd"/>
+      <w:r>
+        <w:t>();</w:t>
       </w:r>
       <w:r>
         <w:t xml:space="preserve"> devuelve la posición actual del puntero</w:t>
@@ -4793,8 +6863,31 @@
           <w:numId w:val="12"/>
         </w:numPr>
       </w:pPr>
-      <w:r>
-        <w:t>Void seek(long posición); coloca el puntero en la posición que le indiquemos</w:t>
+      <w:proofErr w:type="spellStart"/>
+      <w:r>
+        <w:t>Void</w:t>
+      </w:r>
+      <w:proofErr w:type="spellEnd"/>
+      <w:r>
+        <w:t xml:space="preserve"> </w:t>
+      </w:r>
+      <w:proofErr w:type="spellStart"/>
+      <w:proofErr w:type="gramStart"/>
+      <w:r>
+        <w:t>seek</w:t>
+      </w:r>
+      <w:proofErr w:type="spellEnd"/>
+      <w:r>
+        <w:t>(</w:t>
+      </w:r>
+      <w:proofErr w:type="spellStart"/>
+      <w:proofErr w:type="gramEnd"/>
+      <w:r>
+        <w:t>long</w:t>
+      </w:r>
+      <w:proofErr w:type="spellEnd"/>
+      <w:r>
+        <w:t xml:space="preserve"> posición); coloca el puntero en la posición que le indiquemos</w:t>
       </w:r>
       <w:r>
         <w:t>.</w:t>
@@ -4809,7 +6902,15 @@
         </w:numPr>
       </w:pPr>
       <w:r>
-        <w:t>Long lenght; devuelve la longitud de fichero en bytes</w:t>
+        <w:t xml:space="preserve">Long </w:t>
+      </w:r>
+      <w:proofErr w:type="spellStart"/>
+      <w:r>
+        <w:t>lenght</w:t>
+      </w:r>
+      <w:proofErr w:type="spellEnd"/>
+      <w:r>
+        <w:t>; devuelve la longitud de fichero en bytes</w:t>
       </w:r>
       <w:r>
         <w:t>.</w:t>
@@ -4823,18 +6924,45 @@
           <w:numId w:val="12"/>
         </w:numPr>
       </w:pPr>
-      <w:r>
-        <w:t xml:space="preserve">Int skipBytes(int </w:t>
-      </w:r>
+      <w:proofErr w:type="spellStart"/>
+      <w:r>
+        <w:t>Int</w:t>
+      </w:r>
+      <w:proofErr w:type="spellEnd"/>
+      <w:r>
+        <w:t xml:space="preserve"> </w:t>
+      </w:r>
+      <w:proofErr w:type="spellStart"/>
+      <w:proofErr w:type="gramStart"/>
+      <w:r>
+        <w:t>skipBytes</w:t>
+      </w:r>
+      <w:proofErr w:type="spellEnd"/>
+      <w:r>
+        <w:t>(</w:t>
+      </w:r>
+      <w:proofErr w:type="spellStart"/>
+      <w:proofErr w:type="gramEnd"/>
+      <w:r>
+        <w:t>int</w:t>
+      </w:r>
+      <w:proofErr w:type="spellEnd"/>
+      <w:r>
+        <w:t xml:space="preserve"> </w:t>
+      </w:r>
+      <w:proofErr w:type="spellStart"/>
       <w:r>
         <w:t>despl</w:t>
       </w:r>
+      <w:proofErr w:type="spellEnd"/>
       <w:r>
         <w:t>); desplaza el puntero desde la posición actual  un numero de bytes que le indiquemos (</w:t>
       </w:r>
+      <w:proofErr w:type="spellStart"/>
       <w:r>
         <w:t>despl</w:t>
       </w:r>
+      <w:proofErr w:type="spellEnd"/>
       <w:r>
         <w:t>)</w:t>
       </w:r>
@@ -4853,7 +6981,7 @@
           <w:sz w:val="36"/>
         </w:rPr>
       </w:pPr>
-      <w:bookmarkStart w:id="10" w:name="_Toc153462215"/>
+      <w:bookmarkStart w:id="10" w:name="_Toc157696771"/>
       <w:r>
         <w:rPr>
           <w:sz w:val="36"/>
@@ -4989,10 +7117,34 @@
         </w:rPr>
       </w:pPr>
       <w:r>
-        <w:t>Protocolo SOAP</w:t>
-      </w:r>
-      <w:r>
-        <w:t>(Simple Object Access Protocol)</w:t>
+        <w:t xml:space="preserve">Protocolo </w:t>
+      </w:r>
+      <w:proofErr w:type="gramStart"/>
+      <w:r>
+        <w:t>SOAP</w:t>
+      </w:r>
+      <w:r>
+        <w:t>(</w:t>
+      </w:r>
+      <w:proofErr w:type="gramEnd"/>
+      <w:r>
+        <w:t xml:space="preserve">Simple </w:t>
+      </w:r>
+      <w:proofErr w:type="spellStart"/>
+      <w:r>
+        <w:t>Object</w:t>
+      </w:r>
+      <w:proofErr w:type="spellEnd"/>
+      <w:r>
+        <w:t xml:space="preserve"> Access </w:t>
+      </w:r>
+      <w:proofErr w:type="spellStart"/>
+      <w:r>
+        <w:t>Protocol</w:t>
+      </w:r>
+      <w:proofErr w:type="spellEnd"/>
+      <w:r>
+        <w:t>)</w:t>
       </w:r>
       <w:r>
         <w:t>, sirve para gestionar servidores en modo remoto.</w:t>
@@ -5025,7 +7177,15 @@
         </w:rPr>
       </w:pPr>
       <w:r>
-        <w:t>Procesadores XML (Parsers): son independientes al del lenguaje de programación.</w:t>
+        <w:t>Procesadores XML (</w:t>
+      </w:r>
+      <w:proofErr w:type="spellStart"/>
+      <w:r>
+        <w:t>Parsers</w:t>
+      </w:r>
+      <w:proofErr w:type="spellEnd"/>
+      <w:r>
+        <w:t>): son independientes al del lenguaje de programación.</w:t>
       </w:r>
     </w:p>
     <w:p>
@@ -5043,7 +7203,31 @@
         <w:t>DOM</w:t>
       </w:r>
       <w:r>
-        <w:t xml:space="preserve"> (Document Object Model): se almacena toda la estructura del documento en memoria en forma de árbol</w:t>
+        <w:t xml:space="preserve"> (</w:t>
+      </w:r>
+      <w:proofErr w:type="spellStart"/>
+      <w:r>
+        <w:t>Document</w:t>
+      </w:r>
+      <w:proofErr w:type="spellEnd"/>
+      <w:r>
+        <w:t xml:space="preserve"> </w:t>
+      </w:r>
+      <w:proofErr w:type="spellStart"/>
+      <w:r>
+        <w:t>Object</w:t>
+      </w:r>
+      <w:proofErr w:type="spellEnd"/>
+      <w:r>
+        <w:t xml:space="preserve"> </w:t>
+      </w:r>
+      <w:proofErr w:type="spellStart"/>
+      <w:r>
+        <w:t>Model</w:t>
+      </w:r>
+      <w:proofErr w:type="spellEnd"/>
+      <w:r>
+        <w:t>): se almacena toda la estructura del documento en memoria en forma de árbol</w:t>
       </w:r>
       <w:r>
         <w:t>, es decir, con nodos padre, nodos hijos y nodos finales</w:t>
@@ -5067,7 +7251,15 @@
         </w:rPr>
       </w:pPr>
       <w:r>
-        <w:t xml:space="preserve">SAX(Simple API for XML): </w:t>
+        <w:t xml:space="preserve">SAX(Simple API </w:t>
+      </w:r>
+      <w:proofErr w:type="spellStart"/>
+      <w:r>
+        <w:t>for</w:t>
+      </w:r>
+      <w:proofErr w:type="spellEnd"/>
+      <w:r>
+        <w:t xml:space="preserve"> XML): </w:t>
       </w:r>
       <w:r>
         <w:t>se lee el fichero XML de forma secuencial y se produce una serie de eventos</w:t>
@@ -5173,7 +7365,7 @@
           <w:u w:val="single"/>
         </w:rPr>
       </w:pPr>
-      <w:bookmarkStart w:id="11" w:name="_Toc153462216"/>
+      <w:bookmarkStart w:id="11" w:name="_Toc157696772"/>
       <w:r>
         <w:rPr>
           <w:sz w:val="36"/>
@@ -5237,9 +7429,11 @@
           <w:u w:val="single"/>
         </w:rPr>
       </w:pPr>
+      <w:proofErr w:type="spellStart"/>
       <w:r>
         <w:t>javax.xml.parsers</w:t>
       </w:r>
+      <w:proofErr w:type="spellEnd"/>
     </w:p>
     <w:p>
       <w:pPr>
@@ -5267,9 +7461,11 @@
           <w:u w:val="single"/>
         </w:rPr>
       </w:pPr>
+      <w:proofErr w:type="spellStart"/>
       <w:r>
         <w:t>DocumentBuilderFactory</w:t>
       </w:r>
+      <w:proofErr w:type="spellEnd"/>
       <w:r>
         <w:t>.</w:t>
       </w:r>
@@ -5285,8 +7481,13 @@
           <w:u w:val="single"/>
         </w:rPr>
       </w:pPr>
-      <w:r>
-        <w:t>DocumentBuilder.</w:t>
+      <w:proofErr w:type="spellStart"/>
+      <w:r>
+        <w:t>DocumentBuilder</w:t>
+      </w:r>
+      <w:proofErr w:type="spellEnd"/>
+      <w:r>
+        <w:t>.</w:t>
       </w:r>
     </w:p>
     <w:p>
@@ -5324,8 +7525,13 @@
           <w:u w:val="single"/>
         </w:rPr>
       </w:pPr>
-      <w:r>
-        <w:t>java.xml.transform: Permite especificar una fuente y un resultado</w:t>
+      <w:proofErr w:type="spellStart"/>
+      <w:r>
+        <w:t>java.xml.transform</w:t>
+      </w:r>
+      <w:proofErr w:type="spellEnd"/>
+      <w:r>
+        <w:t>: Permite especificar una fuente y un resultado</w:t>
       </w:r>
       <w:r>
         <w:t>.</w:t>
@@ -5357,8 +7563,21 @@
           <w:u w:val="single"/>
         </w:rPr>
       </w:pPr>
-      <w:r>
-        <w:t>Document: es un objeto que equivale a un documento xml y que permite crear nuevos nodos.</w:t>
+      <w:proofErr w:type="spellStart"/>
+      <w:r>
+        <w:t>Document</w:t>
+      </w:r>
+      <w:proofErr w:type="spellEnd"/>
+      <w:r>
+        <w:t xml:space="preserve">: es un objeto que equivale a un documento </w:t>
+      </w:r>
+      <w:proofErr w:type="spellStart"/>
+      <w:r>
+        <w:t>xml</w:t>
+      </w:r>
+      <w:proofErr w:type="spellEnd"/>
+      <w:r>
+        <w:t xml:space="preserve"> y que permite crear nuevos nodos.</w:t>
       </w:r>
     </w:p>
     <w:p>
@@ -5372,8 +7591,13 @@
           <w:u w:val="single"/>
         </w:rPr>
       </w:pPr>
-      <w:r>
-        <w:t>Element: es cada elemento del documento XML. Esta interfaz tendrá propiedades y mét</w:t>
+      <w:proofErr w:type="spellStart"/>
+      <w:r>
+        <w:t>Element</w:t>
+      </w:r>
+      <w:proofErr w:type="spellEnd"/>
+      <w:r>
+        <w:t>: es cada elemento del documento XML. Esta interfaz tendrá propiedades y mét</w:t>
       </w:r>
       <w:r>
         <w:t>o</w:t>
@@ -5399,8 +7623,13 @@
           <w:u w:val="single"/>
         </w:rPr>
       </w:pPr>
-      <w:r>
-        <w:t>Node:</w:t>
+      <w:proofErr w:type="spellStart"/>
+      <w:r>
+        <w:t>Node</w:t>
+      </w:r>
+      <w:proofErr w:type="spellEnd"/>
+      <w:r>
+        <w:t>:</w:t>
       </w:r>
       <w:r>
         <w:t xml:space="preserve"> cualquier nodo del documento.</w:t>
@@ -5417,8 +7646,13 @@
           <w:u w:val="single"/>
         </w:rPr>
       </w:pPr>
-      <w:r>
-        <w:t>NodeList: que contiene una lista de los nodos hijos de un nodo dado.</w:t>
+      <w:proofErr w:type="spellStart"/>
+      <w:r>
+        <w:t>NodeList</w:t>
+      </w:r>
+      <w:proofErr w:type="spellEnd"/>
+      <w:r>
+        <w:t>: que contiene una lista de los nodos hijos de un nodo dado.</w:t>
       </w:r>
     </w:p>
     <w:p>
@@ -5432,8 +7666,13 @@
           <w:u w:val="single"/>
         </w:rPr>
       </w:pPr>
-      <w:r>
-        <w:t>Attr: permite acceder a los atributos de un nodo.</w:t>
+      <w:proofErr w:type="spellStart"/>
+      <w:r>
+        <w:t>Attr</w:t>
+      </w:r>
+      <w:proofErr w:type="spellEnd"/>
+      <w:r>
+        <w:t>: permite acceder a los atributos de un nodo.</w:t>
       </w:r>
     </w:p>
     <w:p>
@@ -5447,8 +7686,13 @@
           <w:u w:val="single"/>
         </w:rPr>
       </w:pPr>
-      <w:r>
-        <w:t>Text: son los datos de tipo carácter de un elemento</w:t>
+      <w:proofErr w:type="spellStart"/>
+      <w:r>
+        <w:t>Text</w:t>
+      </w:r>
+      <w:proofErr w:type="spellEnd"/>
+      <w:r>
+        <w:t>: son los datos de tipo carácter de un elemento</w:t>
       </w:r>
       <w:r>
         <w:t>.</w:t>
@@ -5465,8 +7709,13 @@
           <w:u w:val="single"/>
         </w:rPr>
       </w:pPr>
-      <w:r>
-        <w:t>CharacterData: son los datos carácter del documento</w:t>
+      <w:proofErr w:type="spellStart"/>
+      <w:r>
+        <w:t>CharacterData</w:t>
+      </w:r>
+      <w:proofErr w:type="spellEnd"/>
+      <w:r>
+        <w:t>: son los datos carácter del documento</w:t>
       </w:r>
       <w:r>
         <w:t xml:space="preserve"> proporcionando atributos y métodos para manipular los datos de caracteres.</w:t>
@@ -5483,8 +7732,13 @@
           <w:u w:val="single"/>
         </w:rPr>
       </w:pPr>
-      <w:r>
-        <w:t>DocumentType: proporciona información contenida en la etiqueta &lt;!DOCTYPE&gt;</w:t>
+      <w:proofErr w:type="spellStart"/>
+      <w:r>
+        <w:t>DocumentType</w:t>
+      </w:r>
+      <w:proofErr w:type="spellEnd"/>
+      <w:r>
+        <w:t>: proporciona información contenida en la etiqueta &lt;!DOCTYPE&gt;</w:t>
       </w:r>
     </w:p>
     <w:p>
@@ -5498,7 +7752,7 @@
           <w:sz w:val="36"/>
         </w:rPr>
       </w:pPr>
-      <w:bookmarkStart w:id="12" w:name="_Toc153462217"/>
+      <w:bookmarkStart w:id="12" w:name="_Toc157696773"/>
       <w:r>
         <w:rPr>
           <w:sz w:val="36"/>
@@ -5599,8 +7853,18 @@
           <w:tab w:val="left" w:pos="1060"/>
         </w:tabs>
       </w:pPr>
-      <w:r>
-        <w:t>startDocument(): cuando leemos la etiqueta de inicio del documento.</w:t>
+      <w:proofErr w:type="spellStart"/>
+      <w:proofErr w:type="gramStart"/>
+      <w:r>
+        <w:t>startDocument</w:t>
+      </w:r>
+      <w:proofErr w:type="spellEnd"/>
+      <w:r>
+        <w:t>(</w:t>
+      </w:r>
+      <w:proofErr w:type="gramEnd"/>
+      <w:r>
+        <w:t>): cuando leemos la etiqueta de inicio del documento.</w:t>
       </w:r>
     </w:p>
     <w:p>
@@ -5614,8 +7878,18 @@
           <w:tab w:val="left" w:pos="1060"/>
         </w:tabs>
       </w:pPr>
-      <w:r>
-        <w:t>startElement()</w:t>
+      <w:proofErr w:type="spellStart"/>
+      <w:proofErr w:type="gramStart"/>
+      <w:r>
+        <w:t>startElement</w:t>
+      </w:r>
+      <w:proofErr w:type="spellEnd"/>
+      <w:r>
+        <w:t>(</w:t>
+      </w:r>
+      <w:proofErr w:type="gramEnd"/>
+      <w:r>
+        <w:t>)</w:t>
       </w:r>
       <w:r>
         <w:t>: cuando se lee la etiqueta de inicio de un elemento</w:t>
@@ -5635,8 +7909,18 @@
           <w:tab w:val="left" w:pos="1060"/>
         </w:tabs>
       </w:pPr>
-      <w:r>
-        <w:t>characters()</w:t>
+      <w:proofErr w:type="spellStart"/>
+      <w:proofErr w:type="gramStart"/>
+      <w:r>
+        <w:t>characters</w:t>
+      </w:r>
+      <w:proofErr w:type="spellEnd"/>
+      <w:r>
+        <w:t>(</w:t>
+      </w:r>
+      <w:proofErr w:type="gramEnd"/>
+      <w:r>
+        <w:t>)</w:t>
       </w:r>
       <w:r>
         <w:t xml:space="preserve">: </w:t>
@@ -5659,8 +7943,18 @@
           <w:tab w:val="left" w:pos="1060"/>
         </w:tabs>
       </w:pPr>
-      <w:r>
-        <w:t>endElement()</w:t>
+      <w:proofErr w:type="spellStart"/>
+      <w:proofErr w:type="gramStart"/>
+      <w:r>
+        <w:t>endElement</w:t>
+      </w:r>
+      <w:proofErr w:type="spellEnd"/>
+      <w:r>
+        <w:t>(</w:t>
+      </w:r>
+      <w:proofErr w:type="gramEnd"/>
+      <w:r>
+        <w:t>)</w:t>
       </w:r>
       <w:r>
         <w:t>: cuando se lee la etiqueta de final del elemento.</w:t>
@@ -5677,8 +7971,18 @@
           <w:tab w:val="left" w:pos="1060"/>
         </w:tabs>
       </w:pPr>
-      <w:r>
-        <w:t>endDocument()</w:t>
+      <w:proofErr w:type="spellStart"/>
+      <w:proofErr w:type="gramStart"/>
+      <w:r>
+        <w:t>endDocument</w:t>
+      </w:r>
+      <w:proofErr w:type="spellEnd"/>
+      <w:r>
+        <w:t>(</w:t>
+      </w:r>
+      <w:proofErr w:type="gramEnd"/>
+      <w:r>
+        <w:t>)</w:t>
       </w:r>
       <w:r>
         <w:t>: cuando se llega al final del documento.</w:t>
@@ -5727,7 +8031,15 @@
         </w:tabs>
       </w:pPr>
       <w:r>
-        <w:t>Crear un objeto procesador de XML. Puede producir SAXException.</w:t>
+        <w:t xml:space="preserve">Crear un objeto procesador de XML. Puede producir </w:t>
+      </w:r>
+      <w:proofErr w:type="spellStart"/>
+      <w:r>
+        <w:t>SAXException</w:t>
+      </w:r>
+      <w:proofErr w:type="spellEnd"/>
+      <w:r>
+        <w:t>.</w:t>
       </w:r>
     </w:p>
     <w:p>
@@ -5742,7 +8054,15 @@
         </w:tabs>
       </w:pPr>
       <w:r>
-        <w:t>Indicar al XMLReader que objetos tienen los métodos que tratarán los eventos.</w:t>
+        <w:t xml:space="preserve">Indicar al </w:t>
+      </w:r>
+      <w:proofErr w:type="spellStart"/>
+      <w:r>
+        <w:t>XMLReader</w:t>
+      </w:r>
+      <w:proofErr w:type="spellEnd"/>
+      <w:r>
+        <w:t xml:space="preserve"> que objetos tienen los métodos que tratarán los eventos.</w:t>
       </w:r>
     </w:p>
     <w:p>
@@ -5771,9 +8091,11 @@
           <w:tab w:val="left" w:pos="1060"/>
         </w:tabs>
       </w:pPr>
+      <w:proofErr w:type="spellStart"/>
       <w:r>
         <w:t>ContentHandler</w:t>
       </w:r>
+      <w:proofErr w:type="spellEnd"/>
       <w:r>
         <w:t xml:space="preserve">: </w:t>
       </w:r>
@@ -5813,8 +8135,13 @@
           <w:tab w:val="left" w:pos="1060"/>
         </w:tabs>
       </w:pPr>
-      <w:r>
-        <w:t>setContentHandler()</w:t>
+      <w:proofErr w:type="spellStart"/>
+      <w:r>
+        <w:t>setContentHandler</w:t>
+      </w:r>
+      <w:proofErr w:type="spellEnd"/>
+      <w:r>
+        <w:t>()</w:t>
       </w:r>
     </w:p>
     <w:p>
@@ -5828,8 +8155,13 @@
           <w:tab w:val="left" w:pos="1060"/>
         </w:tabs>
       </w:pPr>
-      <w:r>
-        <w:t>DTDHandler: recoge eventos relacionados de DTD.</w:t>
+      <w:proofErr w:type="spellStart"/>
+      <w:r>
+        <w:t>DTDHandler</w:t>
+      </w:r>
+      <w:proofErr w:type="spellEnd"/>
+      <w:r>
+        <w:t>: recoge eventos relacionados de DTD.</w:t>
       </w:r>
     </w:p>
     <w:p>
@@ -5858,8 +8190,13 @@
           <w:tab w:val="left" w:pos="1060"/>
         </w:tabs>
       </w:pPr>
-      <w:r>
-        <w:t>setDTDHandler()</w:t>
+      <w:proofErr w:type="spellStart"/>
+      <w:r>
+        <w:t>setDTDHandler</w:t>
+      </w:r>
+      <w:proofErr w:type="spellEnd"/>
+      <w:r>
+        <w:t>()</w:t>
       </w:r>
     </w:p>
     <w:p>
@@ -5873,8 +8210,13 @@
           <w:tab w:val="left" w:pos="1060"/>
         </w:tabs>
       </w:pPr>
-      <w:r>
-        <w:t>ErrorHandler: define métodos para el tratamiento de errores.</w:t>
+      <w:proofErr w:type="spellStart"/>
+      <w:r>
+        <w:t>ErrorHandler</w:t>
+      </w:r>
+      <w:proofErr w:type="spellEnd"/>
+      <w:r>
+        <w:t>: define métodos para el tratamiento de errores.</w:t>
       </w:r>
     </w:p>
     <w:p>
@@ -5903,8 +8245,13 @@
           <w:tab w:val="left" w:pos="1060"/>
         </w:tabs>
       </w:pPr>
-      <w:r>
-        <w:t>setErrorHandler()</w:t>
+      <w:proofErr w:type="spellStart"/>
+      <w:r>
+        <w:t>setErrorHandler</w:t>
+      </w:r>
+      <w:proofErr w:type="spellEnd"/>
+      <w:r>
+        <w:t>()</w:t>
       </w:r>
     </w:p>
     <w:p>
@@ -5918,8 +8265,13 @@
           <w:tab w:val="left" w:pos="1060"/>
         </w:tabs>
       </w:pPr>
-      <w:r>
-        <w:t>EntityResolver: sus métodos se llaman cada vez que se hace referencia a una entidad</w:t>
+      <w:proofErr w:type="spellStart"/>
+      <w:r>
+        <w:t>EntityResolver</w:t>
+      </w:r>
+      <w:proofErr w:type="spellEnd"/>
+      <w:r>
+        <w:t>: sus métodos se llaman cada vez que se hace referencia a una entidad</w:t>
       </w:r>
       <w:r>
         <w:t>.</w:t>
@@ -5951,8 +8303,13 @@
           <w:tab w:val="left" w:pos="1060"/>
         </w:tabs>
       </w:pPr>
-      <w:r>
-        <w:t>setEntityResolver()</w:t>
+      <w:proofErr w:type="spellStart"/>
+      <w:r>
+        <w:t>setEntityResolver</w:t>
+      </w:r>
+      <w:proofErr w:type="spellEnd"/>
+      <w:r>
+        <w:t>()</w:t>
       </w:r>
     </w:p>
     <w:p>
@@ -5966,8 +8323,13 @@
           <w:tab w:val="left" w:pos="1060"/>
         </w:tabs>
       </w:pPr>
-      <w:r>
-        <w:t>DefaultHandler: definir una implementación por defecto para todos los métodos.</w:t>
+      <w:proofErr w:type="spellStart"/>
+      <w:r>
+        <w:t>DefaultHandler</w:t>
+      </w:r>
+      <w:proofErr w:type="spellEnd"/>
+      <w:r>
+        <w:t>: definir una implementación por defecto para todos los métodos.</w:t>
       </w:r>
     </w:p>
     <w:p>
@@ -5996,8 +8358,13 @@
           <w:tab w:val="left" w:pos="1060"/>
         </w:tabs>
       </w:pPr>
-      <w:r>
-        <w:t>setDefaultHandler()</w:t>
+      <w:proofErr w:type="spellStart"/>
+      <w:r>
+        <w:t>setDefaultHandler</w:t>
+      </w:r>
+      <w:proofErr w:type="spellEnd"/>
+      <w:r>
+        <w:t>()</w:t>
       </w:r>
     </w:p>
     <w:p>
@@ -6219,7 +8586,15 @@
       <w:ptab w:relativeTo="margin" w:alignment="right" w:leader="none"/>
     </w:r>
     <w:r>
-      <w:t>Alexis López Briongos Dam2t</w:t>
+      <w:t xml:space="preserve">Alexis López </w:t>
+    </w:r>
+    <w:proofErr w:type="spellStart"/>
+    <w:r>
+      <w:t>Briongos</w:t>
+    </w:r>
+    <w:proofErr w:type="spellEnd"/>
+    <w:r>
+      <w:t xml:space="preserve"> Dam2t</w:t>
     </w:r>
   </w:p>
 </w:hdr>
@@ -8750,7 +11125,7 @@
 </file>
 
 <file path=customXml/itemProps2.xml><?xml version="1.0" encoding="utf-8"?>
-<ds:datastoreItem xmlns:ds="http://schemas.openxmlformats.org/officeDocument/2006/customXml" ds:itemID="{EBC6FD4E-E1EA-44DE-827F-F4A85EB0021C}">
+<ds:datastoreItem xmlns:ds="http://schemas.openxmlformats.org/officeDocument/2006/customXml" ds:itemID="{BE65C850-D40F-43A4-84E0-4FA2FC955DEB}">
   <ds:schemaRefs>
     <ds:schemaRef ds:uri="http://schemas.openxmlformats.org/officeDocument/2006/bibliography"/>
   </ds:schemaRefs>

</xml_diff>